<commit_message>
Computer-Aided Detection System ppr writeup
</commit_message>
<xml_diff>
--- a/WriteUp.docx
+++ b/WriteUp.docx
@@ -1395,12 +1395,14 @@
             <w:pPr>
               <w:cnfStyle w:val="000000000000" w:firstRow="0" w:lastRow="0" w:firstColumn="0" w:lastColumn="0" w:oddVBand="0" w:evenVBand="0" w:oddHBand="0" w:evenHBand="0" w:firstRowFirstColumn="0" w:firstRowLastColumn="0" w:lastRowFirstColumn="0" w:lastRowLastColumn="0"/>
               <w:rPr>
-                <w:sz w:val="18"/>
-                <w:szCs w:val="18"/>
-              </w:rPr>
-            </w:pPr>
-            <w:r>
-              <w:rPr>
+                <w:color w:val="FF0000"/>
+                <w:sz w:val="18"/>
+                <w:szCs w:val="18"/>
+              </w:rPr>
+            </w:pPr>
+            <w:r>
+              <w:rPr>
+                <w:color w:val="FF0000"/>
                 <w:sz w:val="18"/>
                 <w:szCs w:val="18"/>
               </w:rPr>
@@ -1417,6 +1419,7 @@
             </w:pPr>
             <w:r>
               <w:rPr>
+                <w:color w:val="FF0000"/>
                 <w:sz w:val="18"/>
                 <w:szCs w:val="18"/>
               </w:rPr>
@@ -3184,12 +3187,14 @@
             <w:pPr>
               <w:cnfStyle w:val="000000000000" w:firstRow="0" w:lastRow="0" w:firstColumn="0" w:lastColumn="0" w:oddVBand="0" w:evenVBand="0" w:oddHBand="0" w:evenHBand="0" w:firstRowFirstColumn="0" w:firstRowLastColumn="0" w:lastRowFirstColumn="0" w:lastRowLastColumn="0"/>
               <w:rPr>
-                <w:sz w:val="18"/>
-                <w:szCs w:val="18"/>
-              </w:rPr>
-            </w:pPr>
-            <w:r>
-              <w:rPr>
+                <w:color w:val="FF0000"/>
+                <w:sz w:val="18"/>
+                <w:szCs w:val="18"/>
+              </w:rPr>
+            </w:pPr>
+            <w:r>
+              <w:rPr>
+                <w:color w:val="FF0000"/>
                 <w:sz w:val="18"/>
                 <w:szCs w:val="18"/>
               </w:rPr>
@@ -3200,12 +3205,14 @@
             <w:pPr>
               <w:cnfStyle w:val="000000000000" w:firstRow="0" w:lastRow="0" w:firstColumn="0" w:lastColumn="0" w:oddVBand="0" w:evenVBand="0" w:oddHBand="0" w:evenHBand="0" w:firstRowFirstColumn="0" w:firstRowLastColumn="0" w:lastRowFirstColumn="0" w:lastRowLastColumn="0"/>
               <w:rPr>
-                <w:sz w:val="18"/>
-                <w:szCs w:val="18"/>
-              </w:rPr>
-            </w:pPr>
-            <w:r>
-              <w:rPr>
+                <w:color w:val="FF0000"/>
+                <w:sz w:val="18"/>
+                <w:szCs w:val="18"/>
+              </w:rPr>
+            </w:pPr>
+            <w:r>
+              <w:rPr>
+                <w:color w:val="FF0000"/>
                 <w:sz w:val="18"/>
                 <w:szCs w:val="18"/>
               </w:rPr>
@@ -3255,6 +3262,20 @@
                 <w:szCs w:val="18"/>
               </w:rPr>
             </w:pPr>
+            <w:r>
+              <w:rPr>
+                <w:sz w:val="18"/>
+                <w:szCs w:val="18"/>
+              </w:rPr>
+              <w:t>DICOM images of chest radiographs (23 women and 25 men) were provided by HGURSM, Spain to perform the test</w:t>
+            </w:r>
+            <w:r>
+              <w:rPr>
+                <w:sz w:val="18"/>
+                <w:szCs w:val="18"/>
+              </w:rPr>
+              <w:t>.</w:t>
+            </w:r>
           </w:p>
         </w:tc>
         <w:tc>
@@ -5069,11 +5090,15 @@
       <w:pPr>
         <w:pStyle w:val="NormalWeb"/>
         <w:rPr>
+          <w:sz w:val="28"/>
+          <w:szCs w:val="28"/>
           <w:u w:val="single"/>
         </w:rPr>
       </w:pPr>
       <w:r>
         <w:rPr>
+          <w:sz w:val="28"/>
+          <w:szCs w:val="28"/>
           <w:u w:val="single"/>
         </w:rPr>
         <w:t>Class Visualization</w:t>
@@ -5085,7 +5110,16 @@
         <w:jc w:val="both"/>
       </w:pPr>
       <w:r>
-        <w:t xml:space="preserve">Some paper </w:t>
+        <w:t>[</w:t>
+      </w:r>
+      <w:r>
+        <w:t>Some paper</w:t>
+      </w:r>
+      <w:r>
+        <w:t>]</w:t>
+      </w:r>
+      <w:r>
+        <w:t xml:space="preserve"> </w:t>
       </w:r>
       <w:r>
         <w:t>devise a method to identify neurons which were important through the Grad-CAM technique a</w:t>
@@ -5112,23 +5146,128 @@
         <w:t xml:space="preserve"> As shown in the example given that the model to classify doctors and nurses was trained on a dataset which had 78% images of doctors who were men and 93% images of nurses who were women so the model instead of checking for props like </w:t>
       </w:r>
       <w:r>
-        <w:t>stethoscope</w:t>
+        <w:t xml:space="preserve">stethoscope </w:t>
+      </w:r>
+      <w:r>
+        <w:t>went for features like facial dimensions, hair length etc and classified all women as nurses while all men as doctors.</w:t>
+      </w:r>
+      <w:r>
+        <w:t xml:space="preserve"> This issue was identified using grad-cam technique which highlights the region of interest based on which the model made it’s classification.</w:t>
+      </w:r>
+      <w:r>
+        <w:t xml:space="preserve"> Further the model was retrained with more images this time balancing it out with more female doctors and more male nurses to lower the bias results.</w:t>
+      </w:r>
+      <w:r>
+        <w:t xml:space="preserve"> This helped to demonstrate that grad-cam technique can help not just visualize the output of the trained model but also fix issues if any.</w:t>
+      </w:r>
+    </w:p>
+    <w:p>
+      <w:pPr>
+        <w:pStyle w:val="NormalWeb"/>
+        <w:jc w:val="both"/>
+      </w:pPr>
+    </w:p>
+    <w:p>
+      <w:pPr>
+        <w:pStyle w:val="NormalWeb"/>
+        <w:jc w:val="both"/>
+        <w:rPr>
+          <w:sz w:val="28"/>
+          <w:szCs w:val="28"/>
+          <w:u w:val="single"/>
+        </w:rPr>
+      </w:pPr>
+      <w:r>
+        <w:rPr>
+          <w:sz w:val="28"/>
+          <w:szCs w:val="28"/>
+          <w:u w:val="single"/>
+        </w:rPr>
+        <w:t>Detection of Abnormality in Digital Chest Radiography with the aid of Computer Detection Systems</w:t>
+      </w:r>
+    </w:p>
+    <w:p>
+      <w:pPr>
+        <w:pStyle w:val="NormalWeb"/>
+        <w:jc w:val="both"/>
+      </w:pPr>
+      <w:r>
+        <w:t>[Some paper] proposed a method to perform automatic normality classification of posteroanterior digital chest radiographs</w:t>
+      </w:r>
+      <w:r>
+        <w:t xml:space="preserve"> which is able to detect anything which can be classified as different from normality.</w:t>
+      </w:r>
+      <w:r>
+        <w:t xml:space="preserve"> Initially images of 3000 by 3000 pixels with depth of 12 bits per pixel were taken with an average age of 55.</w:t>
+      </w:r>
+      <w:r>
+        <w:t xml:space="preserve"> These images were reduced in pixel depth by 4 bits i.e. from 12 to 8 after which decimation is applied to the image using </w:t>
+      </w:r>
+      <w:proofErr w:type="spellStart"/>
+      <w:r>
+        <w:t>supersampling</w:t>
+      </w:r>
+      <w:proofErr w:type="spellEnd"/>
+      <w:r>
+        <w:t xml:space="preserve"> interpolation which reduced the size by 2000 i.e. to 1000 x 1000 which is considered the standard resolution for further steps. </w:t>
+      </w:r>
+    </w:p>
+    <w:p>
+      <w:pPr>
+        <w:pStyle w:val="NormalWeb"/>
+        <w:jc w:val="both"/>
+      </w:pPr>
+      <w:r>
+        <w:lastRenderedPageBreak/>
+        <w:t>In the next step of segmentation, image is segmented to locate the position of both lungs which then helps them to determine the region of interest.</w:t>
+      </w:r>
+      <w:r>
+        <w:t xml:space="preserve"> Samples of both left and right lungs were extracted and the location with maximum correlation is selected as the expected position of each lung</w:t>
       </w:r>
       <w:r>
         <w:t xml:space="preserve"> </w:t>
       </w:r>
-      <w:r>
-        <w:t>went for features like facial dimensions, hair length etc and classified all women as nurses while all men as doctors.</w:t>
-      </w:r>
-      <w:r>
-        <w:t xml:space="preserve"> This issue was identified using grad-cam technique which highlights the region of interest based on which the model made it’s classification.</w:t>
-      </w:r>
-      <w:r>
-        <w:t xml:space="preserve"> Further the model was retrained with more images this time balancing it out with more female doctors and more male nurses to lower the bias results.</w:t>
-      </w:r>
-      <w:r>
-        <w:t xml:space="preserve"> This helped to demonstrate that grad-cam technique can help not just visualize the output of the trained model but also fix issues if any.</w:t>
-      </w:r>
+      <w:proofErr w:type="spellStart"/>
+      <w:r>
+        <w:t>afer</w:t>
+      </w:r>
+      <w:proofErr w:type="spellEnd"/>
+      <w:r>
+        <w:t xml:space="preserve"> which a grid of 3 by 4 region </w:t>
+      </w:r>
+      <w:r>
+        <w:t>is generated.</w:t>
+      </w:r>
+      <w:r>
+        <w:t xml:space="preserve"> For feature extraction, they made use of LBP histogram for each reach obtained</w:t>
+      </w:r>
+      <w:r>
+        <w:t>, later these features were classified</w:t>
+      </w:r>
+      <w:r>
+        <w:t xml:space="preserve"> based on distances between histograms i.e. using Bhattacharyya distance two histograms are computed</w:t>
+      </w:r>
+      <w:r>
+        <w:t xml:space="preserve">. Later on the experimental results obtained </w:t>
+      </w:r>
+      <w:r>
+        <w:t>from the classifi</w:t>
+      </w:r>
+      <w:r>
+        <w:t xml:space="preserve">cation were </w:t>
+      </w:r>
+      <w:r>
+        <w:t>90% for the best classifier</w:t>
+      </w:r>
+      <w:r>
+        <w:t xml:space="preserve"> speaking about the disadvantage, the method implied by the researchers relies mainly on texture information which in case of some diseases which affect only the intensity of the images would be hard to detect.</w:t>
+      </w:r>
+    </w:p>
+    <w:p>
+      <w:pPr>
+        <w:pStyle w:val="NormalWeb"/>
+        <w:jc w:val="both"/>
+      </w:pPr>
     </w:p>
     <w:p>
       <w:pPr>

</xml_diff>

<commit_message>
abnormality detection and localization
</commit_message>
<xml_diff>
--- a/WriteUp.docx
+++ b/WriteUp.docx
@@ -2240,6 +2240,7 @@
               <w:cnfStyle w:val="000000000000" w:firstRow="0" w:lastRow="0" w:firstColumn="0" w:lastColumn="0" w:oddVBand="0" w:evenVBand="0" w:oddHBand="0" w:evenHBand="0" w:firstRowFirstColumn="0" w:firstRowLastColumn="0" w:lastRowFirstColumn="0" w:lastRowLastColumn="0"/>
               <w:rPr>
                 <w:rFonts w:ascii="NimbusRomNo9L" w:hAnsi="NimbusRomNo9L"/>
+                <w:color w:val="FF0000"/>
                 <w:sz w:val="18"/>
                 <w:szCs w:val="18"/>
               </w:rPr>
@@ -2247,26 +2248,11 @@
             <w:r>
               <w:rPr>
                 <w:rFonts w:ascii="NimbusRomNo9L" w:hAnsi="NimbusRomNo9L"/>
-                <w:sz w:val="18"/>
-                <w:szCs w:val="18"/>
-              </w:rPr>
-              <w:t>Abnormality Detection and Localization in Chest X-Rays using Deep Convolutional Neural Networks</w:t>
-            </w:r>
-            <w:r>
-              <w:rPr>
-                <w:rFonts w:ascii="NimbusRomNo9L" w:hAnsi="NimbusRomNo9L"/>
-                <w:sz w:val="18"/>
-                <w:szCs w:val="18"/>
-              </w:rPr>
-              <w:t>(2017)</w:t>
-            </w:r>
-            <w:r>
-              <w:rPr>
-                <w:rFonts w:ascii="NimbusRomNo9L" w:hAnsi="NimbusRomNo9L"/>
-                <w:sz w:val="18"/>
-                <w:szCs w:val="18"/>
-              </w:rPr>
-              <w:t xml:space="preserve"> </w:t>
+                <w:color w:val="FF0000"/>
+                <w:sz w:val="18"/>
+                <w:szCs w:val="18"/>
+              </w:rPr>
+              <w:t xml:space="preserve">Abnormality Detection and Localization in Chest X-Rays using Deep Convolutional Neural Networks(2017) </w:t>
             </w:r>
           </w:p>
           <w:p>
@@ -5225,43 +5211,221 @@
         <w:t xml:space="preserve"> Samples of both left and right lungs were extracted and the location with maximum correlation is selected as the expected position of each lung</w:t>
       </w:r>
       <w:r>
+        <w:t xml:space="preserve"> af</w:t>
+      </w:r>
+      <w:r>
+        <w:t>t</w:t>
+      </w:r>
+      <w:r>
+        <w:t xml:space="preserve">er which a grid of 3 by 4 region </w:t>
+      </w:r>
+      <w:r>
+        <w:t>is generated.</w:t>
+      </w:r>
+      <w:r>
+        <w:t xml:space="preserve"> For feature extraction, they made use of LBP histogram for each reach obtained</w:t>
+      </w:r>
+      <w:r>
+        <w:t>, later these features were classified</w:t>
+      </w:r>
+      <w:r>
+        <w:t xml:space="preserve"> based on distances between histograms i.e. using Bhattacharyya distance two histograms are computed</w:t>
+      </w:r>
+      <w:r>
+        <w:t xml:space="preserve">. Later on the experimental results obtained </w:t>
+      </w:r>
+      <w:r>
+        <w:t>from the classifi</w:t>
+      </w:r>
+      <w:r>
+        <w:t xml:space="preserve">cation were </w:t>
+      </w:r>
+      <w:r>
+        <w:t>90% for the best classifier</w:t>
+      </w:r>
+      <w:r>
+        <w:t xml:space="preserve"> speaking about the disadvantage, the method implied by the researchers relies mainly on texture information which in case of some diseases which affect only the intensity of the images would be hard to detect.</w:t>
+      </w:r>
+    </w:p>
+    <w:p>
+      <w:pPr>
+        <w:pStyle w:val="NormalWeb"/>
+        <w:jc w:val="both"/>
+      </w:pPr>
+    </w:p>
+    <w:p>
+      <w:pPr>
+        <w:pStyle w:val="NormalWeb"/>
+        <w:jc w:val="both"/>
+        <w:rPr>
+          <w:sz w:val="28"/>
+          <w:szCs w:val="28"/>
+          <w:u w:val="single"/>
+        </w:rPr>
+      </w:pPr>
+      <w:r>
+        <w:rPr>
+          <w:sz w:val="28"/>
+          <w:szCs w:val="28"/>
+          <w:u w:val="single"/>
+        </w:rPr>
+        <w:t xml:space="preserve">Detection of Abnormality </w:t>
+      </w:r>
+      <w:r>
+        <w:rPr>
+          <w:sz w:val="28"/>
+          <w:szCs w:val="28"/>
+          <w:u w:val="single"/>
+        </w:rPr>
+        <w:t>and it’s Localization using DNN in Chest X-ray region.</w:t>
+      </w:r>
+    </w:p>
+    <w:p>
+      <w:pPr>
+        <w:pStyle w:val="NormalWeb"/>
+        <w:jc w:val="both"/>
+      </w:pPr>
+      <w:r>
+        <w:t xml:space="preserve">[Some paper] made use of </w:t>
+      </w:r>
+      <w:r>
+        <w:t>ensemble models to improve the classification accuracy for abnormality detection in chest region for x rays compared to a single model.</w:t>
+      </w:r>
+      <w:r>
+        <w:t xml:space="preserve"> They made use of some open datasets like JSRT dataset</w:t>
+      </w:r>
+      <w:r>
+        <w:t xml:space="preserve"> which contained around 250 images of which 154 had lung nodules i.e. malignant and benign cases and 93 didn’t have any nodules</w:t>
+      </w:r>
+      <w:r>
+        <w:t xml:space="preserve"> each of size 2048 x 2048 pixels and a </w:t>
+      </w:r>
+      <w:proofErr w:type="spellStart"/>
+      <w:r>
+        <w:t>gray</w:t>
+      </w:r>
+      <w:proofErr w:type="spellEnd"/>
+      <w:r>
+        <w:t xml:space="preserve">-scale </w:t>
+      </w:r>
+      <w:proofErr w:type="spellStart"/>
+      <w:r>
+        <w:t>color</w:t>
+      </w:r>
+      <w:proofErr w:type="spellEnd"/>
+      <w:r>
+        <w:t xml:space="preserve"> depth of 12 bits</w:t>
+      </w:r>
+      <w:r>
+        <w:t>, Shenzhen Dataset</w:t>
+      </w:r>
+      <w:r>
+        <w:t xml:space="preserve"> from China which had two classes i.e. normal and tuberculosis</w:t>
+      </w:r>
+      <w:r>
         <w:t xml:space="preserve"> </w:t>
       </w:r>
+      <w:r>
+        <w:t>and Indiana chest X-ray dataset</w:t>
+      </w:r>
+      <w:r>
+        <w:t xml:space="preserve"> </w:t>
+      </w:r>
+      <w:r>
+        <w:t>the large</w:t>
+      </w:r>
+      <w:r>
+        <w:t>s</w:t>
+      </w:r>
+      <w:r>
+        <w:t>t amongst the 3 with 7284 chest x</w:t>
+      </w:r>
+      <w:r>
+        <w:t>-</w:t>
+      </w:r>
+      <w:r>
+        <w:t xml:space="preserve">ray images of both frontal and lateral with diseases like cardiomegaly, pulmonary and pleural effusion </w:t>
+      </w:r>
+      <w:r>
+        <w:t>on which the first studied performances of some already built deep convolutional network over different abnormalities.</w:t>
+      </w:r>
+      <w:r>
+        <w:t xml:space="preserve"> For their experiment, they trained many models via transfer learning like </w:t>
+      </w:r>
       <w:proofErr w:type="spellStart"/>
       <w:r>
-        <w:t>afer</w:t>
+        <w:t>AlexNet</w:t>
       </w:r>
       <w:proofErr w:type="spellEnd"/>
       <w:r>
-        <w:t xml:space="preserve"> which a grid of 3 by 4 region </w:t>
-      </w:r>
-      <w:r>
-        <w:t>is generated.</w:t>
-      </w:r>
-      <w:r>
-        <w:t xml:space="preserve"> For feature extraction, they made use of LBP histogram for each reach obtained</w:t>
-      </w:r>
-      <w:r>
-        <w:t>, later these features were classified</w:t>
-      </w:r>
-      <w:r>
-        <w:t xml:space="preserve"> based on distances between histograms i.e. using Bhattacharyya distance two histograms are computed</w:t>
-      </w:r>
-      <w:r>
-        <w:t xml:space="preserve">. Later on the experimental results obtained </w:t>
-      </w:r>
-      <w:r>
-        <w:t>from the classifi</w:t>
-      </w:r>
-      <w:r>
-        <w:t xml:space="preserve">cation were </w:t>
-      </w:r>
-      <w:r>
-        <w:t>90% for the best classifier</w:t>
-      </w:r>
-      <w:r>
-        <w:t xml:space="preserve"> speaking about the disadvantage, the method implied by the researchers relies mainly on texture information which in case of some diseases which affect only the intensity of the images would be hard to detect.</w:t>
-      </w:r>
+        <w:t>, VGG based and ResNet and for each they found some model performing better than other on certain diseases while some giving high sensitivity</w:t>
+      </w:r>
+      <w:r>
+        <w:t xml:space="preserve"> and specificity etc. </w:t>
+      </w:r>
+      <w:r>
+        <w:t>For the ensemble of models, they trained the variants of the same mentioned model and used a simple linear averaging of probability on individual model</w:t>
+      </w:r>
+      <w:r>
+        <w:t xml:space="preserve"> as bagging and boosting are implied it might result in a biased model as the number of dataset is low</w:t>
+      </w:r>
+      <w:r>
+        <w:t xml:space="preserve"> for such huge model with multiple layers.</w:t>
+      </w:r>
+      <w:r>
+        <w:t xml:space="preserve"> They also tried to increase the number of models in the ensemble and found that gradually a consistent performance was seen after 9 models.</w:t>
+      </w:r>
+      <w:r>
+        <w:t xml:space="preserve"> For better understanding, like other researchers listed above they too went to visual depiction of model prediction to actually understand how and why the models were making the classification they were giving rather than just blindly treating it as a black box. </w:t>
+      </w:r>
+      <w:r>
+        <w:t>Speaking in simple words they wanted to identify the features which contributed more to the output of the model.</w:t>
+      </w:r>
+      <w:r>
+        <w:t xml:space="preserve"> They took the localization approach for cardiomegaly abnormality and highlighted the 20% area which was more sensitive </w:t>
+      </w:r>
+      <w:r>
+        <w:t xml:space="preserve">to the region where </w:t>
+      </w:r>
+      <w:r>
+        <w:t xml:space="preserve">the </w:t>
+      </w:r>
+      <w:r>
+        <w:t>heart is larger than normal heart.</w:t>
+      </w:r>
+      <w:r>
+        <w:t xml:space="preserve"> </w:t>
+      </w:r>
+      <w:r>
+        <w:t>They performed the same experiment on around 50 samples of cardiomegaly and normal images and found the result to be mostly consist</w:t>
+      </w:r>
+      <w:r>
+        <w:t>ent</w:t>
+      </w:r>
+      <w:r>
+        <w:t>.</w:t>
+      </w:r>
+      <w:r>
+        <w:t xml:space="preserve"> Based on the localization observation approach seeing sensitive region they came to a conclusion that characteristic features in the shape of heart and its surrounding regions is alone to detect cardiomegaly, the lungs are less important when it comes to detecting it.</w:t>
+      </w:r>
+      <w:r>
+        <w:t xml:space="preserve"> However while applying similar methods on pointed features for that of nature like bone fracture and lung nodule, the localization method failed</w:t>
+      </w:r>
+      <w:r>
+        <w:t>.</w:t>
+      </w:r>
+    </w:p>
+    <w:p>
+      <w:pPr>
+        <w:pStyle w:val="NormalWeb"/>
+        <w:jc w:val="both"/>
+      </w:pPr>
+    </w:p>
+    <w:p>
+      <w:pPr>
+        <w:pStyle w:val="NormalWeb"/>
+        <w:jc w:val="both"/>
+      </w:pPr>
     </w:p>
     <w:p>
       <w:pPr>
@@ -5283,6 +5447,7 @@
           <w:szCs w:val="28"/>
           <w:u w:val="single"/>
         </w:rPr>
+        <w:lastRenderedPageBreak/>
         <w:t xml:space="preserve">Conclusion </w:t>
       </w:r>
     </w:p>

</xml_diff>

<commit_message>
Motivation, Objective and Question'
</commit_message>
<xml_diff>
--- a/WriteUp.docx
+++ b/WriteUp.docx
@@ -37,21 +37,21 @@
         <w:rPr>
           <w:lang w:val="en-GB"/>
         </w:rPr>
-        <w:t xml:space="preserve">Soon after the discovery of x-rays in 1895, radiology i.e. </w:t>
+        <w:t xml:space="preserve">Soon after the discovery of x-rays in 1895, radiology </w:t>
       </w:r>
       <w:proofErr w:type="gramStart"/>
       <w:r>
         <w:rPr>
           <w:lang w:val="en-GB"/>
         </w:rPr>
-        <w:t>use</w:t>
+        <w:t>i.e.</w:t>
       </w:r>
       <w:proofErr w:type="gramEnd"/>
       <w:r>
         <w:rPr>
           <w:lang w:val="en-GB"/>
         </w:rPr>
-        <w:t xml:space="preserve"> of x-ray technology for medical image analysis became very popular as it opened unseen doors in the world of human health treatment. Treatments of illnesses in chest region and bone damage detection became more accurate and precise. Then after the invention of computers and machine learning techniques whereby using statistical formulas and functions computers are taught to perform work like doing repetitive tasks, identification, prediction of required data etc. became prominent. Many machine learning researchers especially in the field of CNN have worked on developing a machine learning model which identifies any object presented to it. In this paper using similar principles of machine learning for classification of images we would be trying to get a highly precise model for identification of chest related diseases like pneumonia, covid-19 etc.</w:t>
+        <w:t xml:space="preserve"> use of x-ray technology for medical image analysis became very popular as it opened unseen doors in the world of human health treatment. Treatments of illnesses in chest region and bone damage detection became more accurate and precise. Then after the invention of computers and machine learning techniques whereby using statistical formulas and functions computers are taught to perform work like doing repetitive tasks, identification, prediction of required data etc. became prominent. Many machine learning researchers especially in the field of CNN have worked on developing a machine learning model which identifies any object presented to it. In this paper using similar principles of machine learning for classification of images we would be trying to get a highly precise model for identification of chest related diseases like pneumonia, covid-19 etc.</w:t>
       </w:r>
       <w:sdt>
         <w:sdtPr>
@@ -619,14 +619,14 @@
             <w:pPr>
               <w:cnfStyle w:val="000000000000" w:firstRow="0" w:lastRow="0" w:firstColumn="0" w:lastColumn="0" w:oddVBand="0" w:evenVBand="0" w:oddHBand="0" w:evenHBand="0" w:firstRowFirstColumn="0" w:firstRowLastColumn="0" w:lastRowFirstColumn="0" w:lastRowLastColumn="0"/>
               <w:rPr>
-                <w:color w:val="FF0000"/>
-                <w:sz w:val="18"/>
-                <w:szCs w:val="18"/>
-              </w:rPr>
-            </w:pPr>
-            <w:r>
-              <w:rPr>
-                <w:color w:val="FF0000"/>
+                <w:color w:val="000000" w:themeColor="text1"/>
+                <w:sz w:val="18"/>
+                <w:szCs w:val="18"/>
+              </w:rPr>
+            </w:pPr>
+            <w:r>
+              <w:rPr>
+                <w:color w:val="000000" w:themeColor="text1"/>
                 <w:sz w:val="18"/>
                 <w:szCs w:val="18"/>
               </w:rPr>
@@ -639,7 +639,7 @@
             </w:pPr>
             <w:r>
               <w:rPr>
-                <w:color w:val="FF0000"/>
+                <w:color w:val="000000" w:themeColor="text1"/>
                 <w:sz w:val="18"/>
                 <w:szCs w:val="18"/>
               </w:rPr>
@@ -996,14 +996,14 @@
             <w:pPr>
               <w:cnfStyle w:val="000000000000" w:firstRow="0" w:lastRow="0" w:firstColumn="0" w:lastColumn="0" w:oddVBand="0" w:evenVBand="0" w:oddHBand="0" w:evenHBand="0" w:firstRowFirstColumn="0" w:firstRowLastColumn="0" w:lastRowFirstColumn="0" w:lastRowLastColumn="0"/>
               <w:rPr>
-                <w:color w:val="FF0000"/>
-                <w:sz w:val="18"/>
-                <w:szCs w:val="18"/>
-              </w:rPr>
-            </w:pPr>
-            <w:r>
-              <w:rPr>
-                <w:color w:val="FF0000"/>
+                <w:color w:val="000000" w:themeColor="text1"/>
+                <w:sz w:val="18"/>
+                <w:szCs w:val="18"/>
+              </w:rPr>
+            </w:pPr>
+            <w:r>
+              <w:rPr>
+                <w:color w:val="000000" w:themeColor="text1"/>
                 <w:sz w:val="18"/>
                 <w:szCs w:val="18"/>
               </w:rPr>
@@ -1014,14 +1014,14 @@
             <w:pPr>
               <w:cnfStyle w:val="000000000000" w:firstRow="0" w:lastRow="0" w:firstColumn="0" w:lastColumn="0" w:oddVBand="0" w:evenVBand="0" w:oddHBand="0" w:evenHBand="0" w:firstRowFirstColumn="0" w:firstRowLastColumn="0" w:lastRowFirstColumn="0" w:lastRowLastColumn="0"/>
               <w:rPr>
-                <w:color w:val="FF0000"/>
-                <w:sz w:val="18"/>
-                <w:szCs w:val="18"/>
-              </w:rPr>
-            </w:pPr>
-            <w:r>
-              <w:rPr>
-                <w:color w:val="FF0000"/>
+                <w:color w:val="000000" w:themeColor="text1"/>
+                <w:sz w:val="18"/>
+                <w:szCs w:val="18"/>
+              </w:rPr>
+            </w:pPr>
+            <w:r>
+              <w:rPr>
+                <w:color w:val="000000" w:themeColor="text1"/>
                 <w:sz w:val="18"/>
                 <w:szCs w:val="18"/>
               </w:rPr>
@@ -1395,14 +1395,14 @@
             <w:pPr>
               <w:cnfStyle w:val="000000000000" w:firstRow="0" w:lastRow="0" w:firstColumn="0" w:lastColumn="0" w:oddVBand="0" w:evenVBand="0" w:oddHBand="0" w:evenHBand="0" w:firstRowFirstColumn="0" w:firstRowLastColumn="0" w:lastRowFirstColumn="0" w:lastRowLastColumn="0"/>
               <w:rPr>
-                <w:color w:val="FF0000"/>
-                <w:sz w:val="18"/>
-                <w:szCs w:val="18"/>
-              </w:rPr>
-            </w:pPr>
-            <w:r>
-              <w:rPr>
-                <w:color w:val="FF0000"/>
+                <w:color w:val="000000" w:themeColor="text1"/>
+                <w:sz w:val="18"/>
+                <w:szCs w:val="18"/>
+              </w:rPr>
+            </w:pPr>
+            <w:r>
+              <w:rPr>
+                <w:color w:val="000000" w:themeColor="text1"/>
                 <w:sz w:val="18"/>
                 <w:szCs w:val="18"/>
               </w:rPr>
@@ -1419,7 +1419,7 @@
             </w:pPr>
             <w:r>
               <w:rPr>
-                <w:color w:val="FF0000"/>
+                <w:color w:val="000000" w:themeColor="text1"/>
                 <w:sz w:val="18"/>
                 <w:szCs w:val="18"/>
               </w:rPr>
@@ -1677,14 +1677,14 @@
             <w:pPr>
               <w:cnfStyle w:val="000000000000" w:firstRow="0" w:lastRow="0" w:firstColumn="0" w:lastColumn="0" w:oddVBand="0" w:evenVBand="0" w:oddHBand="0" w:evenHBand="0" w:firstRowFirstColumn="0" w:firstRowLastColumn="0" w:lastRowFirstColumn="0" w:lastRowLastColumn="0"/>
               <w:rPr>
-                <w:color w:val="FF0000"/>
-                <w:sz w:val="18"/>
-                <w:szCs w:val="18"/>
-              </w:rPr>
-            </w:pPr>
-            <w:r>
-              <w:rPr>
-                <w:color w:val="FF0000"/>
+                <w:color w:val="000000" w:themeColor="text1"/>
+                <w:sz w:val="18"/>
+                <w:szCs w:val="18"/>
+              </w:rPr>
+            </w:pPr>
+            <w:r>
+              <w:rPr>
+                <w:color w:val="000000" w:themeColor="text1"/>
                 <w:sz w:val="18"/>
                 <w:szCs w:val="18"/>
               </w:rPr>
@@ -1701,7 +1701,7 @@
             </w:pPr>
             <w:r>
               <w:rPr>
-                <w:color w:val="FF0000"/>
+                <w:color w:val="000000" w:themeColor="text1"/>
                 <w:sz w:val="18"/>
                 <w:szCs w:val="18"/>
               </w:rPr>
@@ -1955,14 +1955,14 @@
             <w:pPr>
               <w:cnfStyle w:val="000000000000" w:firstRow="0" w:lastRow="0" w:firstColumn="0" w:lastColumn="0" w:oddVBand="0" w:evenVBand="0" w:oddHBand="0" w:evenHBand="0" w:firstRowFirstColumn="0" w:firstRowLastColumn="0" w:lastRowFirstColumn="0" w:lastRowLastColumn="0"/>
               <w:rPr>
-                <w:color w:val="FF0000"/>
-                <w:sz w:val="18"/>
-                <w:szCs w:val="18"/>
-              </w:rPr>
-            </w:pPr>
-            <w:r>
-              <w:rPr>
-                <w:color w:val="FF0000"/>
+                <w:color w:val="000000" w:themeColor="text1"/>
+                <w:sz w:val="18"/>
+                <w:szCs w:val="18"/>
+              </w:rPr>
+            </w:pPr>
+            <w:r>
+              <w:rPr>
+                <w:color w:val="000000" w:themeColor="text1"/>
                 <w:sz w:val="18"/>
                 <w:szCs w:val="18"/>
               </w:rPr>
@@ -1973,14 +1973,14 @@
             <w:pPr>
               <w:cnfStyle w:val="000000000000" w:firstRow="0" w:lastRow="0" w:firstColumn="0" w:lastColumn="0" w:oddVBand="0" w:evenVBand="0" w:oddHBand="0" w:evenHBand="0" w:firstRowFirstColumn="0" w:firstRowLastColumn="0" w:lastRowFirstColumn="0" w:lastRowLastColumn="0"/>
               <w:rPr>
-                <w:color w:val="FF0000"/>
-                <w:sz w:val="18"/>
-                <w:szCs w:val="18"/>
-              </w:rPr>
-            </w:pPr>
-            <w:r>
-              <w:rPr>
-                <w:color w:val="FF0000"/>
+                <w:color w:val="000000" w:themeColor="text1"/>
+                <w:sz w:val="18"/>
+                <w:szCs w:val="18"/>
+              </w:rPr>
+            </w:pPr>
+            <w:r>
+              <w:rPr>
+                <w:color w:val="000000" w:themeColor="text1"/>
                 <w:sz w:val="18"/>
                 <w:szCs w:val="18"/>
               </w:rPr>
@@ -2240,7 +2240,7 @@
               <w:cnfStyle w:val="000000000000" w:firstRow="0" w:lastRow="0" w:firstColumn="0" w:lastColumn="0" w:oddVBand="0" w:evenVBand="0" w:oddHBand="0" w:evenHBand="0" w:firstRowFirstColumn="0" w:firstRowLastColumn="0" w:lastRowFirstColumn="0" w:lastRowLastColumn="0"/>
               <w:rPr>
                 <w:rFonts w:ascii="NimbusRomNo9L" w:hAnsi="NimbusRomNo9L"/>
-                <w:color w:val="FF0000"/>
+                <w:color w:val="000000" w:themeColor="text1"/>
                 <w:sz w:val="18"/>
                 <w:szCs w:val="18"/>
               </w:rPr>
@@ -2248,7 +2248,7 @@
             <w:r>
               <w:rPr>
                 <w:rFonts w:ascii="NimbusRomNo9L" w:hAnsi="NimbusRomNo9L"/>
-                <w:color w:val="FF0000"/>
+                <w:color w:val="000000" w:themeColor="text1"/>
                 <w:sz w:val="18"/>
                 <w:szCs w:val="18"/>
               </w:rPr>
@@ -2840,7 +2840,7 @@
             <w:pPr>
               <w:cnfStyle w:val="000000000000" w:firstRow="0" w:lastRow="0" w:firstColumn="0" w:lastColumn="0" w:oddVBand="0" w:evenVBand="0" w:oddHBand="0" w:evenHBand="0" w:firstRowFirstColumn="0" w:firstRowLastColumn="0" w:lastRowFirstColumn="0" w:lastRowLastColumn="0"/>
               <w:rPr>
-                <w:color w:val="FF0000"/>
+                <w:color w:val="000000" w:themeColor="text1"/>
                 <w:sz w:val="18"/>
                 <w:szCs w:val="18"/>
               </w:rPr>
@@ -2848,7 +2848,7 @@
             <w:proofErr w:type="spellStart"/>
             <w:r>
               <w:rPr>
-                <w:color w:val="FF0000"/>
+                <w:color w:val="000000" w:themeColor="text1"/>
                 <w:sz w:val="18"/>
                 <w:szCs w:val="18"/>
               </w:rPr>
@@ -2857,7 +2857,7 @@
             <w:proofErr w:type="spellEnd"/>
             <w:r>
               <w:rPr>
-                <w:color w:val="FF0000"/>
+                <w:color w:val="000000" w:themeColor="text1"/>
                 <w:sz w:val="18"/>
                 <w:szCs w:val="18"/>
               </w:rPr>
@@ -2874,7 +2874,7 @@
             </w:pPr>
             <w:r>
               <w:rPr>
-                <w:color w:val="FF0000"/>
+                <w:color w:val="000000" w:themeColor="text1"/>
                 <w:sz w:val="18"/>
                 <w:szCs w:val="18"/>
               </w:rPr>
@@ -3173,14 +3173,14 @@
             <w:pPr>
               <w:cnfStyle w:val="000000000000" w:firstRow="0" w:lastRow="0" w:firstColumn="0" w:lastColumn="0" w:oddVBand="0" w:evenVBand="0" w:oddHBand="0" w:evenHBand="0" w:firstRowFirstColumn="0" w:firstRowLastColumn="0" w:lastRowFirstColumn="0" w:lastRowLastColumn="0"/>
               <w:rPr>
-                <w:color w:val="FF0000"/>
-                <w:sz w:val="18"/>
-                <w:szCs w:val="18"/>
-              </w:rPr>
-            </w:pPr>
-            <w:r>
-              <w:rPr>
-                <w:color w:val="FF0000"/>
+                <w:color w:val="000000" w:themeColor="text1"/>
+                <w:sz w:val="18"/>
+                <w:szCs w:val="18"/>
+              </w:rPr>
+            </w:pPr>
+            <w:r>
+              <w:rPr>
+                <w:color w:val="000000" w:themeColor="text1"/>
                 <w:sz w:val="18"/>
                 <w:szCs w:val="18"/>
               </w:rPr>
@@ -3191,14 +3191,14 @@
             <w:pPr>
               <w:cnfStyle w:val="000000000000" w:firstRow="0" w:lastRow="0" w:firstColumn="0" w:lastColumn="0" w:oddVBand="0" w:evenVBand="0" w:oddHBand="0" w:evenHBand="0" w:firstRowFirstColumn="0" w:firstRowLastColumn="0" w:lastRowFirstColumn="0" w:lastRowLastColumn="0"/>
               <w:rPr>
-                <w:color w:val="FF0000"/>
-                <w:sz w:val="18"/>
-                <w:szCs w:val="18"/>
-              </w:rPr>
-            </w:pPr>
-            <w:r>
-              <w:rPr>
-                <w:color w:val="FF0000"/>
+                <w:color w:val="000000" w:themeColor="text1"/>
+                <w:sz w:val="18"/>
+                <w:szCs w:val="18"/>
+              </w:rPr>
+            </w:pPr>
+            <w:r>
+              <w:rPr>
+                <w:color w:val="000000" w:themeColor="text1"/>
                 <w:sz w:val="18"/>
                 <w:szCs w:val="18"/>
               </w:rPr>
@@ -3450,14 +3450,14 @@
             <w:pPr>
               <w:cnfStyle w:val="000000000000" w:firstRow="0" w:lastRow="0" w:firstColumn="0" w:lastColumn="0" w:oddVBand="0" w:evenVBand="0" w:oddHBand="0" w:evenHBand="0" w:firstRowFirstColumn="0" w:firstRowLastColumn="0" w:lastRowFirstColumn="0" w:lastRowLastColumn="0"/>
               <w:rPr>
-                <w:color w:val="FF0000"/>
-                <w:sz w:val="18"/>
-                <w:szCs w:val="18"/>
-              </w:rPr>
-            </w:pPr>
-            <w:r>
-              <w:rPr>
-                <w:color w:val="FF0000"/>
+                <w:color w:val="000000" w:themeColor="text1"/>
+                <w:sz w:val="18"/>
+                <w:szCs w:val="18"/>
+              </w:rPr>
+            </w:pPr>
+            <w:r>
+              <w:rPr>
+                <w:color w:val="000000" w:themeColor="text1"/>
                 <w:sz w:val="18"/>
                 <w:szCs w:val="18"/>
               </w:rPr>
@@ -3474,7 +3474,7 @@
             </w:pPr>
             <w:r>
               <w:rPr>
-                <w:color w:val="FF0000"/>
+                <w:color w:val="000000" w:themeColor="text1"/>
                 <w:sz w:val="18"/>
                 <w:szCs w:val="18"/>
               </w:rPr>
@@ -3798,11 +3798,19 @@
             </w:pPr>
             <w:r>
               <w:rPr>
+                <w:color w:val="000000" w:themeColor="text1"/>
+                <w:sz w:val="18"/>
+                <w:szCs w:val="18"/>
+              </w:rPr>
+              <w:t>Image Segmentation for Lung region in Chest Xray Images using Edge Detection and Morphology(2014</w:t>
+            </w:r>
+            <w:r>
+              <w:rPr>
                 <w:color w:val="FF0000"/>
                 <w:sz w:val="18"/>
                 <w:szCs w:val="18"/>
               </w:rPr>
-              <w:t>Image Segmentation for Lung region in Chest Xray Images using Edge Detection and Morphology(2014)</w:t>
+              <w:t>)</w:t>
             </w:r>
           </w:p>
         </w:tc>
@@ -4073,14 +4081,14 @@
             <w:pPr>
               <w:cnfStyle w:val="000000000000" w:firstRow="0" w:lastRow="0" w:firstColumn="0" w:lastColumn="0" w:oddVBand="0" w:evenVBand="0" w:oddHBand="0" w:evenHBand="0" w:firstRowFirstColumn="0" w:firstRowLastColumn="0" w:lastRowFirstColumn="0" w:lastRowLastColumn="0"/>
               <w:rPr>
-                <w:color w:val="FF0000"/>
-                <w:sz w:val="18"/>
-                <w:szCs w:val="18"/>
-              </w:rPr>
-            </w:pPr>
-            <w:r>
-              <w:rPr>
-                <w:color w:val="FF0000"/>
+                <w:color w:val="000000" w:themeColor="text1"/>
+                <w:sz w:val="18"/>
+                <w:szCs w:val="18"/>
+              </w:rPr>
+            </w:pPr>
+            <w:r>
+              <w:rPr>
+                <w:color w:val="000000" w:themeColor="text1"/>
                 <w:sz w:val="18"/>
                 <w:szCs w:val="18"/>
               </w:rPr>
@@ -4097,7 +4105,7 @@
             </w:pPr>
             <w:r>
               <w:rPr>
-                <w:color w:val="FF0000"/>
+                <w:color w:val="000000" w:themeColor="text1"/>
                 <w:sz w:val="18"/>
                 <w:szCs w:val="18"/>
               </w:rPr>
@@ -5483,6 +5491,543 @@
         </w:rPr>
       </w:pPr>
     </w:p>
+    <w:p>
+      <w:pPr>
+        <w:rPr>
+          <w:sz w:val="28"/>
+          <w:szCs w:val="28"/>
+        </w:rPr>
+      </w:pPr>
+    </w:p>
+    <w:p>
+      <w:pPr>
+        <w:rPr>
+          <w:sz w:val="28"/>
+          <w:szCs w:val="28"/>
+        </w:rPr>
+      </w:pPr>
+    </w:p>
+    <w:p>
+      <w:pPr>
+        <w:rPr>
+          <w:sz w:val="28"/>
+          <w:szCs w:val="28"/>
+        </w:rPr>
+      </w:pPr>
+    </w:p>
+    <w:p>
+      <w:pPr>
+        <w:pStyle w:val="Heading1"/>
+        <w:rPr>
+          <w:lang w:val="en-GB"/>
+        </w:rPr>
+      </w:pPr>
+      <w:bookmarkStart w:id="1" w:name="_Toc47562849"/>
+      <w:bookmarkStart w:id="2" w:name="_Toc47563045"/>
+      <w:r>
+        <w:rPr>
+          <w:lang w:val="en-GB"/>
+        </w:rPr>
+        <w:t>Background and Motivation</w:t>
+      </w:r>
+      <w:bookmarkEnd w:id="1"/>
+      <w:bookmarkEnd w:id="2"/>
+    </w:p>
+    <w:p>
+      <w:pPr>
+        <w:spacing w:line="238" w:lineRule="auto"/>
+        <w:ind w:right="6"/>
+        <w:jc w:val="both"/>
+        <w:rPr>
+          <w:rFonts w:eastAsia="Arial"/>
+          <w:lang w:val="en-GB"/>
+        </w:rPr>
+      </w:pPr>
+    </w:p>
+    <w:p>
+      <w:pPr>
+        <w:spacing w:line="238" w:lineRule="auto"/>
+        <w:ind w:left="432" w:right="6"/>
+        <w:jc w:val="both"/>
+        <w:rPr>
+          <w:rFonts w:eastAsia="Arial"/>
+          <w:lang w:val="de-DE"/>
+        </w:rPr>
+      </w:pPr>
+      <w:r>
+        <w:rPr>
+          <w:rFonts w:eastAsia="Arial"/>
+          <w:lang w:val="en-GB"/>
+        </w:rPr>
+        <w:t>Due to rapid industrialization which leads to air pollution and unproductive human habit like smoking has always made way to rising number of cases related to lung disease also recently a new type of coronavirus called covid-19 which is spreading rapidly across the globe, demand for radiologist have increased but the supply and reach is low because radiology being a critical skill not many people can be trained quickly and also most of the radiologists are based in cities hence the demand in undeveloped rural areas isn’t met. This made many computer vision researchers work on a model which will help radiologists do their job in less time and if perfected even fill in the gap where required.</w:t>
+      </w:r>
+      <w:sdt>
+        <w:sdtPr>
+          <w:rPr>
+            <w:rFonts w:eastAsia="Arial"/>
+            <w:lang w:val="en-GB"/>
+          </w:rPr>
+          <w:id w:val="-191456025"/>
+          <w:citation/>
+        </w:sdtPr>
+        <w:sdtEndPr/>
+        <w:sdtContent>
+          <w:r>
+            <w:rPr>
+              <w:rFonts w:eastAsia="Arial"/>
+              <w:lang w:val="en-GB"/>
+            </w:rPr>
+            <w:fldChar w:fldCharType="begin"/>
+          </w:r>
+          <w:r>
+            <w:rPr>
+              <w:rFonts w:eastAsia="Arial"/>
+            </w:rPr>
+            <w:instrText xml:space="preserve"> CITATION Ale12 \l 1033 </w:instrText>
+          </w:r>
+          <w:r>
+            <w:rPr>
+              <w:rFonts w:eastAsia="Arial"/>
+              <w:lang w:val="en-GB"/>
+            </w:rPr>
+            <w:fldChar w:fldCharType="separate"/>
+          </w:r>
+          <w:r>
+            <w:rPr>
+              <w:rFonts w:eastAsia="Arial"/>
+              <w:noProof/>
+            </w:rPr>
+            <w:t xml:space="preserve"> </w:t>
+          </w:r>
+          <w:r>
+            <w:rPr>
+              <w:rFonts w:eastAsia="Arial"/>
+              <w:noProof/>
+              <w:lang w:val="de-DE"/>
+            </w:rPr>
+            <w:t>(Krizhevsky, et al., 2012)</w:t>
+          </w:r>
+          <w:r>
+            <w:rPr>
+              <w:rFonts w:eastAsia="Arial"/>
+              <w:lang w:val="en-GB"/>
+            </w:rPr>
+            <w:fldChar w:fldCharType="end"/>
+          </w:r>
+        </w:sdtContent>
+      </w:sdt>
+      <w:sdt>
+        <w:sdtPr>
+          <w:rPr>
+            <w:rFonts w:eastAsia="Arial"/>
+            <w:lang w:val="en-GB"/>
+          </w:rPr>
+          <w:id w:val="829943280"/>
+          <w:citation/>
+        </w:sdtPr>
+        <w:sdtEndPr/>
+        <w:sdtContent>
+          <w:r>
+            <w:rPr>
+              <w:rFonts w:eastAsia="Arial"/>
+              <w:lang w:val="en-GB"/>
+            </w:rPr>
+            <w:fldChar w:fldCharType="begin"/>
+          </w:r>
+          <w:r>
+            <w:rPr>
+              <w:rFonts w:eastAsia="Arial"/>
+              <w:lang w:val="de-DE"/>
+            </w:rPr>
+            <w:instrText xml:space="preserve"> CITATION Gia20 \l 1033 </w:instrText>
+          </w:r>
+          <w:r>
+            <w:rPr>
+              <w:rFonts w:eastAsia="Arial"/>
+              <w:lang w:val="en-GB"/>
+            </w:rPr>
+            <w:fldChar w:fldCharType="separate"/>
+          </w:r>
+          <w:r>
+            <w:rPr>
+              <w:rFonts w:eastAsia="Arial"/>
+              <w:noProof/>
+              <w:lang w:val="de-DE"/>
+            </w:rPr>
+            <w:t xml:space="preserve"> (Maguolo &amp; Nanni, 2020)</w:t>
+          </w:r>
+          <w:r>
+            <w:rPr>
+              <w:rFonts w:eastAsia="Arial"/>
+              <w:lang w:val="en-GB"/>
+            </w:rPr>
+            <w:fldChar w:fldCharType="end"/>
+          </w:r>
+        </w:sdtContent>
+      </w:sdt>
+      <w:sdt>
+        <w:sdtPr>
+          <w:rPr>
+            <w:rFonts w:eastAsia="Arial"/>
+            <w:lang w:val="en-GB"/>
+          </w:rPr>
+          <w:id w:val="-425813799"/>
+          <w:citation/>
+        </w:sdtPr>
+        <w:sdtEndPr/>
+        <w:sdtContent>
+          <w:r>
+            <w:rPr>
+              <w:rFonts w:eastAsia="Arial"/>
+              <w:lang w:val="en-GB"/>
+            </w:rPr>
+            <w:fldChar w:fldCharType="begin"/>
+          </w:r>
+          <w:r>
+            <w:rPr>
+              <w:rFonts w:eastAsia="Arial"/>
+              <w:lang w:val="de-DE"/>
+            </w:rPr>
+            <w:instrText xml:space="preserve"> CITATION Xia \l 1033 </w:instrText>
+          </w:r>
+          <w:r>
+            <w:rPr>
+              <w:rFonts w:eastAsia="Arial"/>
+              <w:lang w:val="en-GB"/>
+            </w:rPr>
+            <w:fldChar w:fldCharType="separate"/>
+          </w:r>
+          <w:r>
+            <w:rPr>
+              <w:rFonts w:eastAsia="Arial"/>
+              <w:noProof/>
+              <w:lang w:val="de-DE"/>
+            </w:rPr>
+            <w:t xml:space="preserve"> (Wang, et al., n.d.)</w:t>
+          </w:r>
+          <w:r>
+            <w:rPr>
+              <w:rFonts w:eastAsia="Arial"/>
+              <w:lang w:val="en-GB"/>
+            </w:rPr>
+            <w:fldChar w:fldCharType="end"/>
+          </w:r>
+        </w:sdtContent>
+      </w:sdt>
+      <w:sdt>
+        <w:sdtPr>
+          <w:rPr>
+            <w:rFonts w:eastAsia="Arial"/>
+            <w:lang w:val="en-GB"/>
+          </w:rPr>
+          <w:id w:val="1754159176"/>
+          <w:citation/>
+        </w:sdtPr>
+        <w:sdtEndPr/>
+        <w:sdtContent>
+          <w:r>
+            <w:rPr>
+              <w:rFonts w:eastAsia="Arial"/>
+              <w:lang w:val="en-GB"/>
+            </w:rPr>
+            <w:fldChar w:fldCharType="begin"/>
+          </w:r>
+          <w:r>
+            <w:rPr>
+              <w:rFonts w:eastAsia="Arial"/>
+              <w:lang w:val="de-DE"/>
+            </w:rPr>
+            <w:instrText xml:space="preserve"> CITATION Taw20 \l 1033 </w:instrText>
+          </w:r>
+          <w:r>
+            <w:rPr>
+              <w:rFonts w:eastAsia="Arial"/>
+              <w:lang w:val="en-GB"/>
+            </w:rPr>
+            <w:fldChar w:fldCharType="separate"/>
+          </w:r>
+          <w:r>
+            <w:rPr>
+              <w:rFonts w:eastAsia="Arial"/>
+              <w:noProof/>
+              <w:lang w:val="de-DE"/>
+            </w:rPr>
+            <w:t xml:space="preserve"> </w:t>
+          </w:r>
+          <w:r>
+            <w:rPr>
+              <w:rFonts w:eastAsia="Arial"/>
+              <w:noProof/>
+            </w:rPr>
+            <w:t>(Tawsifur Rahman, 2020)</w:t>
+          </w:r>
+          <w:r>
+            <w:rPr>
+              <w:rFonts w:eastAsia="Arial"/>
+              <w:lang w:val="en-GB"/>
+            </w:rPr>
+            <w:fldChar w:fldCharType="end"/>
+          </w:r>
+        </w:sdtContent>
+      </w:sdt>
+    </w:p>
+    <w:p>
+      <w:pPr>
+        <w:spacing w:line="238" w:lineRule="auto"/>
+        <w:ind w:right="6"/>
+        <w:jc w:val="both"/>
+        <w:rPr>
+          <w:rFonts w:eastAsia="Arial"/>
+          <w:lang w:val="de-DE"/>
+        </w:rPr>
+      </w:pPr>
+    </w:p>
+    <w:p>
+      <w:pPr>
+        <w:spacing w:line="238" w:lineRule="auto"/>
+        <w:ind w:right="6"/>
+        <w:jc w:val="both"/>
+        <w:rPr>
+          <w:rFonts w:eastAsia="Arial"/>
+          <w:lang w:val="de-DE"/>
+        </w:rPr>
+      </w:pPr>
+    </w:p>
+    <w:p>
+      <w:pPr>
+        <w:spacing w:line="238" w:lineRule="auto"/>
+        <w:ind w:right="6"/>
+        <w:jc w:val="both"/>
+        <w:rPr>
+          <w:rFonts w:eastAsia="Arial"/>
+          <w:lang w:val="de-DE"/>
+        </w:rPr>
+      </w:pPr>
+    </w:p>
+    <w:p>
+      <w:pPr>
+        <w:spacing w:line="238" w:lineRule="auto"/>
+        <w:ind w:right="6"/>
+        <w:jc w:val="both"/>
+        <w:rPr>
+          <w:rFonts w:eastAsia="Arial"/>
+          <w:lang w:val="de-DE"/>
+        </w:rPr>
+      </w:pPr>
+    </w:p>
+    <w:p>
+      <w:pPr>
+        <w:spacing w:line="238" w:lineRule="auto"/>
+        <w:ind w:right="6"/>
+        <w:jc w:val="both"/>
+        <w:rPr>
+          <w:rFonts w:eastAsia="Arial"/>
+          <w:lang w:val="de-DE"/>
+        </w:rPr>
+      </w:pPr>
+    </w:p>
+    <w:p>
+      <w:pPr>
+        <w:pStyle w:val="Heading1"/>
+        <w:rPr>
+          <w:lang w:val="en-GB"/>
+        </w:rPr>
+      </w:pPr>
+      <w:bookmarkStart w:id="3" w:name="_Toc47562850"/>
+      <w:bookmarkStart w:id="4" w:name="_Toc47563046"/>
+      <w:r>
+        <w:rPr>
+          <w:lang w:val="en-GB"/>
+        </w:rPr>
+        <w:t>Re</w:t>
+      </w:r>
+      <w:r>
+        <w:rPr>
+          <w:lang w:val="en-GB"/>
+        </w:rPr>
+        <w:t>search Question</w:t>
+      </w:r>
+      <w:bookmarkEnd w:id="3"/>
+      <w:bookmarkEnd w:id="4"/>
+    </w:p>
+    <w:p>
+      <w:pPr>
+        <w:rPr>
+          <w:lang w:val="en-GB"/>
+        </w:rPr>
+      </w:pPr>
+    </w:p>
+    <w:p>
+      <w:pPr>
+        <w:ind w:left="432"/>
+        <w:jc w:val="both"/>
+        <w:rPr>
+          <w:i/>
+          <w:iCs/>
+          <w:lang w:val="en-GB"/>
+        </w:rPr>
+      </w:pPr>
+      <w:r>
+        <w:rPr>
+          <w:i/>
+          <w:iCs/>
+          <w:lang w:val="en-GB"/>
+        </w:rPr>
+        <w:t>“With use of ensemble learning approach for machine learning can we get a reliable and efficient model for chest x-ray image classification?”</w:t>
+      </w:r>
+    </w:p>
+    <w:p>
+      <w:pPr>
+        <w:ind w:left="432"/>
+        <w:jc w:val="both"/>
+        <w:rPr>
+          <w:i/>
+          <w:iCs/>
+          <w:lang w:val="en-GB"/>
+        </w:rPr>
+      </w:pPr>
+    </w:p>
+    <w:p>
+      <w:pPr>
+        <w:ind w:left="432"/>
+        <w:jc w:val="both"/>
+        <w:rPr>
+          <w:lang w:val="en-GB"/>
+        </w:rPr>
+      </w:pPr>
+      <w:r>
+        <w:rPr>
+          <w:lang w:val="en-GB"/>
+        </w:rPr>
+        <w:t>The important research question proposed here is to build, modify and study prominent deep learning methodologies for accurate, dependable model on a relatively large dataset.</w:t>
+      </w:r>
+    </w:p>
+    <w:p>
+      <w:pPr>
+        <w:spacing w:line="238" w:lineRule="auto"/>
+        <w:ind w:right="6"/>
+        <w:jc w:val="both"/>
+        <w:rPr>
+          <w:rFonts w:eastAsia="Arial"/>
+          <w:lang w:val="en-GB"/>
+        </w:rPr>
+      </w:pPr>
+    </w:p>
+    <w:p>
+      <w:pPr>
+        <w:rPr>
+          <w:sz w:val="28"/>
+          <w:szCs w:val="28"/>
+          <w:lang w:val="en-GB"/>
+        </w:rPr>
+      </w:pPr>
+    </w:p>
+    <w:p>
+      <w:pPr>
+        <w:rPr>
+          <w:sz w:val="28"/>
+          <w:szCs w:val="28"/>
+          <w:lang w:val="en-GB"/>
+        </w:rPr>
+      </w:pPr>
+    </w:p>
+    <w:p>
+      <w:pPr>
+        <w:rPr>
+          <w:sz w:val="28"/>
+          <w:szCs w:val="28"/>
+          <w:lang w:val="en-GB"/>
+        </w:rPr>
+      </w:pPr>
+    </w:p>
+    <w:p>
+      <w:pPr>
+        <w:rPr>
+          <w:sz w:val="28"/>
+          <w:szCs w:val="28"/>
+          <w:lang w:val="en-GB"/>
+        </w:rPr>
+      </w:pPr>
+    </w:p>
+    <w:p>
+      <w:pPr>
+        <w:rPr>
+          <w:sz w:val="28"/>
+          <w:szCs w:val="28"/>
+          <w:lang w:val="en-GB"/>
+        </w:rPr>
+      </w:pPr>
+    </w:p>
+    <w:p>
+      <w:pPr>
+        <w:rPr>
+          <w:sz w:val="28"/>
+          <w:szCs w:val="28"/>
+          <w:lang w:val="en-GB"/>
+        </w:rPr>
+      </w:pPr>
+    </w:p>
+    <w:p>
+      <w:pPr>
+        <w:spacing w:line="238" w:lineRule="auto"/>
+        <w:ind w:right="6"/>
+        <w:jc w:val="both"/>
+        <w:rPr>
+          <w:rFonts w:eastAsia="Arial"/>
+          <w:lang w:val="en-GB"/>
+        </w:rPr>
+      </w:pPr>
+    </w:p>
+    <w:p>
+      <w:pPr>
+        <w:pStyle w:val="Heading1"/>
+        <w:rPr>
+          <w:lang w:val="en-GB"/>
+        </w:rPr>
+      </w:pPr>
+      <w:bookmarkStart w:id="5" w:name="_Toc47562851"/>
+      <w:bookmarkStart w:id="6" w:name="_Toc47563047"/>
+      <w:r>
+        <w:rPr>
+          <w:lang w:val="en-GB"/>
+        </w:rPr>
+        <w:t>Proposed Research Objective</w:t>
+      </w:r>
+      <w:bookmarkEnd w:id="5"/>
+      <w:bookmarkEnd w:id="6"/>
+    </w:p>
+    <w:p>
+      <w:pPr>
+        <w:ind w:left="720"/>
+        <w:rPr>
+          <w:lang w:val="en-GB"/>
+        </w:rPr>
+      </w:pPr>
+    </w:p>
+    <w:p>
+      <w:pPr>
+        <w:ind w:left="432"/>
+        <w:jc w:val="both"/>
+        <w:rPr>
+          <w:lang w:val="en-GB"/>
+        </w:rPr>
+      </w:pPr>
+      <w:r>
+        <w:rPr>
+          <w:lang w:val="en-GB"/>
+        </w:rPr>
+        <w:t>Basically, we will train a considerable amount of labelled dataset over certain pre-trained models and fine-tune it by changing certain layers in its architecture and try to optimize its performance. Also, we will use ensemble technique in which multiple models are used and their output is evaluated for reliable results. The fact that any misjudgement of radiologist or machine learning model in classifying the x-ray image in wrong group might lead to inefficient treatment of the patient so we need to train our model with as much data as possible and get a strong model which is dependable in times like pandemics where human healthcare workers are very much occupied with treating patients and such models will help reduce the time of identifying already known diseases.</w:t>
+      </w:r>
+    </w:p>
+    <w:p>
+      <w:pPr>
+        <w:rPr>
+          <w:sz w:val="28"/>
+          <w:szCs w:val="28"/>
+          <w:lang w:val="en-GB"/>
+        </w:rPr>
+      </w:pPr>
+    </w:p>
     <w:sectPr>
       <w:pgSz w:w="11900" w:h="16840"/>
       <w:pgMar w:top="1440" w:right="1440" w:bottom="1440" w:left="1440" w:header="708" w:footer="708" w:gutter="0"/>
@@ -5496,6 +6041,65 @@
 <file path=word/numbering.xml><?xml version="1.0" encoding="utf-8"?>
 <w:numbering xmlns:wpc="http://schemas.microsoft.com/office/word/2010/wordprocessingCanvas" xmlns:cx="http://schemas.microsoft.com/office/drawing/2014/chartex" xmlns:cx1="http://schemas.microsoft.com/office/drawing/2015/9/8/chartex" xmlns:cx2="http://schemas.microsoft.com/office/drawing/2015/10/21/chartex" xmlns:cx3="http://schemas.microsoft.com/office/drawing/2016/5/9/chartex" xmlns:cx4="http://schemas.microsoft.com/office/drawing/2016/5/10/chartex" xmlns:cx5="http://schemas.microsoft.com/office/drawing/2016/5/11/chartex" xmlns:cx6="http://schemas.microsoft.com/office/drawing/2016/5/12/chartex" xmlns:cx7="http://schemas.microsoft.com/office/drawing/2016/5/13/chartex" xmlns:cx8="http://schemas.microsoft.com/office/drawing/2016/5/14/chartex" xmlns:mc="http://schemas.openxmlformats.org/markup-compatibility/2006" xmlns:aink="http://schemas.microsoft.com/office/drawing/2016/ink" xmlns:am3d="http://schemas.microsoft.com/office/drawing/2017/model3d" xmlns:o="urn:schemas-microsoft-com:office:office" xmlns:r="http://schemas.openxmlformats.org/officeDocument/2006/relationships" xmlns:m="http://schemas.openxmlformats.org/officeDocument/2006/math" xmlns:v="urn:schemas-microsoft-com:vml" xmlns:wp14="http://schemas.microsoft.com/office/word/2010/wordprocessingDrawing" xmlns:wp="http://schemas.openxmlformats.org/drawingml/2006/wordprocessingDrawing" xmlns:w10="urn:schemas-microsoft-com:office:word" xmlns:w="http://schemas.openxmlformats.org/wordprocessingml/2006/main" xmlns:w14="http://schemas.microsoft.com/office/word/2010/wordml" xmlns:w15="http://schemas.microsoft.com/office/word/2012/wordml" xmlns:w16cex="http://schemas.microsoft.com/office/word/2018/wordml/cex" xmlns:w16cid="http://schemas.microsoft.com/office/word/2016/wordml/cid" xmlns:w16="http://schemas.microsoft.com/office/word/2018/wordml" xmlns:w16se="http://schemas.microsoft.com/office/word/2015/wordml/symex" xmlns:wpg="http://schemas.microsoft.com/office/word/2010/wordprocessingGroup" xmlns:wpi="http://schemas.microsoft.com/office/word/2010/wordprocessingInk" xmlns:wne="http://schemas.microsoft.com/office/word/2006/wordml" xmlns:wps="http://schemas.microsoft.com/office/word/2010/wordprocessingShape" mc:Ignorable="w14 w15 w16se w16cid w16 w16cex wp14">
   <w:abstractNum w:abstractNumId="0" w15:restartNumberingAfterBreak="0">
+    <w:nsid w:val="00000001"/>
+    <w:multiLevelType w:val="hybridMultilevel"/>
+    <w:tmpl w:val="46E87CCC"/>
+    <w:lvl w:ilvl="0" w:tplc="F1746FD4">
+      <w:start w:val="1"/>
+      <w:numFmt w:val="decimal"/>
+      <w:lvlText w:val="%1."/>
+      <w:lvlJc w:val="left"/>
+    </w:lvl>
+    <w:lvl w:ilvl="1" w:tplc="98C8BB9E">
+      <w:start w:val="1"/>
+      <w:numFmt w:val="bullet"/>
+      <w:lvlText w:val=""/>
+      <w:lvlJc w:val="left"/>
+    </w:lvl>
+    <w:lvl w:ilvl="2" w:tplc="282A2058">
+      <w:start w:val="1"/>
+      <w:numFmt w:val="bullet"/>
+      <w:lvlText w:val=""/>
+      <w:lvlJc w:val="left"/>
+    </w:lvl>
+    <w:lvl w:ilvl="3" w:tplc="572A6BC8">
+      <w:start w:val="1"/>
+      <w:numFmt w:val="bullet"/>
+      <w:lvlText w:val=""/>
+      <w:lvlJc w:val="left"/>
+    </w:lvl>
+    <w:lvl w:ilvl="4" w:tplc="6D40A930">
+      <w:start w:val="1"/>
+      <w:numFmt w:val="bullet"/>
+      <w:lvlText w:val=""/>
+      <w:lvlJc w:val="left"/>
+    </w:lvl>
+    <w:lvl w:ilvl="5" w:tplc="2DDA9330">
+      <w:start w:val="1"/>
+      <w:numFmt w:val="bullet"/>
+      <w:lvlText w:val=""/>
+      <w:lvlJc w:val="left"/>
+    </w:lvl>
+    <w:lvl w:ilvl="6" w:tplc="374CA864">
+      <w:start w:val="1"/>
+      <w:numFmt w:val="bullet"/>
+      <w:lvlText w:val=""/>
+      <w:lvlJc w:val="left"/>
+    </w:lvl>
+    <w:lvl w:ilvl="7" w:tplc="77B83034">
+      <w:start w:val="1"/>
+      <w:numFmt w:val="bullet"/>
+      <w:lvlText w:val=""/>
+      <w:lvlJc w:val="left"/>
+    </w:lvl>
+    <w:lvl w:ilvl="8" w:tplc="92485518">
+      <w:start w:val="1"/>
+      <w:numFmt w:val="bullet"/>
+      <w:lvlText w:val=""/>
+      <w:lvlJc w:val="left"/>
+    </w:lvl>
+  </w:abstractNum>
+  <w:abstractNum w:abstractNumId="1" w15:restartNumberingAfterBreak="0">
     <w:nsid w:val="4E780A2C"/>
     <w:multiLevelType w:val="hybridMultilevel"/>
     <w:tmpl w:val="E9283F60"/>
@@ -5581,7 +6185,7 @@
       </w:pPr>
     </w:lvl>
   </w:abstractNum>
-  <w:abstractNum w:abstractNumId="1" w15:restartNumberingAfterBreak="0">
+  <w:abstractNum w:abstractNumId="2" w15:restartNumberingAfterBreak="0">
     <w:nsid w:val="589F07F4"/>
     <w:multiLevelType w:val="hybridMultilevel"/>
     <w:tmpl w:val="95E4E24A"/>
@@ -5670,7 +6274,7 @@
       </w:pPr>
     </w:lvl>
   </w:abstractNum>
-  <w:abstractNum w:abstractNumId="2" w15:restartNumberingAfterBreak="0">
+  <w:abstractNum w:abstractNumId="3" w15:restartNumberingAfterBreak="0">
     <w:nsid w:val="5F417C99"/>
     <w:multiLevelType w:val="multilevel"/>
     <w:tmpl w:val="08090025"/>
@@ -5766,13 +6370,16 @@
     </w:lvl>
   </w:abstractNum>
   <w:num w:numId="1">
+    <w:abstractNumId w:val="3"/>
+  </w:num>
+  <w:num w:numId="2">
+    <w:abstractNumId w:val="1"/>
+  </w:num>
+  <w:num w:numId="3">
     <w:abstractNumId w:val="2"/>
   </w:num>
-  <w:num w:numId="2">
+  <w:num w:numId="4">
     <w:abstractNumId w:val="0"/>
-  </w:num>
-  <w:num w:numId="3">
-    <w:abstractNumId w:val="1"/>
   </w:num>
 </w:numbering>
 </file>
@@ -7425,11 +8032,57 @@
     <b:Pages>1-11</b:Pages>
     <b:RefOrder>3</b:RefOrder>
   </b:Source>
+  <b:Source>
+    <b:Tag>Gia20</b:Tag>
+    <b:SourceType>Report</b:SourceType>
+    <b:Guid>{E4441766-3768-384B-983D-C0EF3FDE926D}</b:Guid>
+    <b:Title>A Critic Evaluation of Methods for COVID-19 Automatic Detection from X-ray Images</b:Title>
+    <b:City>Padua</b:City>
+    <b:Year>2020</b:Year>
+    <b:Author>
+      <b:Author>
+        <b:NameList>
+          <b:Person>
+            <b:Last>Maguolo</b:Last>
+            <b:First>Gianluca</b:First>
+          </b:Person>
+          <b:Person>
+            <b:Last>Nanni</b:Last>
+            <b:First>Loris</b:First>
+          </b:Person>
+        </b:NameList>
+      </b:Author>
+    </b:Author>
+    <b:RefOrder>3</b:RefOrder>
+  </b:Source>
+  <b:Source>
+    <b:Tag>Taw20</b:Tag>
+    <b:SourceType>ArticleInAPeriodical</b:SourceType>
+    <b:Guid>{EC7B3260-3EBF-8F46-A2C6-74D208D1662B}</b:Guid>
+    <b:Author>
+      <b:Author>
+        <b:NameList>
+          <b:Person>
+            <b:Last>Tawsifur Rahman</b:Last>
+            <b:First>Muhammad</b:First>
+            <b:Middle>E. H. Chowdhury, Amith Khandakar, Khandaker R. Islam,Khandaker F. Islam, Zaid B. Mahbub, Muhammad A. Kadir, Saad Kashem</b:Middle>
+          </b:Person>
+        </b:NameList>
+      </b:Author>
+    </b:Author>
+    <b:Title>Transfer Learning with Deep Convolutional Neural Network(CNN) for Pneumonia Detection Using Chest X-ray</b:Title>
+    <b:Year>2020</b:Year>
+    <b:Pages>17</b:Pages>
+    <b:PeriodicalTitle>MDPI</b:PeriodicalTitle>
+    <b:Month>May</b:Month>
+    <b:Day>6</b:Day>
+    <b:RefOrder>4</b:RefOrder>
+  </b:Source>
 </b:Sources>
 </file>
 
 <file path=customXml/itemProps1.xml><?xml version="1.0" encoding="utf-8"?>
-<ds:datastoreItem xmlns:ds="http://schemas.openxmlformats.org/officeDocument/2006/customXml" ds:itemID="{9CFAD463-FB78-0B4E-B77C-CC2BF079C8FE}">
+<ds:datastoreItem xmlns:ds="http://schemas.openxmlformats.org/officeDocument/2006/customXml" ds:itemID="{06BBEAD1-EF29-3C49-AC0A-D187940D4717}">
   <ds:schemaRefs>
     <ds:schemaRef ds:uri="http://schemas.openxmlformats.org/officeDocument/2006/bibliography"/>
   </ds:schemaRefs>

</xml_diff>

<commit_message>
Writeup front pages added
</commit_message>
<xml_diff>
--- a/WriteUp.docx
+++ b/WriteUp.docx
@@ -2,14 +2,2722 @@
 <file path=word/document.xml><?xml version="1.0" encoding="utf-8"?>
 <w:document xmlns:wpc="http://schemas.microsoft.com/office/word/2010/wordprocessingCanvas" xmlns:cx="http://schemas.microsoft.com/office/drawing/2014/chartex" xmlns:cx1="http://schemas.microsoft.com/office/drawing/2015/9/8/chartex" xmlns:cx2="http://schemas.microsoft.com/office/drawing/2015/10/21/chartex" xmlns:cx3="http://schemas.microsoft.com/office/drawing/2016/5/9/chartex" xmlns:cx4="http://schemas.microsoft.com/office/drawing/2016/5/10/chartex" xmlns:cx5="http://schemas.microsoft.com/office/drawing/2016/5/11/chartex" xmlns:cx6="http://schemas.microsoft.com/office/drawing/2016/5/12/chartex" xmlns:cx7="http://schemas.microsoft.com/office/drawing/2016/5/13/chartex" xmlns:cx8="http://schemas.microsoft.com/office/drawing/2016/5/14/chartex" xmlns:mc="http://schemas.openxmlformats.org/markup-compatibility/2006" xmlns:aink="http://schemas.microsoft.com/office/drawing/2016/ink" xmlns:am3d="http://schemas.microsoft.com/office/drawing/2017/model3d" xmlns:o="urn:schemas-microsoft-com:office:office" xmlns:r="http://schemas.openxmlformats.org/officeDocument/2006/relationships" xmlns:m="http://schemas.openxmlformats.org/officeDocument/2006/math" xmlns:v="urn:schemas-microsoft-com:vml" xmlns:wp14="http://schemas.microsoft.com/office/word/2010/wordprocessingDrawing" xmlns:wp="http://schemas.openxmlformats.org/drawingml/2006/wordprocessingDrawing" xmlns:w10="urn:schemas-microsoft-com:office:word" xmlns:w="http://schemas.openxmlformats.org/wordprocessingml/2006/main" xmlns:w14="http://schemas.microsoft.com/office/word/2010/wordml" xmlns:w15="http://schemas.microsoft.com/office/word/2012/wordml" xmlns:w16cex="http://schemas.microsoft.com/office/word/2018/wordml/cex" xmlns:w16cid="http://schemas.microsoft.com/office/word/2016/wordml/cid" xmlns:w16="http://schemas.microsoft.com/office/word/2018/wordml" xmlns:w16se="http://schemas.microsoft.com/office/word/2015/wordml/symex" xmlns:wpg="http://schemas.microsoft.com/office/word/2010/wordprocessingGroup" xmlns:wpi="http://schemas.microsoft.com/office/word/2010/wordprocessingInk" xmlns:wne="http://schemas.microsoft.com/office/word/2006/wordml" xmlns:wps="http://schemas.microsoft.com/office/word/2010/wordprocessingShape" mc:Ignorable="w14 w15 w16se w16cid w16 w16cex wp14">
   <w:body>
+    <w:bookmarkStart w:id="0" w:name="_Toc47562848" w:displacedByCustomXml="next"/>
+    <w:sdt>
+      <w:sdtPr>
+        <w:id w:val="-1371990713"/>
+        <w:docPartObj>
+          <w:docPartGallery w:val="Cover Pages"/>
+          <w:docPartUnique/>
+        </w:docPartObj>
+      </w:sdtPr>
+      <w:sdtEndPr>
+        <w:rPr>
+          <w:lang w:val="en-GB"/>
+        </w:rPr>
+      </w:sdtEndPr>
+      <w:sdtContent>
+        <w:p/>
+        <w:p/>
+        <w:p/>
+        <w:p/>
+        <w:p/>
+        <w:p/>
+        <w:p/>
+        <w:p/>
+        <w:p/>
+        <w:p/>
+        <w:p>
+          <w:pPr>
+            <w:ind w:left="1440" w:firstLine="720"/>
+            <w:rPr>
+              <w:sz w:val="56"/>
+              <w:szCs w:val="56"/>
+            </w:rPr>
+          </w:pPr>
+          <w:r>
+            <w:rPr>
+              <w:noProof/>
+              <w:sz w:val="56"/>
+              <w:szCs w:val="56"/>
+              <w:lang w:val="en-GB"/>
+            </w:rPr>
+            <w:drawing>
+              <wp:anchor distT="0" distB="0" distL="114300" distR="114300" simplePos="0" relativeHeight="251659264" behindDoc="1" locked="0" layoutInCell="1" allowOverlap="1" wp14:anchorId="07AA3143" wp14:editId="15E0B3BD">
+                <wp:simplePos x="0" y="0"/>
+                <wp:positionH relativeFrom="page">
+                  <wp:posOffset>461818</wp:posOffset>
+                </wp:positionH>
+                <wp:positionV relativeFrom="page">
+                  <wp:posOffset>360218</wp:posOffset>
+                </wp:positionV>
+                <wp:extent cx="6795193" cy="9557674"/>
+                <wp:effectExtent l="0" t="0" r="0" b="5715"/>
+                <wp:wrapNone/>
+                <wp:docPr id="5" name="Picture 5" descr="A picture containing graphical user interface&#10;&#10;Description automatically generated"/>
+                <wp:cNvGraphicFramePr>
+                  <a:graphicFrameLocks xmlns:a="http://schemas.openxmlformats.org/drawingml/2006/main"/>
+                </wp:cNvGraphicFramePr>
+                <a:graphic xmlns:a="http://schemas.openxmlformats.org/drawingml/2006/main">
+                  <a:graphicData uri="http://schemas.openxmlformats.org/drawingml/2006/picture">
+                    <pic:pic xmlns:pic="http://schemas.openxmlformats.org/drawingml/2006/picture">
+                      <pic:nvPicPr>
+                        <pic:cNvPr id="5" name="Picture 5" descr="A picture containing graphical user interface&#10;&#10;Description automatically generated"/>
+                        <pic:cNvPicPr>
+                          <a:picLocks/>
+                        </pic:cNvPicPr>
+                      </pic:nvPicPr>
+                      <pic:blipFill>
+                        <a:blip r:embed="rId8">
+                          <a:clrChange>
+                            <a:clrFrom>
+                              <a:srgbClr val="FFFFFF"/>
+                            </a:clrFrom>
+                            <a:clrTo>
+                              <a:srgbClr val="FFFFFF">
+                                <a:alpha val="0"/>
+                              </a:srgbClr>
+                            </a:clrTo>
+                          </a:clrChange>
+                          <a:extLst>
+                            <a:ext uri="{28A0092B-C50C-407E-A947-70E740481C1C}">
+                              <a14:useLocalDpi xmlns:a14="http://schemas.microsoft.com/office/drawing/2010/main" val="0"/>
+                            </a:ext>
+                          </a:extLst>
+                        </a:blip>
+                        <a:srcRect/>
+                        <a:stretch>
+                          <a:fillRect/>
+                        </a:stretch>
+                      </pic:blipFill>
+                      <pic:spPr bwMode="auto">
+                        <a:xfrm>
+                          <a:off x="0" y="0"/>
+                          <a:ext cx="6795193" cy="9557674"/>
+                        </a:xfrm>
+                        <a:prstGeom prst="rect">
+                          <a:avLst/>
+                        </a:prstGeom>
+                        <a:noFill/>
+                      </pic:spPr>
+                    </pic:pic>
+                  </a:graphicData>
+                </a:graphic>
+                <wp14:sizeRelH relativeFrom="page">
+                  <wp14:pctWidth>0</wp14:pctWidth>
+                </wp14:sizeRelH>
+                <wp14:sizeRelV relativeFrom="page">
+                  <wp14:pctHeight>0</wp14:pctHeight>
+                </wp14:sizeRelV>
+              </wp:anchor>
+            </w:drawing>
+          </w:r>
+          <w:r>
+            <w:rPr>
+              <w:sz w:val="56"/>
+              <w:szCs w:val="56"/>
+            </w:rPr>
+            <w:t>MSc in Data Analytics</w:t>
+          </w:r>
+        </w:p>
+        <w:p>
+          <w:pPr>
+            <w:jc w:val="center"/>
+            <w:rPr>
+              <w:sz w:val="44"/>
+              <w:szCs w:val="44"/>
+            </w:rPr>
+          </w:pPr>
+          <w:r>
+            <w:rPr>
+              <w:sz w:val="44"/>
+              <w:szCs w:val="44"/>
+            </w:rPr>
+            <w:t>Research Project</w:t>
+          </w:r>
+          <w:r>
+            <w:rPr>
+              <w:sz w:val="44"/>
+              <w:szCs w:val="44"/>
+            </w:rPr>
+            <w:t xml:space="preserve"> Report</w:t>
+          </w:r>
+        </w:p>
+        <w:p>
+          <w:pPr>
+            <w:jc w:val="center"/>
+            <w:rPr>
+              <w:sz w:val="44"/>
+              <w:szCs w:val="44"/>
+            </w:rPr>
+          </w:pPr>
+        </w:p>
+        <w:p>
+          <w:pPr>
+            <w:jc w:val="center"/>
+            <w:rPr>
+              <w:sz w:val="44"/>
+              <w:szCs w:val="44"/>
+            </w:rPr>
+          </w:pPr>
+        </w:p>
+        <w:p>
+          <w:pPr>
+            <w:jc w:val="center"/>
+            <w:rPr>
+              <w:sz w:val="44"/>
+              <w:szCs w:val="44"/>
+            </w:rPr>
+          </w:pPr>
+        </w:p>
+        <w:p>
+          <w:pPr>
+            <w:jc w:val="center"/>
+            <w:rPr>
+              <w:sz w:val="44"/>
+              <w:szCs w:val="44"/>
+            </w:rPr>
+          </w:pPr>
+          <w:r>
+            <w:rPr>
+              <w:sz w:val="44"/>
+              <w:szCs w:val="44"/>
+            </w:rPr>
+            <w:t>Akshen Doke</w:t>
+          </w:r>
+        </w:p>
+        <w:p>
+          <w:pPr>
+            <w:jc w:val="center"/>
+            <w:rPr>
+              <w:sz w:val="36"/>
+              <w:szCs w:val="36"/>
+            </w:rPr>
+          </w:pPr>
+          <w:r>
+            <w:rPr>
+              <w:sz w:val="36"/>
+              <w:szCs w:val="36"/>
+            </w:rPr>
+            <w:t>Student ID:</w:t>
+          </w:r>
+          <w:r>
+            <w:rPr>
+              <w:sz w:val="36"/>
+              <w:szCs w:val="36"/>
+            </w:rPr>
+            <w:t xml:space="preserve"> </w:t>
+          </w:r>
+          <w:r>
+            <w:rPr>
+              <w:sz w:val="36"/>
+              <w:szCs w:val="36"/>
+            </w:rPr>
+            <w:t>x18191592</w:t>
+          </w:r>
+        </w:p>
+        <w:p>
+          <w:pPr>
+            <w:jc w:val="center"/>
+            <w:rPr>
+              <w:sz w:val="36"/>
+              <w:szCs w:val="36"/>
+            </w:rPr>
+          </w:pPr>
+        </w:p>
+        <w:p>
+          <w:pPr>
+            <w:jc w:val="center"/>
+            <w:rPr>
+              <w:sz w:val="36"/>
+              <w:szCs w:val="36"/>
+            </w:rPr>
+          </w:pPr>
+        </w:p>
+        <w:p>
+          <w:pPr>
+            <w:jc w:val="center"/>
+            <w:rPr>
+              <w:sz w:val="36"/>
+              <w:szCs w:val="36"/>
+            </w:rPr>
+          </w:pPr>
+        </w:p>
+        <w:p>
+          <w:pPr>
+            <w:jc w:val="center"/>
+            <w:rPr>
+              <w:sz w:val="36"/>
+              <w:szCs w:val="36"/>
+            </w:rPr>
+          </w:pPr>
+        </w:p>
+        <w:p>
+          <w:pPr>
+            <w:jc w:val="center"/>
+            <w:rPr>
+              <w:sz w:val="36"/>
+              <w:szCs w:val="36"/>
+            </w:rPr>
+          </w:pPr>
+          <w:r>
+            <w:rPr>
+              <w:sz w:val="36"/>
+              <w:szCs w:val="36"/>
+            </w:rPr>
+            <w:t>School of Computing</w:t>
+          </w:r>
+        </w:p>
+        <w:p>
+          <w:pPr>
+            <w:jc w:val="center"/>
+            <w:rPr>
+              <w:sz w:val="36"/>
+              <w:szCs w:val="36"/>
+            </w:rPr>
+          </w:pPr>
+          <w:r>
+            <w:rPr>
+              <w:sz w:val="36"/>
+              <w:szCs w:val="36"/>
+            </w:rPr>
+            <w:t>National College of Ireland</w:t>
+          </w:r>
+        </w:p>
+        <w:p>
+          <w:pPr>
+            <w:jc w:val="center"/>
+            <w:rPr>
+              <w:sz w:val="36"/>
+              <w:szCs w:val="36"/>
+            </w:rPr>
+          </w:pPr>
+        </w:p>
+        <w:p>
+          <w:pPr>
+            <w:jc w:val="center"/>
+            <w:rPr>
+              <w:sz w:val="36"/>
+              <w:szCs w:val="36"/>
+            </w:rPr>
+          </w:pPr>
+        </w:p>
+        <w:p>
+          <w:pPr>
+            <w:jc w:val="center"/>
+            <w:rPr>
+              <w:sz w:val="36"/>
+              <w:szCs w:val="36"/>
+            </w:rPr>
+          </w:pPr>
+        </w:p>
+        <w:p>
+          <w:pPr>
+            <w:jc w:val="center"/>
+            <w:rPr>
+              <w:sz w:val="36"/>
+              <w:szCs w:val="36"/>
+            </w:rPr>
+          </w:pPr>
+        </w:p>
+        <w:p>
+          <w:pPr>
+            <w:jc w:val="center"/>
+            <w:rPr>
+              <w:sz w:val="36"/>
+              <w:szCs w:val="36"/>
+            </w:rPr>
+          </w:pPr>
+        </w:p>
+        <w:p>
+          <w:pPr>
+            <w:jc w:val="center"/>
+            <w:rPr>
+              <w:sz w:val="36"/>
+              <w:szCs w:val="36"/>
+            </w:rPr>
+          </w:pPr>
+        </w:p>
+        <w:p>
+          <w:pPr>
+            <w:jc w:val="center"/>
+            <w:rPr>
+              <w:sz w:val="36"/>
+              <w:szCs w:val="36"/>
+            </w:rPr>
+          </w:pPr>
+        </w:p>
+        <w:p>
+          <w:pPr>
+            <w:jc w:val="center"/>
+            <w:rPr>
+              <w:sz w:val="36"/>
+              <w:szCs w:val="36"/>
+            </w:rPr>
+          </w:pPr>
+          <w:r>
+            <w:rPr>
+              <w:sz w:val="36"/>
+              <w:szCs w:val="36"/>
+            </w:rPr>
+            <w:t>Supervisor</w:t>
+          </w:r>
+          <w:r>
+            <w:rPr>
+              <w:sz w:val="36"/>
+              <w:szCs w:val="36"/>
+            </w:rPr>
+            <w:t xml:space="preserve"> </w:t>
+          </w:r>
+          <w:r>
+            <w:rPr>
+              <w:sz w:val="36"/>
+              <w:szCs w:val="36"/>
+            </w:rPr>
+            <w:t>: Prof. Rashmi Gupta</w:t>
+          </w:r>
+        </w:p>
+        <w:p>
+          <w:pPr>
+            <w:jc w:val="center"/>
+            <w:rPr>
+              <w:sz w:val="44"/>
+              <w:szCs w:val="44"/>
+            </w:rPr>
+          </w:pPr>
+        </w:p>
+        <w:p>
+          <w:pPr>
+            <w:rPr>
+              <w:lang w:val="en-GB"/>
+            </w:rPr>
+          </w:pPr>
+          <w:r>
+            <w:rPr>
+              <w:lang w:val="en-GB"/>
+            </w:rPr>
+            <w:br w:type="page"/>
+          </w:r>
+        </w:p>
+        <w:p>
+          <w:pPr>
+            <w:spacing w:line="61" w:lineRule="exact"/>
+            <w:rPr>
+              <w:lang w:val="en-GB"/>
+            </w:rPr>
+          </w:pPr>
+          <w:r>
+            <w:rPr>
+              <w:rFonts w:eastAsia="Arial"/>
+              <w:noProof/>
+              <w:sz w:val="34"/>
+              <w:lang w:val="en-GB"/>
+            </w:rPr>
+            <w:lastRenderedPageBreak/>
+            <w:drawing>
+              <wp:anchor distT="0" distB="0" distL="114300" distR="114300" simplePos="0" relativeHeight="251661312" behindDoc="1" locked="0" layoutInCell="1" allowOverlap="1" wp14:anchorId="46E0235C" wp14:editId="1FB96D85">
+                <wp:simplePos x="0" y="0"/>
+                <wp:positionH relativeFrom="page">
+                  <wp:posOffset>5538470</wp:posOffset>
+                </wp:positionH>
+                <wp:positionV relativeFrom="page">
+                  <wp:posOffset>668020</wp:posOffset>
+                </wp:positionV>
+                <wp:extent cx="1417320" cy="848360"/>
+                <wp:effectExtent l="0" t="0" r="0" b="0"/>
+                <wp:wrapNone/>
+                <wp:docPr id="4" name="Picture 4" descr="A picture containing text, clipart&#10;&#10;Description automatically generated"/>
+                <wp:cNvGraphicFramePr>
+                  <a:graphicFrameLocks xmlns:a="http://schemas.openxmlformats.org/drawingml/2006/main"/>
+                </wp:cNvGraphicFramePr>
+                <a:graphic xmlns:a="http://schemas.openxmlformats.org/drawingml/2006/main">
+                  <a:graphicData uri="http://schemas.openxmlformats.org/drawingml/2006/picture">
+                    <pic:pic xmlns:pic="http://schemas.openxmlformats.org/drawingml/2006/picture">
+                      <pic:nvPicPr>
+                        <pic:cNvPr id="4" name="Picture 4" descr="A picture containing text, clipart&#10;&#10;Description automatically generated"/>
+                        <pic:cNvPicPr>
+                          <a:picLocks/>
+                        </pic:cNvPicPr>
+                      </pic:nvPicPr>
+                      <pic:blipFill>
+                        <a:blip r:embed="rId9" cstate="print">
+                          <a:clrChange>
+                            <a:clrFrom>
+                              <a:srgbClr val="FFFFFF"/>
+                            </a:clrFrom>
+                            <a:clrTo>
+                              <a:srgbClr val="FFFFFF">
+                                <a:alpha val="0"/>
+                              </a:srgbClr>
+                            </a:clrTo>
+                          </a:clrChange>
+                          <a:extLst>
+                            <a:ext uri="{28A0092B-C50C-407E-A947-70E740481C1C}">
+                              <a14:useLocalDpi xmlns:a14="http://schemas.microsoft.com/office/drawing/2010/main" val="0"/>
+                            </a:ext>
+                          </a:extLst>
+                        </a:blip>
+                        <a:srcRect/>
+                        <a:stretch>
+                          <a:fillRect/>
+                        </a:stretch>
+                      </pic:blipFill>
+                      <pic:spPr bwMode="auto">
+                        <a:xfrm>
+                          <a:off x="0" y="0"/>
+                          <a:ext cx="1417320" cy="848360"/>
+                        </a:xfrm>
+                        <a:prstGeom prst="rect">
+                          <a:avLst/>
+                        </a:prstGeom>
+                        <a:noFill/>
+                      </pic:spPr>
+                    </pic:pic>
+                  </a:graphicData>
+                </a:graphic>
+                <wp14:sizeRelH relativeFrom="page">
+                  <wp14:pctWidth>0</wp14:pctWidth>
+                </wp14:sizeRelH>
+                <wp14:sizeRelV relativeFrom="page">
+                  <wp14:pctHeight>0</wp14:pctHeight>
+                </wp14:sizeRelV>
+              </wp:anchor>
+            </w:drawing>
+          </w:r>
+        </w:p>
+        <w:p>
+          <w:pPr>
+            <w:jc w:val="center"/>
+            <w:rPr>
+              <w:rFonts w:ascii="Verdana" w:hAnsi="Verdana"/>
+              <w:b/>
+              <w:sz w:val="20"/>
+              <w:szCs w:val="20"/>
+              <w:lang w:val="en-GB"/>
+            </w:rPr>
+          </w:pPr>
+          <w:r>
+            <w:rPr>
+              <w:rFonts w:ascii="Verdana" w:hAnsi="Verdana"/>
+              <w:b/>
+              <w:sz w:val="20"/>
+              <w:szCs w:val="20"/>
+              <w:lang w:val="en-GB"/>
+            </w:rPr>
+            <w:t>National College of Ireland</w:t>
+          </w:r>
+        </w:p>
+        <w:p>
+          <w:pPr>
+            <w:rPr>
+              <w:rFonts w:ascii="Verdana" w:hAnsi="Verdana"/>
+              <w:sz w:val="20"/>
+              <w:szCs w:val="20"/>
+              <w:lang w:val="en-GB"/>
+            </w:rPr>
+          </w:pPr>
+        </w:p>
+        <w:p>
+          <w:pPr>
+            <w:jc w:val="center"/>
+            <w:rPr>
+              <w:rFonts w:ascii="Verdana" w:hAnsi="Verdana"/>
+              <w:b/>
+              <w:sz w:val="20"/>
+              <w:szCs w:val="20"/>
+              <w:lang w:val="en-GB"/>
+            </w:rPr>
+          </w:pPr>
+          <w:r>
+            <w:rPr>
+              <w:rFonts w:ascii="Verdana" w:hAnsi="Verdana"/>
+              <w:b/>
+              <w:sz w:val="20"/>
+              <w:szCs w:val="20"/>
+              <w:lang w:val="en-GB"/>
+            </w:rPr>
+            <w:t xml:space="preserve">MSc Project </w:t>
+          </w:r>
+          <w:r>
+            <w:rPr>
+              <w:rFonts w:ascii="Verdana" w:hAnsi="Verdana"/>
+              <w:b/>
+              <w:sz w:val="20"/>
+              <w:szCs w:val="20"/>
+              <w:lang w:val="en-GB"/>
+            </w:rPr>
+            <w:t>Report</w:t>
+          </w:r>
+        </w:p>
+        <w:p>
+          <w:pPr>
+            <w:jc w:val="center"/>
+            <w:rPr>
+              <w:rFonts w:ascii="Verdana" w:hAnsi="Verdana"/>
+              <w:b/>
+              <w:sz w:val="20"/>
+              <w:szCs w:val="20"/>
+              <w:lang w:val="en-GB"/>
+            </w:rPr>
+          </w:pPr>
+        </w:p>
+        <w:p>
+          <w:pPr>
+            <w:jc w:val="center"/>
+            <w:rPr>
+              <w:rFonts w:ascii="Verdana" w:hAnsi="Verdana"/>
+              <w:b/>
+              <w:sz w:val="20"/>
+              <w:szCs w:val="20"/>
+              <w:lang w:val="en-GB"/>
+            </w:rPr>
+          </w:pPr>
+          <w:r>
+            <w:rPr>
+              <w:rFonts w:ascii="Verdana" w:hAnsi="Verdana"/>
+              <w:b/>
+              <w:sz w:val="20"/>
+              <w:szCs w:val="20"/>
+              <w:lang w:val="en-GB"/>
+            </w:rPr>
+            <w:t>School of Computing</w:t>
+          </w:r>
+        </w:p>
+        <w:tbl>
+          <w:tblPr>
+            <w:tblW w:w="8781" w:type="dxa"/>
+            <w:tblInd w:w="108" w:type="dxa"/>
+            <w:tblCellMar>
+              <w:left w:w="0" w:type="dxa"/>
+              <w:right w:w="0" w:type="dxa"/>
+            </w:tblCellMar>
+            <w:tblLook w:val="01E0" w:firstRow="1" w:lastRow="1" w:firstColumn="1" w:lastColumn="1" w:noHBand="0" w:noVBand="0"/>
+          </w:tblPr>
+          <w:tblGrid>
+            <w:gridCol w:w="1985"/>
+            <w:gridCol w:w="4465"/>
+            <w:gridCol w:w="789"/>
+            <w:gridCol w:w="1542"/>
+          </w:tblGrid>
+          <w:tr>
+            <w:tc>
+              <w:tcPr>
+                <w:tcW w:w="1985" w:type="dxa"/>
+                <w:shd w:val="clear" w:color="auto" w:fill="auto"/>
+              </w:tcPr>
+              <w:p>
+                <w:pPr>
+                  <w:rPr>
+                    <w:rFonts w:ascii="Verdana" w:hAnsi="Verdana"/>
+                    <w:b/>
+                    <w:sz w:val="20"/>
+                    <w:szCs w:val="20"/>
+                    <w:lang w:val="en-GB"/>
+                  </w:rPr>
+                </w:pPr>
+              </w:p>
+              <w:p>
+                <w:pPr>
+                  <w:rPr>
+                    <w:rFonts w:ascii="Verdana" w:hAnsi="Verdana"/>
+                    <w:b/>
+                    <w:sz w:val="20"/>
+                    <w:szCs w:val="20"/>
+                    <w:lang w:val="en-GB"/>
+                  </w:rPr>
+                </w:pPr>
+                <w:r>
+                  <w:rPr>
+                    <w:rFonts w:ascii="Verdana" w:hAnsi="Verdana"/>
+                    <w:b/>
+                    <w:sz w:val="20"/>
+                    <w:szCs w:val="20"/>
+                    <w:lang w:val="en-GB"/>
+                  </w:rPr>
+                  <w:t>Student Name:</w:t>
+                </w:r>
+              </w:p>
+            </w:tc>
+            <w:tc>
+              <w:tcPr>
+                <w:tcW w:w="6796" w:type="dxa"/>
+                <w:gridSpan w:val="3"/>
+                <w:shd w:val="clear" w:color="auto" w:fill="auto"/>
+              </w:tcPr>
+              <w:p>
+                <w:pPr>
+                  <w:rPr>
+                    <w:rFonts w:ascii="Verdana" w:hAnsi="Verdana"/>
+                    <w:sz w:val="20"/>
+                    <w:szCs w:val="20"/>
+                    <w:lang w:val="en-GB"/>
+                  </w:rPr>
+                </w:pPr>
+              </w:p>
+              <w:p>
+                <w:pPr>
+                  <w:rPr>
+                    <w:rFonts w:ascii="Verdana" w:hAnsi="Verdana"/>
+                    <w:sz w:val="20"/>
+                    <w:szCs w:val="20"/>
+                    <w:lang w:val="en-GB"/>
+                  </w:rPr>
+                </w:pPr>
+                <w:r>
+                  <w:rPr>
+                    <w:rFonts w:ascii="Verdana" w:hAnsi="Verdana"/>
+                    <w:sz w:val="20"/>
+                    <w:szCs w:val="20"/>
+                    <w:lang w:val="en-GB"/>
+                  </w:rPr>
+                  <w:t>Akshen Doke</w:t>
+                </w:r>
+              </w:p>
+            </w:tc>
+          </w:tr>
+          <w:tr>
+            <w:tc>
+              <w:tcPr>
+                <w:tcW w:w="1985" w:type="dxa"/>
+                <w:shd w:val="clear" w:color="auto" w:fill="auto"/>
+              </w:tcPr>
+              <w:p>
+                <w:pPr>
+                  <w:rPr>
+                    <w:rFonts w:ascii="Verdana" w:hAnsi="Verdana"/>
+                    <w:b/>
+                    <w:sz w:val="20"/>
+                    <w:szCs w:val="20"/>
+                    <w:lang w:val="en-GB"/>
+                  </w:rPr>
+                </w:pPr>
+              </w:p>
+              <w:p>
+                <w:pPr>
+                  <w:rPr>
+                    <w:rFonts w:ascii="Verdana" w:hAnsi="Verdana"/>
+                    <w:b/>
+                    <w:sz w:val="20"/>
+                    <w:szCs w:val="20"/>
+                    <w:lang w:val="en-GB"/>
+                  </w:rPr>
+                </w:pPr>
+                <w:r>
+                  <w:rPr>
+                    <w:rFonts w:ascii="Verdana" w:hAnsi="Verdana"/>
+                    <w:b/>
+                    <w:sz w:val="20"/>
+                    <w:szCs w:val="20"/>
+                    <w:lang w:val="en-GB"/>
+                  </w:rPr>
+                  <w:t>Student ID:</w:t>
+                </w:r>
+              </w:p>
+            </w:tc>
+            <w:tc>
+              <w:tcPr>
+                <w:tcW w:w="6796" w:type="dxa"/>
+                <w:gridSpan w:val="3"/>
+                <w:shd w:val="clear" w:color="auto" w:fill="auto"/>
+              </w:tcPr>
+              <w:p>
+                <w:pPr>
+                  <w:rPr>
+                    <w:rFonts w:ascii="Verdana" w:hAnsi="Verdana"/>
+                    <w:sz w:val="20"/>
+                    <w:szCs w:val="20"/>
+                    <w:lang w:val="en-GB"/>
+                  </w:rPr>
+                </w:pPr>
+              </w:p>
+              <w:p>
+                <w:pPr>
+                  <w:rPr>
+                    <w:rFonts w:ascii="Verdana" w:hAnsi="Verdana"/>
+                    <w:sz w:val="20"/>
+                    <w:szCs w:val="20"/>
+                    <w:lang w:val="en-GB"/>
+                  </w:rPr>
+                </w:pPr>
+                <w:r>
+                  <w:rPr>
+                    <w:rFonts w:ascii="Verdana" w:hAnsi="Verdana"/>
+                    <w:sz w:val="20"/>
+                    <w:szCs w:val="20"/>
+                    <w:lang w:val="en-GB"/>
+                  </w:rPr>
+                  <w:t>x18191592</w:t>
+                </w:r>
+              </w:p>
+            </w:tc>
+          </w:tr>
+          <w:tr>
+            <w:tc>
+              <w:tcPr>
+                <w:tcW w:w="1985" w:type="dxa"/>
+                <w:shd w:val="clear" w:color="auto" w:fill="auto"/>
+              </w:tcPr>
+              <w:p>
+                <w:pPr>
+                  <w:rPr>
+                    <w:rFonts w:ascii="Verdana" w:hAnsi="Verdana"/>
+                    <w:b/>
+                    <w:sz w:val="20"/>
+                    <w:szCs w:val="20"/>
+                    <w:lang w:val="en-GB"/>
+                  </w:rPr>
+                </w:pPr>
+              </w:p>
+              <w:p>
+                <w:pPr>
+                  <w:rPr>
+                    <w:rFonts w:ascii="Verdana" w:hAnsi="Verdana"/>
+                    <w:b/>
+                    <w:sz w:val="20"/>
+                    <w:szCs w:val="20"/>
+                    <w:lang w:val="en-GB"/>
+                  </w:rPr>
+                </w:pPr>
+                <w:r>
+                  <w:rPr>
+                    <w:rFonts w:ascii="Verdana" w:hAnsi="Verdana"/>
+                    <w:b/>
+                    <w:sz w:val="20"/>
+                    <w:szCs w:val="20"/>
+                    <w:lang w:val="en-GB"/>
+                  </w:rPr>
+                  <w:t>Programme:</w:t>
+                </w:r>
+              </w:p>
+            </w:tc>
+            <w:tc>
+              <w:tcPr>
+                <w:tcW w:w="4465" w:type="dxa"/>
+                <w:shd w:val="clear" w:color="auto" w:fill="auto"/>
+              </w:tcPr>
+              <w:p>
+                <w:pPr>
+                  <w:rPr>
+                    <w:rFonts w:ascii="Verdana" w:hAnsi="Verdana"/>
+                    <w:sz w:val="20"/>
+                    <w:szCs w:val="20"/>
+                    <w:lang w:val="en-GB"/>
+                  </w:rPr>
+                </w:pPr>
+              </w:p>
+              <w:p>
+                <w:pPr>
+                  <w:rPr>
+                    <w:rFonts w:ascii="Verdana" w:hAnsi="Verdana"/>
+                    <w:sz w:val="20"/>
+                    <w:szCs w:val="20"/>
+                    <w:lang w:val="en-GB"/>
+                  </w:rPr>
+                </w:pPr>
+                <w:r>
+                  <w:rPr>
+                    <w:rFonts w:ascii="Verdana" w:hAnsi="Verdana"/>
+                    <w:sz w:val="20"/>
+                    <w:szCs w:val="20"/>
+                    <w:lang w:val="en-GB"/>
+                  </w:rPr>
+                  <w:t>MSc in Data Analytics</w:t>
+                </w:r>
+              </w:p>
+            </w:tc>
+            <w:tc>
+              <w:tcPr>
+                <w:tcW w:w="789" w:type="dxa"/>
+                <w:shd w:val="clear" w:color="auto" w:fill="auto"/>
+              </w:tcPr>
+              <w:p>
+                <w:pPr>
+                  <w:rPr>
+                    <w:rFonts w:ascii="Verdana" w:hAnsi="Verdana"/>
+                    <w:sz w:val="20"/>
+                    <w:szCs w:val="20"/>
+                    <w:lang w:val="en-GB"/>
+                  </w:rPr>
+                </w:pPr>
+              </w:p>
+              <w:p>
+                <w:pPr>
+                  <w:rPr>
+                    <w:rFonts w:ascii="Verdana" w:hAnsi="Verdana"/>
+                    <w:b/>
+                    <w:sz w:val="20"/>
+                    <w:szCs w:val="20"/>
+                    <w:lang w:val="en-GB"/>
+                  </w:rPr>
+                </w:pPr>
+                <w:r>
+                  <w:rPr>
+                    <w:rFonts w:ascii="Verdana" w:hAnsi="Verdana"/>
+                    <w:b/>
+                    <w:sz w:val="20"/>
+                    <w:szCs w:val="20"/>
+                    <w:lang w:val="en-GB"/>
+                  </w:rPr>
+                  <w:t>Year:</w:t>
+                </w:r>
+              </w:p>
+            </w:tc>
+            <w:tc>
+              <w:tcPr>
+                <w:tcW w:w="1542" w:type="dxa"/>
+                <w:shd w:val="clear" w:color="auto" w:fill="auto"/>
+              </w:tcPr>
+              <w:p>
+                <w:pPr>
+                  <w:rPr>
+                    <w:rFonts w:ascii="Verdana" w:hAnsi="Verdana"/>
+                    <w:sz w:val="20"/>
+                    <w:szCs w:val="20"/>
+                    <w:lang w:val="en-GB"/>
+                  </w:rPr>
+                </w:pPr>
+              </w:p>
+              <w:p>
+                <w:pPr>
+                  <w:rPr>
+                    <w:rFonts w:ascii="Verdana" w:hAnsi="Verdana"/>
+                    <w:sz w:val="20"/>
+                    <w:szCs w:val="20"/>
+                    <w:lang w:val="en-GB"/>
+                  </w:rPr>
+                </w:pPr>
+                <w:r>
+                  <w:rPr>
+                    <w:rFonts w:ascii="Verdana" w:hAnsi="Verdana"/>
+                    <w:sz w:val="20"/>
+                    <w:szCs w:val="20"/>
+                    <w:lang w:val="en-GB"/>
+                  </w:rPr>
+                  <w:t>2019-2020</w:t>
+                </w:r>
+              </w:p>
+            </w:tc>
+          </w:tr>
+          <w:tr>
+            <w:tc>
+              <w:tcPr>
+                <w:tcW w:w="1985" w:type="dxa"/>
+                <w:shd w:val="clear" w:color="auto" w:fill="auto"/>
+              </w:tcPr>
+              <w:p>
+                <w:pPr>
+                  <w:rPr>
+                    <w:rFonts w:ascii="Verdana" w:hAnsi="Verdana"/>
+                    <w:b/>
+                    <w:sz w:val="20"/>
+                    <w:szCs w:val="20"/>
+                    <w:lang w:val="en-GB"/>
+                  </w:rPr>
+                </w:pPr>
+              </w:p>
+              <w:p>
+                <w:pPr>
+                  <w:rPr>
+                    <w:rFonts w:ascii="Verdana" w:hAnsi="Verdana"/>
+                    <w:b/>
+                    <w:sz w:val="20"/>
+                    <w:szCs w:val="20"/>
+                    <w:lang w:val="en-GB"/>
+                  </w:rPr>
+                </w:pPr>
+                <w:r>
+                  <w:rPr>
+                    <w:rFonts w:ascii="Verdana" w:hAnsi="Verdana"/>
+                    <w:b/>
+                    <w:sz w:val="20"/>
+                    <w:szCs w:val="20"/>
+                    <w:lang w:val="en-GB"/>
+                  </w:rPr>
+                  <w:t>Module:</w:t>
+                </w:r>
+              </w:p>
+            </w:tc>
+            <w:tc>
+              <w:tcPr>
+                <w:tcW w:w="6796" w:type="dxa"/>
+                <w:gridSpan w:val="3"/>
+                <w:shd w:val="clear" w:color="auto" w:fill="auto"/>
+              </w:tcPr>
+              <w:p>
+                <w:pPr>
+                  <w:rPr>
+                    <w:rFonts w:ascii="Verdana" w:hAnsi="Verdana"/>
+                    <w:sz w:val="20"/>
+                    <w:szCs w:val="20"/>
+                    <w:lang w:val="en-GB"/>
+                  </w:rPr>
+                </w:pPr>
+              </w:p>
+              <w:p>
+                <w:pPr>
+                  <w:rPr>
+                    <w:rFonts w:ascii="Verdana" w:hAnsi="Verdana"/>
+                    <w:sz w:val="20"/>
+                    <w:szCs w:val="20"/>
+                    <w:lang w:val="en-GB"/>
+                  </w:rPr>
+                </w:pPr>
+                <w:r>
+                  <w:rPr>
+                    <w:rFonts w:ascii="Verdana" w:hAnsi="Verdana"/>
+                    <w:sz w:val="20"/>
+                    <w:szCs w:val="20"/>
+                    <w:lang w:val="en-GB"/>
+                  </w:rPr>
+                  <w:t xml:space="preserve">Research </w:t>
+                </w:r>
+                <w:r>
+                  <w:rPr>
+                    <w:rFonts w:ascii="Verdana" w:hAnsi="Verdana"/>
+                    <w:sz w:val="20"/>
+                    <w:szCs w:val="20"/>
+                    <w:lang w:val="en-GB"/>
+                  </w:rPr>
+                  <w:t>Project</w:t>
+                </w:r>
+                <w:r>
+                  <w:rPr>
+                    <w:rFonts w:ascii="Verdana" w:hAnsi="Verdana"/>
+                    <w:sz w:val="20"/>
+                    <w:szCs w:val="20"/>
+                    <w:lang w:val="en-GB"/>
+                  </w:rPr>
+                  <w:t xml:space="preserve"> </w:t>
+                </w:r>
+              </w:p>
+            </w:tc>
+          </w:tr>
+          <w:tr>
+            <w:tc>
+              <w:tcPr>
+                <w:tcW w:w="1985" w:type="dxa"/>
+                <w:shd w:val="clear" w:color="auto" w:fill="auto"/>
+              </w:tcPr>
+              <w:p>
+                <w:pPr>
+                  <w:rPr>
+                    <w:rFonts w:ascii="Verdana" w:hAnsi="Verdana"/>
+                    <w:b/>
+                    <w:sz w:val="20"/>
+                    <w:szCs w:val="20"/>
+                    <w:lang w:val="en-GB"/>
+                  </w:rPr>
+                </w:pPr>
+              </w:p>
+              <w:p>
+                <w:pPr>
+                  <w:rPr>
+                    <w:rFonts w:ascii="Verdana" w:hAnsi="Verdana"/>
+                    <w:b/>
+                    <w:sz w:val="20"/>
+                    <w:szCs w:val="20"/>
+                    <w:lang w:val="en-GB"/>
+                  </w:rPr>
+                </w:pPr>
+                <w:r>
+                  <w:rPr>
+                    <w:rFonts w:ascii="Verdana" w:hAnsi="Verdana"/>
+                    <w:b/>
+                    <w:sz w:val="20"/>
+                    <w:szCs w:val="20"/>
+                    <w:lang w:val="en-GB"/>
+                  </w:rPr>
+                  <w:t>Supervisor:</w:t>
+                </w:r>
+              </w:p>
+            </w:tc>
+            <w:tc>
+              <w:tcPr>
+                <w:tcW w:w="6796" w:type="dxa"/>
+                <w:gridSpan w:val="3"/>
+                <w:shd w:val="clear" w:color="auto" w:fill="auto"/>
+              </w:tcPr>
+              <w:p>
+                <w:pPr>
+                  <w:ind w:right="-64"/>
+                  <w:rPr>
+                    <w:rFonts w:ascii="Verdana" w:hAnsi="Verdana"/>
+                    <w:sz w:val="20"/>
+                    <w:szCs w:val="20"/>
+                    <w:lang w:val="en-GB"/>
+                  </w:rPr>
+                </w:pPr>
+              </w:p>
+              <w:p>
+                <w:pPr>
+                  <w:ind w:right="-64"/>
+                  <w:rPr>
+                    <w:rFonts w:ascii="Verdana" w:hAnsi="Verdana"/>
+                    <w:sz w:val="20"/>
+                    <w:szCs w:val="20"/>
+                    <w:lang w:val="en-GB"/>
+                  </w:rPr>
+                </w:pPr>
+                <w:r>
+                  <w:rPr>
+                    <w:rFonts w:ascii="Verdana" w:hAnsi="Verdana"/>
+                    <w:sz w:val="20"/>
+                    <w:szCs w:val="20"/>
+                    <w:lang w:val="en-GB"/>
+                  </w:rPr>
+                  <w:t xml:space="preserve">Prof. </w:t>
+                </w:r>
+                <w:r>
+                  <w:rPr>
+                    <w:rFonts w:ascii="Verdana" w:hAnsi="Verdana"/>
+                    <w:sz w:val="20"/>
+                    <w:szCs w:val="20"/>
+                    <w:lang w:val="en-GB"/>
+                  </w:rPr>
+                  <w:t>Rashmi</w:t>
+                </w:r>
+                <w:r>
+                  <w:rPr>
+                    <w:rFonts w:ascii="Verdana" w:hAnsi="Verdana"/>
+                    <w:sz w:val="20"/>
+                    <w:szCs w:val="20"/>
+                    <w:lang w:val="en-GB"/>
+                  </w:rPr>
+                  <w:t xml:space="preserve"> </w:t>
+                </w:r>
+                <w:r>
+                  <w:rPr>
+                    <w:rFonts w:ascii="Verdana" w:hAnsi="Verdana"/>
+                    <w:sz w:val="20"/>
+                    <w:szCs w:val="20"/>
+                    <w:lang w:val="en-GB"/>
+                  </w:rPr>
+                  <w:t>Gupta</w:t>
+                </w:r>
+              </w:p>
+              <w:p>
+                <w:pPr>
+                  <w:ind w:right="-64"/>
+                  <w:rPr>
+                    <w:rFonts w:ascii="Verdana" w:hAnsi="Verdana"/>
+                    <w:sz w:val="20"/>
+                    <w:szCs w:val="20"/>
+                    <w:lang w:val="en-GB"/>
+                  </w:rPr>
+                </w:pPr>
+              </w:p>
+            </w:tc>
+          </w:tr>
+          <w:tr>
+            <w:tc>
+              <w:tcPr>
+                <w:tcW w:w="1985" w:type="dxa"/>
+                <w:shd w:val="clear" w:color="auto" w:fill="auto"/>
+              </w:tcPr>
+              <w:p>
+                <w:pPr>
+                  <w:rPr>
+                    <w:rFonts w:ascii="Verdana" w:hAnsi="Verdana"/>
+                    <w:b/>
+                    <w:sz w:val="20"/>
+                    <w:szCs w:val="20"/>
+                    <w:lang w:val="en-GB"/>
+                  </w:rPr>
+                </w:pPr>
+                <w:r>
+                  <w:rPr>
+                    <w:rFonts w:ascii="Verdana" w:hAnsi="Verdana"/>
+                    <w:b/>
+                    <w:sz w:val="20"/>
+                    <w:szCs w:val="20"/>
+                    <w:lang w:val="en-GB"/>
+                  </w:rPr>
+                  <w:t>Submission Due Date:</w:t>
+                </w:r>
+              </w:p>
+            </w:tc>
+            <w:tc>
+              <w:tcPr>
+                <w:tcW w:w="6796" w:type="dxa"/>
+                <w:gridSpan w:val="3"/>
+                <w:shd w:val="clear" w:color="auto" w:fill="auto"/>
+              </w:tcPr>
+              <w:p>
+                <w:pPr>
+                  <w:rPr>
+                    <w:rFonts w:ascii="Verdana" w:hAnsi="Verdana"/>
+                    <w:sz w:val="20"/>
+                    <w:szCs w:val="20"/>
+                    <w:lang w:val="en-GB"/>
+                  </w:rPr>
+                </w:pPr>
+              </w:p>
+              <w:p>
+                <w:pPr>
+                  <w:rPr>
+                    <w:rFonts w:ascii="Verdana" w:hAnsi="Verdana"/>
+                    <w:sz w:val="20"/>
+                    <w:szCs w:val="20"/>
+                    <w:lang w:val="en-GB"/>
+                  </w:rPr>
+                </w:pPr>
+                <w:r>
+                  <w:rPr>
+                    <w:rFonts w:ascii="Verdana" w:hAnsi="Verdana"/>
+                    <w:sz w:val="20"/>
+                    <w:szCs w:val="20"/>
+                    <w:lang w:val="en-GB"/>
+                  </w:rPr>
+                  <w:t>1</w:t>
+                </w:r>
+                <w:r>
+                  <w:rPr>
+                    <w:rFonts w:ascii="Verdana" w:hAnsi="Verdana"/>
+                    <w:sz w:val="20"/>
+                    <w:szCs w:val="20"/>
+                    <w:lang w:val="en-GB"/>
+                  </w:rPr>
+                  <w:t>7</w:t>
+                </w:r>
+                <w:r>
+                  <w:rPr>
+                    <w:rFonts w:ascii="Verdana" w:hAnsi="Verdana"/>
+                    <w:sz w:val="20"/>
+                    <w:szCs w:val="20"/>
+                    <w:vertAlign w:val="superscript"/>
+                    <w:lang w:val="en-GB"/>
+                  </w:rPr>
+                  <w:t>th</w:t>
+                </w:r>
+                <w:r>
+                  <w:rPr>
+                    <w:rFonts w:ascii="Verdana" w:hAnsi="Verdana"/>
+                    <w:sz w:val="20"/>
+                    <w:szCs w:val="20"/>
+                    <w:lang w:val="en-GB"/>
+                  </w:rPr>
+                  <w:t xml:space="preserve"> </w:t>
+                </w:r>
+                <w:r>
+                  <w:rPr>
+                    <w:rFonts w:ascii="Verdana" w:hAnsi="Verdana"/>
+                    <w:sz w:val="20"/>
+                    <w:szCs w:val="20"/>
+                    <w:lang w:val="en-GB"/>
+                  </w:rPr>
+                  <w:t>December</w:t>
+                </w:r>
+                <w:r>
+                  <w:rPr>
+                    <w:rFonts w:ascii="Verdana" w:hAnsi="Verdana"/>
+                    <w:sz w:val="20"/>
+                    <w:szCs w:val="20"/>
+                    <w:lang w:val="en-GB"/>
+                  </w:rPr>
+                  <w:t xml:space="preserve"> 2020.</w:t>
+                </w:r>
+              </w:p>
+            </w:tc>
+          </w:tr>
+          <w:tr>
+            <w:tc>
+              <w:tcPr>
+                <w:tcW w:w="1985" w:type="dxa"/>
+                <w:shd w:val="clear" w:color="auto" w:fill="auto"/>
+              </w:tcPr>
+              <w:p>
+                <w:pPr>
+                  <w:rPr>
+                    <w:rFonts w:ascii="Verdana" w:hAnsi="Verdana"/>
+                    <w:b/>
+                    <w:sz w:val="20"/>
+                    <w:szCs w:val="20"/>
+                    <w:lang w:val="en-GB"/>
+                  </w:rPr>
+                </w:pPr>
+              </w:p>
+              <w:p>
+                <w:pPr>
+                  <w:rPr>
+                    <w:rFonts w:ascii="Verdana" w:hAnsi="Verdana"/>
+                    <w:b/>
+                    <w:sz w:val="20"/>
+                    <w:szCs w:val="20"/>
+                    <w:lang w:val="en-GB"/>
+                  </w:rPr>
+                </w:pPr>
+                <w:r>
+                  <w:rPr>
+                    <w:rFonts w:ascii="Verdana" w:hAnsi="Verdana"/>
+                    <w:b/>
+                    <w:sz w:val="20"/>
+                    <w:szCs w:val="20"/>
+                    <w:lang w:val="en-GB"/>
+                  </w:rPr>
+                  <w:t>Project Title:</w:t>
+                </w:r>
+              </w:p>
+            </w:tc>
+            <w:tc>
+              <w:tcPr>
+                <w:tcW w:w="6796" w:type="dxa"/>
+                <w:gridSpan w:val="3"/>
+                <w:shd w:val="clear" w:color="auto" w:fill="auto"/>
+              </w:tcPr>
+              <w:p>
+                <w:pPr>
+                  <w:rPr>
+                    <w:rFonts w:ascii="Verdana" w:hAnsi="Verdana"/>
+                    <w:sz w:val="20"/>
+                    <w:szCs w:val="20"/>
+                    <w:lang w:val="en-GB"/>
+                  </w:rPr>
+                </w:pPr>
+              </w:p>
+              <w:p>
+                <w:pPr>
+                  <w:pStyle w:val="Title"/>
+                  <w:rPr>
+                    <w:rFonts w:ascii="Verdana" w:hAnsi="Verdana"/>
+                    <w:sz w:val="20"/>
+                  </w:rPr>
+                </w:pPr>
+                <w:r>
+                  <w:rPr>
+                    <w:rFonts w:ascii="Verdana" w:hAnsi="Verdana"/>
+                    <w:sz w:val="20"/>
+                  </w:rPr>
+                  <w:t xml:space="preserve">Image Classification: </w:t>
+                </w:r>
+                <w:r>
+                  <w:rPr>
+                    <w:rFonts w:ascii="Verdana" w:hAnsi="Verdana"/>
+                    <w:sz w:val="20"/>
+                  </w:rPr>
+                  <w:t xml:space="preserve">Using Ensemble method to classify covid19, normal and pneumonia x-ray images. </w:t>
+                </w:r>
+              </w:p>
+              <w:p>
+                <w:pPr>
+                  <w:rPr>
+                    <w:rFonts w:ascii="Verdana" w:hAnsi="Verdana"/>
+                    <w:sz w:val="20"/>
+                    <w:szCs w:val="20"/>
+                    <w:lang w:val="en-GB"/>
+                  </w:rPr>
+                </w:pPr>
+              </w:p>
+            </w:tc>
+          </w:tr>
+          <w:tr>
+            <w:trPr>
+              <w:trHeight w:val="497"/>
+            </w:trPr>
+            <w:tc>
+              <w:tcPr>
+                <w:tcW w:w="1985" w:type="dxa"/>
+                <w:shd w:val="clear" w:color="auto" w:fill="auto"/>
+                <w:vAlign w:val="bottom"/>
+              </w:tcPr>
+              <w:p>
+                <w:pPr>
+                  <w:rPr>
+                    <w:rFonts w:ascii="Verdana" w:hAnsi="Verdana"/>
+                    <w:b/>
+                    <w:sz w:val="20"/>
+                    <w:szCs w:val="20"/>
+                    <w:lang w:val="en-GB"/>
+                  </w:rPr>
+                </w:pPr>
+                <w:r>
+                  <w:rPr>
+                    <w:rFonts w:ascii="Verdana" w:hAnsi="Verdana"/>
+                    <w:b/>
+                    <w:sz w:val="20"/>
+                    <w:szCs w:val="20"/>
+                    <w:lang w:val="en-GB"/>
+                  </w:rPr>
+                  <w:t>Word Count:</w:t>
+                </w:r>
+                <w:r>
+                  <w:rPr>
+                    <w:rFonts w:ascii="Verdana" w:hAnsi="Verdana"/>
+                    <w:bCs/>
+                    <w:sz w:val="20"/>
+                    <w:szCs w:val="20"/>
+                    <w:lang w:val="en-GB"/>
+                  </w:rPr>
+                  <w:t>4388</w:t>
+                </w:r>
+              </w:p>
+            </w:tc>
+            <w:tc>
+              <w:tcPr>
+                <w:tcW w:w="6796" w:type="dxa"/>
+                <w:gridSpan w:val="3"/>
+                <w:shd w:val="clear" w:color="auto" w:fill="auto"/>
+              </w:tcPr>
+              <w:p>
+                <w:pPr>
+                  <w:jc w:val="center"/>
+                  <w:rPr>
+                    <w:rFonts w:ascii="Verdana" w:hAnsi="Verdana"/>
+                    <w:sz w:val="20"/>
+                    <w:szCs w:val="20"/>
+                    <w:lang w:val="en-GB"/>
+                  </w:rPr>
+                </w:pPr>
+              </w:p>
+              <w:p>
+                <w:pPr>
+                  <w:jc w:val="center"/>
+                  <w:rPr>
+                    <w:rFonts w:ascii="Verdana" w:hAnsi="Verdana"/>
+                    <w:bCs/>
+                    <w:sz w:val="20"/>
+                    <w:szCs w:val="20"/>
+                    <w:lang w:val="en-GB"/>
+                  </w:rPr>
+                </w:pPr>
+                <w:r>
+                  <w:rPr>
+                    <w:rFonts w:ascii="Verdana" w:hAnsi="Verdana"/>
+                    <w:b/>
+                    <w:sz w:val="20"/>
+                    <w:szCs w:val="20"/>
+                    <w:lang w:val="en-GB"/>
+                  </w:rPr>
+                  <w:t xml:space="preserve">Page Count </w:t>
+                </w:r>
+                <w:r>
+                  <w:rPr>
+                    <w:rFonts w:ascii="Verdana" w:hAnsi="Verdana"/>
+                    <w:bCs/>
+                    <w:sz w:val="20"/>
+                    <w:szCs w:val="20"/>
+                    <w:lang w:val="en-GB"/>
+                  </w:rPr>
+                  <w:t>2</w:t>
+                </w:r>
+                <w:r>
+                  <w:rPr>
+                    <w:rFonts w:ascii="Verdana" w:hAnsi="Verdana"/>
+                    <w:bCs/>
+                    <w:sz w:val="20"/>
+                    <w:szCs w:val="20"/>
+                    <w:lang w:val="en-GB"/>
+                  </w:rPr>
+                  <w:t>1</w:t>
+                </w:r>
+              </w:p>
+            </w:tc>
+          </w:tr>
+          <w:tr>
+            <w:trPr>
+              <w:trHeight w:val="497"/>
+            </w:trPr>
+            <w:tc>
+              <w:tcPr>
+                <w:tcW w:w="1985" w:type="dxa"/>
+                <w:shd w:val="clear" w:color="auto" w:fill="auto"/>
+                <w:vAlign w:val="bottom"/>
+              </w:tcPr>
+              <w:p>
+                <w:pPr>
+                  <w:rPr>
+                    <w:rFonts w:ascii="Verdana" w:hAnsi="Verdana"/>
+                    <w:b/>
+                    <w:sz w:val="20"/>
+                    <w:szCs w:val="20"/>
+                    <w:lang w:val="en-GB"/>
+                  </w:rPr>
+                </w:pPr>
+              </w:p>
+            </w:tc>
+            <w:tc>
+              <w:tcPr>
+                <w:tcW w:w="6796" w:type="dxa"/>
+                <w:gridSpan w:val="3"/>
+                <w:shd w:val="clear" w:color="auto" w:fill="auto"/>
+              </w:tcPr>
+              <w:p>
+                <w:pPr>
+                  <w:rPr>
+                    <w:rFonts w:ascii="Verdana" w:hAnsi="Verdana"/>
+                    <w:sz w:val="20"/>
+                    <w:szCs w:val="20"/>
+                    <w:lang w:val="en-GB"/>
+                  </w:rPr>
+                </w:pPr>
+              </w:p>
+            </w:tc>
+          </w:tr>
+        </w:tbl>
+        <w:p>
+          <w:pPr>
+            <w:pStyle w:val="BodyText"/>
+            <w:spacing w:after="0" w:line="240" w:lineRule="auto"/>
+            <w:rPr>
+              <w:rFonts w:ascii="Verdana" w:hAnsi="Verdana"/>
+              <w:sz w:val="20"/>
+              <w:lang w:val="en-GB"/>
+            </w:rPr>
+          </w:pPr>
+          <w:r>
+            <w:rPr>
+              <w:rFonts w:ascii="Verdana" w:hAnsi="Verdana"/>
+              <w:sz w:val="20"/>
+              <w:lang w:val="en-GB"/>
+            </w:rPr>
+            <w:t>I hereby certify that the information contained in this (my submission) is information pertaining to research I conducted for this project.  All information other than my own contribution will be fully referenced and listed in the relevant bibliography section at the rear of the project.</w:t>
+          </w:r>
+        </w:p>
+        <w:p>
+          <w:pPr>
+            <w:pStyle w:val="BodyText"/>
+            <w:spacing w:after="0" w:line="240" w:lineRule="auto"/>
+            <w:rPr>
+              <w:rFonts w:ascii="Verdana" w:hAnsi="Verdana"/>
+              <w:sz w:val="20"/>
+              <w:lang w:val="en-GB"/>
+            </w:rPr>
+          </w:pPr>
+          <w:r>
+            <w:rPr>
+              <w:rFonts w:ascii="Verdana" w:hAnsi="Verdana"/>
+              <w:sz w:val="20"/>
+              <w:u w:val="single"/>
+              <w:lang w:val="en-GB"/>
+            </w:rPr>
+            <w:t>ALL</w:t>
+          </w:r>
+          <w:r>
+            <w:rPr>
+              <w:rFonts w:ascii="Verdana" w:hAnsi="Verdana"/>
+              <w:sz w:val="20"/>
+              <w:lang w:val="en-GB"/>
+            </w:rPr>
+            <w:t xml:space="preserve"> internet material must be referenced in the bibliography section.  Students are required to use the Referencing Standard specified in the report template. To use other author's written or electronic work is illegal (plagiarism) and may result in disciplinary action.</w:t>
+          </w:r>
+        </w:p>
+        <w:tbl>
+          <w:tblPr>
+            <w:tblW w:w="0" w:type="auto"/>
+            <w:tblCellMar>
+              <w:left w:w="0" w:type="dxa"/>
+              <w:right w:w="0" w:type="dxa"/>
+            </w:tblCellMar>
+            <w:tblLook w:val="01E0" w:firstRow="1" w:lastRow="1" w:firstColumn="1" w:lastColumn="1" w:noHBand="0" w:noVBand="0"/>
+          </w:tblPr>
+          <w:tblGrid>
+            <w:gridCol w:w="2130"/>
+            <w:gridCol w:w="6875"/>
+          </w:tblGrid>
+          <w:tr>
+            <w:tc>
+              <w:tcPr>
+                <w:tcW w:w="2130" w:type="dxa"/>
+                <w:shd w:val="clear" w:color="auto" w:fill="auto"/>
+              </w:tcPr>
+              <w:p>
+                <w:pPr>
+                  <w:rPr>
+                    <w:rFonts w:ascii="Verdana" w:hAnsi="Verdana"/>
+                    <w:b/>
+                    <w:sz w:val="20"/>
+                    <w:szCs w:val="20"/>
+                    <w:lang w:val="en-GB"/>
+                  </w:rPr>
+                </w:pPr>
+              </w:p>
+              <w:p>
+                <w:pPr>
+                  <w:rPr>
+                    <w:rFonts w:ascii="Verdana" w:hAnsi="Verdana"/>
+                    <w:b/>
+                    <w:sz w:val="20"/>
+                    <w:szCs w:val="20"/>
+                    <w:lang w:val="en-GB"/>
+                  </w:rPr>
+                </w:pPr>
+                <w:r>
+                  <w:rPr>
+                    <w:rFonts w:ascii="Verdana" w:hAnsi="Verdana"/>
+                    <w:b/>
+                    <w:sz w:val="20"/>
+                    <w:szCs w:val="20"/>
+                    <w:lang w:val="en-GB"/>
+                  </w:rPr>
+                  <w:t>Signature:</w:t>
+                </w:r>
+              </w:p>
+            </w:tc>
+            <w:tc>
+              <w:tcPr>
+                <w:tcW w:w="6403" w:type="dxa"/>
+                <w:shd w:val="clear" w:color="auto" w:fill="auto"/>
+              </w:tcPr>
+              <w:p>
+                <w:pPr>
+                  <w:rPr>
+                    <w:rFonts w:ascii="Verdana" w:hAnsi="Verdana"/>
+                    <w:sz w:val="20"/>
+                    <w:szCs w:val="20"/>
+                    <w:lang w:val="en-GB"/>
+                  </w:rPr>
+                </w:pPr>
+              </w:p>
+              <w:p>
+                <w:pPr>
+                  <w:rPr>
+                    <w:rFonts w:ascii="Verdana" w:hAnsi="Verdana"/>
+                    <w:sz w:val="20"/>
+                    <w:szCs w:val="20"/>
+                    <w:lang w:val="en-GB"/>
+                  </w:rPr>
+                </w:pPr>
+                <w:r>
+                  <w:rPr>
+                    <w:rFonts w:ascii="Verdana" w:hAnsi="Verdana"/>
+                    <w:sz w:val="20"/>
+                    <w:szCs w:val="20"/>
+                    <w:lang w:val="en-GB"/>
+                  </w:rPr>
+                  <w:t>………………………………………………………………………………………………………………</w:t>
+                </w:r>
+              </w:p>
+            </w:tc>
+          </w:tr>
+          <w:tr>
+            <w:tc>
+              <w:tcPr>
+                <w:tcW w:w="2130" w:type="dxa"/>
+                <w:shd w:val="clear" w:color="auto" w:fill="auto"/>
+              </w:tcPr>
+              <w:p>
+                <w:pPr>
+                  <w:rPr>
+                    <w:rFonts w:ascii="Verdana" w:hAnsi="Verdana"/>
+                    <w:b/>
+                    <w:sz w:val="20"/>
+                    <w:szCs w:val="20"/>
+                    <w:lang w:val="en-GB"/>
+                  </w:rPr>
+                </w:pPr>
+              </w:p>
+              <w:p>
+                <w:pPr>
+                  <w:rPr>
+                    <w:rFonts w:ascii="Verdana" w:hAnsi="Verdana"/>
+                    <w:b/>
+                    <w:sz w:val="20"/>
+                    <w:szCs w:val="20"/>
+                    <w:lang w:val="en-GB"/>
+                  </w:rPr>
+                </w:pPr>
+                <w:r>
+                  <w:rPr>
+                    <w:rFonts w:ascii="Verdana" w:hAnsi="Verdana"/>
+                    <w:b/>
+                    <w:sz w:val="20"/>
+                    <w:szCs w:val="20"/>
+                    <w:lang w:val="en-GB"/>
+                  </w:rPr>
+                  <w:t>Date:</w:t>
+                </w:r>
+              </w:p>
+            </w:tc>
+            <w:tc>
+              <w:tcPr>
+                <w:tcW w:w="6403" w:type="dxa"/>
+                <w:shd w:val="clear" w:color="auto" w:fill="auto"/>
+              </w:tcPr>
+              <w:p>
+                <w:pPr>
+                  <w:rPr>
+                    <w:rFonts w:ascii="Verdana" w:hAnsi="Verdana"/>
+                    <w:sz w:val="20"/>
+                    <w:szCs w:val="20"/>
+                    <w:lang w:val="en-GB"/>
+                  </w:rPr>
+                </w:pPr>
+              </w:p>
+              <w:p>
+                <w:pPr>
+                  <w:rPr>
+                    <w:rFonts w:ascii="Verdana" w:hAnsi="Verdana"/>
+                    <w:sz w:val="20"/>
+                    <w:szCs w:val="20"/>
+                    <w:lang w:val="en-GB"/>
+                  </w:rPr>
+                </w:pPr>
+                <w:r>
+                  <w:rPr>
+                    <w:rFonts w:ascii="Verdana" w:hAnsi="Verdana"/>
+                    <w:sz w:val="20"/>
+                    <w:szCs w:val="20"/>
+                    <w:lang w:val="en-GB"/>
+                  </w:rPr>
+                  <w:t>1</w:t>
+                </w:r>
+                <w:r>
+                  <w:rPr>
+                    <w:rFonts w:ascii="Verdana" w:hAnsi="Verdana"/>
+                    <w:sz w:val="20"/>
+                    <w:szCs w:val="20"/>
+                    <w:lang w:val="en-GB"/>
+                  </w:rPr>
+                  <w:t>7</w:t>
+                </w:r>
+                <w:r>
+                  <w:rPr>
+                    <w:rFonts w:ascii="Verdana" w:hAnsi="Verdana"/>
+                    <w:sz w:val="20"/>
+                    <w:szCs w:val="20"/>
+                    <w:vertAlign w:val="superscript"/>
+                    <w:lang w:val="en-GB"/>
+                  </w:rPr>
+                  <w:t>h</w:t>
+                </w:r>
+                <w:r>
+                  <w:rPr>
+                    <w:rFonts w:ascii="Verdana" w:hAnsi="Verdana"/>
+                    <w:sz w:val="20"/>
+                    <w:szCs w:val="20"/>
+                    <w:lang w:val="en-GB"/>
+                  </w:rPr>
+                  <w:t xml:space="preserve"> </w:t>
+                </w:r>
+                <w:r>
+                  <w:rPr>
+                    <w:rFonts w:ascii="Verdana" w:hAnsi="Verdana"/>
+                    <w:sz w:val="20"/>
+                    <w:szCs w:val="20"/>
+                    <w:lang w:val="en-GB"/>
+                  </w:rPr>
+                  <w:t>December</w:t>
+                </w:r>
+                <w:r>
+                  <w:rPr>
+                    <w:rFonts w:ascii="Verdana" w:hAnsi="Verdana"/>
+                    <w:sz w:val="20"/>
+                    <w:szCs w:val="20"/>
+                    <w:lang w:val="en-GB"/>
+                  </w:rPr>
+                  <w:t xml:space="preserve"> 2020</w:t>
+                </w:r>
+              </w:p>
+            </w:tc>
+          </w:tr>
+        </w:tbl>
+        <w:p>
+          <w:pPr>
+            <w:rPr>
+              <w:rFonts w:ascii="Verdana" w:hAnsi="Verdana"/>
+              <w:sz w:val="20"/>
+              <w:szCs w:val="20"/>
+              <w:lang w:val="en-GB"/>
+            </w:rPr>
+          </w:pPr>
+        </w:p>
+        <w:p>
+          <w:pPr>
+            <w:rPr>
+              <w:rFonts w:ascii="Verdana" w:hAnsi="Verdana"/>
+              <w:b/>
+              <w:sz w:val="20"/>
+              <w:szCs w:val="20"/>
+              <w:lang w:val="en-GB"/>
+            </w:rPr>
+          </w:pPr>
+          <w:r>
+            <w:rPr>
+              <w:rFonts w:ascii="Verdana" w:hAnsi="Verdana"/>
+              <w:b/>
+              <w:sz w:val="20"/>
+              <w:szCs w:val="20"/>
+              <w:lang w:val="en-GB"/>
+            </w:rPr>
+            <w:t>PLEASE READ THE FOLLOWING INSTRUCTIONS AND CHECKLIST</w:t>
+          </w:r>
+        </w:p>
+        <w:p>
+          <w:pPr>
+            <w:rPr>
+              <w:rFonts w:ascii="Verdana" w:hAnsi="Verdana"/>
+              <w:b/>
+              <w:sz w:val="20"/>
+              <w:szCs w:val="20"/>
+              <w:lang w:val="en-GB"/>
+            </w:rPr>
+          </w:pPr>
+        </w:p>
+        <w:tbl>
+          <w:tblPr>
+            <w:tblW w:w="0" w:type="auto"/>
+            <w:tblBorders>
+              <w:top w:val="single" w:sz="4" w:space="0" w:color="auto"/>
+              <w:left w:val="single" w:sz="4" w:space="0" w:color="auto"/>
+              <w:bottom w:val="single" w:sz="4" w:space="0" w:color="auto"/>
+              <w:right w:val="single" w:sz="4" w:space="0" w:color="auto"/>
+              <w:insideH w:val="single" w:sz="4" w:space="0" w:color="auto"/>
+              <w:insideV w:val="single" w:sz="4" w:space="0" w:color="auto"/>
+            </w:tblBorders>
+            <w:tblLook w:val="04A0" w:firstRow="1" w:lastRow="0" w:firstColumn="1" w:lastColumn="0" w:noHBand="0" w:noVBand="1"/>
+          </w:tblPr>
+          <w:tblGrid>
+            <w:gridCol w:w="7606"/>
+            <w:gridCol w:w="1404"/>
+          </w:tblGrid>
+          <w:tr>
+            <w:tc>
+              <w:tcPr>
+                <w:tcW w:w="7650" w:type="dxa"/>
+                <w:shd w:val="clear" w:color="auto" w:fill="auto"/>
+              </w:tcPr>
+              <w:p>
+                <w:pPr>
+                  <w:rPr>
+                    <w:rFonts w:ascii="Verdana" w:hAnsi="Verdana"/>
+                    <w:sz w:val="20"/>
+                    <w:szCs w:val="20"/>
+                    <w:lang w:val="en-GB"/>
+                  </w:rPr>
+                </w:pPr>
+                <w:r>
+                  <w:rPr>
+                    <w:rFonts w:ascii="Verdana" w:hAnsi="Verdana"/>
+                    <w:sz w:val="20"/>
+                    <w:szCs w:val="20"/>
+                    <w:lang w:val="en-GB"/>
+                  </w:rPr>
+                  <w:t>Attach a completed copy of this sheet to each project (including multiple copies)</w:t>
+                </w:r>
+              </w:p>
+            </w:tc>
+            <w:tc>
+              <w:tcPr>
+                <w:tcW w:w="1412" w:type="dxa"/>
+                <w:shd w:val="clear" w:color="auto" w:fill="auto"/>
+              </w:tcPr>
+              <w:p>
+                <w:pPr>
+                  <w:rPr>
+                    <w:bCs/>
+                    <w:sz w:val="20"/>
+                    <w:szCs w:val="20"/>
+                    <w:lang w:val="en-GB"/>
+                  </w:rPr>
+                </w:pPr>
+                <w:r>
+                  <w:rPr>
+                    <w:bCs/>
+                    <w:sz w:val="20"/>
+                    <w:szCs w:val="20"/>
+                    <w:lang w:val="en-GB"/>
+                  </w:rPr>
+                  <w:t>□</w:t>
+                </w:r>
+              </w:p>
+            </w:tc>
+          </w:tr>
+          <w:tr>
+            <w:tc>
+              <w:tcPr>
+                <w:tcW w:w="7650" w:type="dxa"/>
+                <w:shd w:val="clear" w:color="auto" w:fill="auto"/>
+              </w:tcPr>
+              <w:p>
+                <w:pPr>
+                  <w:rPr>
+                    <w:rFonts w:ascii="Verdana" w:hAnsi="Verdana"/>
+                    <w:b/>
+                    <w:sz w:val="20"/>
+                    <w:szCs w:val="20"/>
+                    <w:lang w:val="en-GB"/>
+                  </w:rPr>
+                </w:pPr>
+                <w:r>
+                  <w:rPr>
+                    <w:rFonts w:ascii="Verdana" w:hAnsi="Verdana"/>
+                    <w:b/>
+                    <w:sz w:val="20"/>
+                    <w:szCs w:val="20"/>
+                    <w:lang w:val="en-GB"/>
+                  </w:rPr>
+                  <w:t xml:space="preserve">Attach a Moodle submission receipt of the online project submission, </w:t>
+                </w:r>
+                <w:r>
+                  <w:rPr>
+                    <w:rFonts w:ascii="Verdana" w:hAnsi="Verdana"/>
+                    <w:sz w:val="20"/>
+                    <w:szCs w:val="20"/>
+                    <w:lang w:val="en-GB"/>
+                  </w:rPr>
+                  <w:t>to each project (including multiple copies).</w:t>
+                </w:r>
+              </w:p>
+            </w:tc>
+            <w:tc>
+              <w:tcPr>
+                <w:tcW w:w="1412" w:type="dxa"/>
+                <w:shd w:val="clear" w:color="auto" w:fill="auto"/>
+              </w:tcPr>
+              <w:p>
+                <w:pPr>
+                  <w:rPr>
+                    <w:rFonts w:ascii="Verdana" w:hAnsi="Verdana"/>
+                    <w:b/>
+                    <w:sz w:val="20"/>
+                    <w:szCs w:val="20"/>
+                    <w:lang w:val="en-GB"/>
+                  </w:rPr>
+                </w:pPr>
+                <w:r>
+                  <w:rPr>
+                    <w:bCs/>
+                    <w:sz w:val="20"/>
+                    <w:szCs w:val="20"/>
+                    <w:lang w:val="en-GB"/>
+                  </w:rPr>
+                  <w:t>□</w:t>
+                </w:r>
+              </w:p>
+            </w:tc>
+          </w:tr>
+          <w:tr>
+            <w:tc>
+              <w:tcPr>
+                <w:tcW w:w="7650" w:type="dxa"/>
+                <w:shd w:val="clear" w:color="auto" w:fill="auto"/>
+              </w:tcPr>
+              <w:p>
+                <w:pPr>
+                  <w:rPr>
+                    <w:rFonts w:ascii="Verdana" w:hAnsi="Verdana"/>
+                    <w:b/>
+                    <w:sz w:val="20"/>
+                    <w:szCs w:val="20"/>
+                    <w:lang w:val="en-GB"/>
+                  </w:rPr>
+                </w:pPr>
+                <w:r>
+                  <w:rPr>
+                    <w:rFonts w:ascii="Verdana" w:hAnsi="Verdana"/>
+                    <w:b/>
+                    <w:sz w:val="20"/>
+                    <w:szCs w:val="20"/>
+                    <w:lang w:val="en-GB"/>
+                  </w:rPr>
+                  <w:t>You must ensure that you retain a HARD COPY of the project</w:t>
+                </w:r>
+                <w:r>
+                  <w:rPr>
+                    <w:rFonts w:ascii="Verdana" w:hAnsi="Verdana"/>
+                    <w:sz w:val="20"/>
+                    <w:szCs w:val="20"/>
+                    <w:lang w:val="en-GB"/>
+                  </w:rPr>
+                  <w:t xml:space="preserve">, both for your own reference and in case a project is lost or mislaid.  It is not sufficient to keep a copy on computer.  </w:t>
+                </w:r>
+              </w:p>
+            </w:tc>
+            <w:tc>
+              <w:tcPr>
+                <w:tcW w:w="1412" w:type="dxa"/>
+                <w:shd w:val="clear" w:color="auto" w:fill="auto"/>
+              </w:tcPr>
+              <w:p>
+                <w:pPr>
+                  <w:rPr>
+                    <w:rFonts w:ascii="Verdana" w:hAnsi="Verdana"/>
+                    <w:b/>
+                    <w:sz w:val="20"/>
+                    <w:szCs w:val="20"/>
+                    <w:lang w:val="en-GB"/>
+                  </w:rPr>
+                </w:pPr>
+                <w:r>
+                  <w:rPr>
+                    <w:bCs/>
+                    <w:sz w:val="20"/>
+                    <w:szCs w:val="20"/>
+                    <w:lang w:val="en-GB"/>
+                  </w:rPr>
+                  <w:t>□</w:t>
+                </w:r>
+              </w:p>
+            </w:tc>
+          </w:tr>
+        </w:tbl>
+        <w:p>
+          <w:pPr>
+            <w:rPr>
+              <w:rFonts w:ascii="Verdana" w:hAnsi="Verdana"/>
+              <w:sz w:val="20"/>
+              <w:szCs w:val="20"/>
+              <w:lang w:val="en-GB"/>
+            </w:rPr>
+          </w:pPr>
+        </w:p>
+        <w:p>
+          <w:pPr>
+            <w:rPr>
+              <w:rFonts w:ascii="Verdana" w:hAnsi="Verdana"/>
+              <w:sz w:val="20"/>
+              <w:szCs w:val="20"/>
+              <w:lang w:val="en-GB"/>
+            </w:rPr>
+          </w:pPr>
+          <w:r>
+            <w:rPr>
+              <w:rFonts w:ascii="Verdana" w:hAnsi="Verdana"/>
+              <w:sz w:val="20"/>
+              <w:szCs w:val="20"/>
+              <w:lang w:val="en-GB"/>
+            </w:rPr>
+            <w:t>Assignments that are submitted to the Programme Coordinator Office must be placed into the assignment box located outside the office.</w:t>
+          </w:r>
+        </w:p>
+        <w:p>
+          <w:pPr>
+            <w:rPr>
+              <w:rFonts w:ascii="Verdana" w:hAnsi="Verdana"/>
+              <w:sz w:val="20"/>
+              <w:szCs w:val="20"/>
+              <w:lang w:val="en-GB"/>
+            </w:rPr>
+          </w:pPr>
+        </w:p>
+        <w:tbl>
+          <w:tblPr>
+            <w:tblW w:w="9067" w:type="dxa"/>
+            <w:tblInd w:w="10" w:type="dxa"/>
+            <w:tblBorders>
+              <w:top w:val="dotted" w:sz="4" w:space="0" w:color="auto"/>
+              <w:left w:val="dotted" w:sz="4" w:space="0" w:color="auto"/>
+              <w:bottom w:val="dotted" w:sz="4" w:space="0" w:color="auto"/>
+              <w:right w:val="dotted" w:sz="4" w:space="0" w:color="auto"/>
+              <w:insideH w:val="dotted" w:sz="4" w:space="0" w:color="auto"/>
+              <w:insideV w:val="dotted" w:sz="4" w:space="0" w:color="auto"/>
+            </w:tblBorders>
+            <w:tblCellMar>
+              <w:left w:w="0" w:type="dxa"/>
+              <w:right w:w="0" w:type="dxa"/>
+            </w:tblCellMar>
+            <w:tblLook w:val="01E0" w:firstRow="1" w:lastRow="1" w:firstColumn="1" w:lastColumn="1" w:noHBand="0" w:noVBand="0"/>
+          </w:tblPr>
+          <w:tblGrid>
+            <w:gridCol w:w="3351"/>
+            <w:gridCol w:w="5716"/>
+          </w:tblGrid>
+          <w:tr>
+            <w:tc>
+              <w:tcPr>
+                <w:tcW w:w="9067" w:type="dxa"/>
+                <w:gridSpan w:val="2"/>
+                <w:shd w:val="clear" w:color="auto" w:fill="auto"/>
+              </w:tcPr>
+              <w:p>
+                <w:pPr>
+                  <w:rPr>
+                    <w:rFonts w:ascii="Verdana" w:hAnsi="Verdana"/>
+                    <w:b/>
+                    <w:sz w:val="20"/>
+                    <w:szCs w:val="20"/>
+                    <w:lang w:val="en-GB"/>
+                  </w:rPr>
+                </w:pPr>
+                <w:r>
+                  <w:rPr>
+                    <w:rFonts w:ascii="Verdana" w:hAnsi="Verdana"/>
+                    <w:b/>
+                    <w:sz w:val="20"/>
+                    <w:szCs w:val="20"/>
+                    <w:lang w:val="en-GB"/>
+                  </w:rPr>
+                  <w:t>Office Use Only</w:t>
+                </w:r>
+              </w:p>
+            </w:tc>
+          </w:tr>
+          <w:tr>
+            <w:tc>
+              <w:tcPr>
+                <w:tcW w:w="3351" w:type="dxa"/>
+                <w:shd w:val="clear" w:color="auto" w:fill="auto"/>
+              </w:tcPr>
+              <w:p>
+                <w:pPr>
+                  <w:rPr>
+                    <w:rFonts w:ascii="Verdana" w:hAnsi="Verdana"/>
+                    <w:sz w:val="20"/>
+                    <w:szCs w:val="20"/>
+                    <w:lang w:val="en-GB"/>
+                  </w:rPr>
+                </w:pPr>
+                <w:r>
+                  <w:rPr>
+                    <w:rFonts w:ascii="Verdana" w:hAnsi="Verdana"/>
+                    <w:sz w:val="20"/>
+                    <w:szCs w:val="20"/>
+                    <w:lang w:val="en-GB"/>
+                  </w:rPr>
+                  <w:t>Signature:</w:t>
+                </w:r>
+              </w:p>
+            </w:tc>
+            <w:tc>
+              <w:tcPr>
+                <w:tcW w:w="5716" w:type="dxa"/>
+                <w:shd w:val="clear" w:color="auto" w:fill="auto"/>
+              </w:tcPr>
+              <w:p>
+                <w:pPr>
+                  <w:rPr>
+                    <w:rFonts w:ascii="Verdana" w:hAnsi="Verdana"/>
+                    <w:sz w:val="20"/>
+                    <w:szCs w:val="20"/>
+                    <w:lang w:val="en-GB"/>
+                  </w:rPr>
+                </w:pPr>
+              </w:p>
+            </w:tc>
+          </w:tr>
+          <w:tr>
+            <w:tc>
+              <w:tcPr>
+                <w:tcW w:w="3351" w:type="dxa"/>
+                <w:shd w:val="clear" w:color="auto" w:fill="auto"/>
+              </w:tcPr>
+              <w:p>
+                <w:pPr>
+                  <w:rPr>
+                    <w:rFonts w:ascii="Verdana" w:hAnsi="Verdana"/>
+                    <w:sz w:val="20"/>
+                    <w:szCs w:val="20"/>
+                    <w:lang w:val="en-GB"/>
+                  </w:rPr>
+                </w:pPr>
+                <w:r>
+                  <w:rPr>
+                    <w:rFonts w:ascii="Verdana" w:hAnsi="Verdana"/>
+                    <w:sz w:val="20"/>
+                    <w:szCs w:val="20"/>
+                    <w:lang w:val="en-GB"/>
+                  </w:rPr>
+                  <w:t>Date:</w:t>
+                </w:r>
+              </w:p>
+            </w:tc>
+            <w:tc>
+              <w:tcPr>
+                <w:tcW w:w="5716" w:type="dxa"/>
+                <w:shd w:val="clear" w:color="auto" w:fill="auto"/>
+              </w:tcPr>
+              <w:p>
+                <w:pPr>
+                  <w:rPr>
+                    <w:rFonts w:ascii="Verdana" w:hAnsi="Verdana"/>
+                    <w:sz w:val="20"/>
+                    <w:szCs w:val="20"/>
+                    <w:lang w:val="en-GB"/>
+                  </w:rPr>
+                </w:pPr>
+              </w:p>
+            </w:tc>
+          </w:tr>
+          <w:tr>
+            <w:tc>
+              <w:tcPr>
+                <w:tcW w:w="3351" w:type="dxa"/>
+                <w:shd w:val="clear" w:color="auto" w:fill="auto"/>
+              </w:tcPr>
+              <w:p>
+                <w:pPr>
+                  <w:rPr>
+                    <w:rFonts w:ascii="Verdana" w:hAnsi="Verdana"/>
+                    <w:sz w:val="20"/>
+                    <w:szCs w:val="20"/>
+                    <w:lang w:val="en-GB"/>
+                  </w:rPr>
+                </w:pPr>
+                <w:r>
+                  <w:rPr>
+                    <w:rFonts w:ascii="Verdana" w:hAnsi="Verdana"/>
+                    <w:sz w:val="20"/>
+                    <w:szCs w:val="20"/>
+                    <w:lang w:val="en-GB"/>
+                  </w:rPr>
+                  <w:t>Penalty Applied (if applicable):</w:t>
+                </w:r>
+              </w:p>
+            </w:tc>
+            <w:tc>
+              <w:tcPr>
+                <w:tcW w:w="5716" w:type="dxa"/>
+                <w:shd w:val="clear" w:color="auto" w:fill="auto"/>
+              </w:tcPr>
+              <w:p>
+                <w:pPr>
+                  <w:rPr>
+                    <w:rFonts w:ascii="Verdana" w:hAnsi="Verdana"/>
+                    <w:sz w:val="20"/>
+                    <w:szCs w:val="20"/>
+                    <w:lang w:val="en-GB"/>
+                  </w:rPr>
+                </w:pPr>
+              </w:p>
+            </w:tc>
+          </w:tr>
+        </w:tbl>
+        <w:p>
+          <w:pPr>
+            <w:rPr>
+              <w:rFonts w:ascii="Verdana" w:hAnsi="Verdana"/>
+              <w:sz w:val="20"/>
+              <w:szCs w:val="20"/>
+              <w:lang w:val="en-GB"/>
+            </w:rPr>
+          </w:pPr>
+        </w:p>
+        <w:p>
+          <w:pPr>
+            <w:pStyle w:val="Title"/>
+            <w:rPr>
+              <w:rFonts w:ascii="Verdana" w:hAnsi="Verdana"/>
+              <w:sz w:val="40"/>
+              <w:szCs w:val="40"/>
+            </w:rPr>
+          </w:pPr>
+          <w:r>
+            <w:rPr>
+              <w:rFonts w:ascii="Verdana" w:hAnsi="Verdana"/>
+              <w:sz w:val="40"/>
+              <w:szCs w:val="40"/>
+            </w:rPr>
+            <w:t>Image Classification: Using Ensemble method to classify covid19, normal and pneumonia x-ray images.</w:t>
+          </w:r>
+        </w:p>
+        <w:p>
+          <w:pPr>
+            <w:rPr>
+              <w:lang w:val="en-GB" w:eastAsia="en-US"/>
+            </w:rPr>
+          </w:pPr>
+        </w:p>
+        <w:p>
+          <w:pPr>
+            <w:rPr>
+              <w:lang w:val="en-GB" w:eastAsia="en-US"/>
+            </w:rPr>
+          </w:pPr>
+        </w:p>
+        <w:p>
+          <w:pPr>
+            <w:rPr>
+              <w:lang w:val="en-GB" w:eastAsia="en-US"/>
+            </w:rPr>
+          </w:pPr>
+        </w:p>
+        <w:p>
+          <w:pPr>
+            <w:rPr>
+              <w:lang w:val="en-GB" w:eastAsia="en-US"/>
+            </w:rPr>
+          </w:pPr>
+        </w:p>
+        <w:p>
+          <w:pPr>
+            <w:rPr>
+              <w:lang w:val="en-GB" w:eastAsia="en-US"/>
+            </w:rPr>
+          </w:pPr>
+        </w:p>
+        <w:p>
+          <w:pPr>
+            <w:rPr>
+              <w:lang w:val="en-GB" w:eastAsia="en-US"/>
+            </w:rPr>
+          </w:pPr>
+        </w:p>
+        <w:p>
+          <w:pPr>
+            <w:rPr>
+              <w:lang w:val="en-GB" w:eastAsia="en-US"/>
+            </w:rPr>
+          </w:pPr>
+        </w:p>
+        <w:p>
+          <w:pPr>
+            <w:rPr>
+              <w:lang w:val="en-GB" w:eastAsia="en-US"/>
+            </w:rPr>
+          </w:pPr>
+        </w:p>
+        <w:p>
+          <w:pPr>
+            <w:rPr>
+              <w:lang w:val="en-GB" w:eastAsia="en-US"/>
+            </w:rPr>
+          </w:pPr>
+          <w:r>
+            <w:rPr>
+              <w:noProof/>
+              <w:lang w:val="en-GB" w:eastAsia="en-US"/>
+            </w:rPr>
+            <mc:AlternateContent>
+              <mc:Choice Requires="wps">
+                <w:drawing>
+                  <wp:anchor distT="0" distB="0" distL="114300" distR="114300" simplePos="0" relativeHeight="251662336" behindDoc="0" locked="0" layoutInCell="1" allowOverlap="1" wp14:anchorId="640B7F5C" wp14:editId="6ED48A16">
+                    <wp:simplePos x="0" y="0"/>
+                    <wp:positionH relativeFrom="column">
+                      <wp:posOffset>55418</wp:posOffset>
+                    </wp:positionH>
+                    <wp:positionV relativeFrom="paragraph">
+                      <wp:posOffset>78509</wp:posOffset>
+                    </wp:positionV>
+                    <wp:extent cx="5948218" cy="0"/>
+                    <wp:effectExtent l="0" t="0" r="8255" b="12700"/>
+                    <wp:wrapNone/>
+                    <wp:docPr id="45" name="Straight Connector 45"/>
+                    <wp:cNvGraphicFramePr/>
+                    <a:graphic xmlns:a="http://schemas.openxmlformats.org/drawingml/2006/main">
+                      <a:graphicData uri="http://schemas.microsoft.com/office/word/2010/wordprocessingShape">
+                        <wps:wsp>
+                          <wps:cNvCnPr/>
+                          <wps:spPr>
+                            <a:xfrm>
+                              <a:off x="0" y="0"/>
+                              <a:ext cx="5948218" cy="0"/>
+                            </a:xfrm>
+                            <a:prstGeom prst="line">
+                              <a:avLst/>
+                            </a:prstGeom>
+                          </wps:spPr>
+                          <wps:style>
+                            <a:lnRef idx="1">
+                              <a:schemeClr val="dk1"/>
+                            </a:lnRef>
+                            <a:fillRef idx="0">
+                              <a:schemeClr val="dk1"/>
+                            </a:fillRef>
+                            <a:effectRef idx="0">
+                              <a:schemeClr val="dk1"/>
+                            </a:effectRef>
+                            <a:fontRef idx="minor">
+                              <a:schemeClr val="tx1"/>
+                            </a:fontRef>
+                          </wps:style>
+                          <wps:bodyPr/>
+                        </wps:wsp>
+                      </a:graphicData>
+                    </a:graphic>
+                  </wp:anchor>
+                </w:drawing>
+              </mc:Choice>
+              <mc:Fallback>
+                <w:pict>
+                  <v:line w14:anchorId="053BAFC4" id="Straight Connector 45" o:spid="_x0000_s1026" style="position:absolute;z-index:251662336;visibility:visible;mso-wrap-style:square;mso-wrap-distance-left:9pt;mso-wrap-distance-top:0;mso-wrap-distance-right:9pt;mso-wrap-distance-bottom:0;mso-position-horizontal:absolute;mso-position-horizontal-relative:text;mso-position-vertical:absolute;mso-position-vertical-relative:text" from="4.35pt,6.2pt" to="472.7pt,6.2pt" o:gfxdata="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" strokecolor="black [3200]" strokeweight=".5pt">
+                    <v:stroke joinstyle="miter"/>
+                  </v:line>
+                </w:pict>
+              </mc:Fallback>
+            </mc:AlternateContent>
+          </w:r>
+        </w:p>
+        <w:p>
+          <w:pPr>
+            <w:rPr>
+              <w:lang w:val="en-GB"/>
+            </w:rPr>
+          </w:pPr>
+        </w:p>
+        <w:p>
+          <w:pPr>
+            <w:rPr>
+              <w:lang w:val="en-GB"/>
+            </w:rPr>
+          </w:pPr>
+        </w:p>
+        <w:p>
+          <w:pPr>
+            <w:rPr>
+              <w:lang w:val="en-GB"/>
+            </w:rPr>
+          </w:pPr>
+        </w:p>
+        <w:p>
+          <w:pPr>
+            <w:rPr>
+              <w:lang w:val="en-GB"/>
+            </w:rPr>
+          </w:pPr>
+        </w:p>
+        <w:p>
+          <w:pPr>
+            <w:rPr>
+              <w:b/>
+              <w:bCs/>
+              <w:sz w:val="32"/>
+              <w:szCs w:val="32"/>
+              <w:lang w:val="en-GB"/>
+            </w:rPr>
+          </w:pPr>
+          <w:r>
+            <w:rPr>
+              <w:b/>
+              <w:bCs/>
+              <w:sz w:val="32"/>
+              <w:szCs w:val="32"/>
+              <w:lang w:val="en-GB"/>
+            </w:rPr>
+            <w:t>Abstract</w:t>
+          </w:r>
+        </w:p>
+        <w:p>
+          <w:pPr>
+            <w:rPr>
+              <w:lang w:val="en-GB"/>
+            </w:rPr>
+          </w:pPr>
+          <w:r>
+            <w:rPr>
+              <w:lang w:val="en-GB"/>
+            </w:rPr>
+            <w:tab/>
+          </w:r>
+        </w:p>
+        <w:p>
+          <w:pPr>
+            <w:rPr>
+              <w:lang w:val="en-GB"/>
+            </w:rPr>
+          </w:pPr>
+          <w:r>
+            <w:rPr>
+              <w:lang w:val="en-GB"/>
+            </w:rPr>
+            <w:tab/>
+          </w:r>
+          <w:r>
+            <w:rPr>
+              <w:lang w:val="en-GB"/>
+            </w:rPr>
+            <w:t xml:space="preserve">Covid 19 is a lung disease which originated from Wuhan, China and has spread across the globe resulting in </w:t>
+          </w:r>
+          <w:r>
+            <w:rPr>
+              <w:lang w:val="en-GB"/>
+            </w:rPr>
+            <w:t>los</w:t>
+          </w:r>
+          <w:r>
+            <w:rPr>
+              <w:lang w:val="en-GB"/>
+            </w:rPr>
+            <w:t>s</w:t>
+          </w:r>
+          <w:r>
+            <w:rPr>
+              <w:lang w:val="en-GB"/>
+            </w:rPr>
+            <w:t xml:space="preserve"> of human </w:t>
+          </w:r>
+          <w:r>
+            <w:rPr>
+              <w:lang w:val="en-GB"/>
+            </w:rPr>
+            <w:t>lives</w:t>
+          </w:r>
+          <w:r>
+            <w:rPr>
+              <w:lang w:val="en-GB"/>
+            </w:rPr>
+            <w:t xml:space="preserve"> and also </w:t>
+          </w:r>
+          <w:r>
+            <w:rPr>
+              <w:lang w:val="en-GB"/>
+            </w:rPr>
+            <w:t xml:space="preserve">causing </w:t>
+          </w:r>
+          <w:r>
+            <w:rPr>
+              <w:lang w:val="en-GB"/>
+            </w:rPr>
+            <w:t>economic loss</w:t>
+          </w:r>
+          <w:r>
+            <w:rPr>
+              <w:lang w:val="en-GB"/>
+            </w:rPr>
+            <w:t xml:space="preserve"> in various count</w:t>
+          </w:r>
+          <w:r>
+            <w:rPr>
+              <w:lang w:val="en-GB"/>
+            </w:rPr>
+            <w:t>ries</w:t>
+          </w:r>
+          <w:r>
+            <w:rPr>
+              <w:lang w:val="en-GB"/>
+            </w:rPr>
+            <w:t>.</w:t>
+          </w:r>
+          <w:r>
+            <w:rPr>
+              <w:lang w:val="en-GB"/>
+            </w:rPr>
+            <w:t xml:space="preserve"> </w:t>
+          </w:r>
+          <w:r>
+            <w:rPr>
+              <w:lang w:val="en-GB"/>
+            </w:rPr>
+            <w:t xml:space="preserve">This paper </w:t>
+          </w:r>
+          <w:r>
+            <w:rPr>
+              <w:lang w:val="en-GB"/>
+            </w:rPr>
+            <w:t xml:space="preserve">aims to talk about </w:t>
+          </w:r>
+          <w:r>
+            <w:rPr>
+              <w:lang w:val="en-GB"/>
+            </w:rPr>
+            <w:t>how a</w:t>
+          </w:r>
+          <w:r>
+            <w:rPr>
+              <w:lang w:val="en-GB"/>
+            </w:rPr>
+            <w:t xml:space="preserve"> method </w:t>
+          </w:r>
+          <w:r>
+            <w:rPr>
+              <w:lang w:val="en-GB"/>
+            </w:rPr>
+            <w:t>was developed using</w:t>
+          </w:r>
+          <w:r>
+            <w:rPr>
+              <w:lang w:val="en-GB"/>
+            </w:rPr>
+            <w:t xml:space="preserve"> deep neural networks which will help us detect this disease using just chest x-ray. </w:t>
+          </w:r>
+          <w:r>
+            <w:rPr>
+              <w:lang w:val="en-GB"/>
+            </w:rPr>
+            <w:t xml:space="preserve">Since </w:t>
+          </w:r>
+          <w:r>
+            <w:rPr>
+              <w:lang w:val="en-GB"/>
+            </w:rPr>
+            <w:t>C</w:t>
+          </w:r>
+          <w:r>
+            <w:rPr>
+              <w:lang w:val="en-GB"/>
+            </w:rPr>
+            <w:t>ovid 19 chest x</w:t>
+          </w:r>
+          <w:r>
+            <w:rPr>
+              <w:lang w:val="en-GB"/>
+            </w:rPr>
+            <w:t>-</w:t>
+          </w:r>
+          <w:r>
+            <w:rPr>
+              <w:lang w:val="en-GB"/>
+            </w:rPr>
+            <w:t>ray</w:t>
+          </w:r>
+          <w:r>
+            <w:rPr>
+              <w:lang w:val="en-GB"/>
+            </w:rPr>
+            <w:t>s</w:t>
+          </w:r>
+          <w:r>
+            <w:rPr>
+              <w:lang w:val="en-GB"/>
+            </w:rPr>
+            <w:t xml:space="preserve"> are somewhat similar to that of pneumonia, they are also being taken as a set for training the model</w:t>
+          </w:r>
+          <w:r>
+            <w:rPr>
+              <w:lang w:val="en-GB"/>
+            </w:rPr>
+            <w:t>s</w:t>
+          </w:r>
+          <w:r>
+            <w:rPr>
+              <w:lang w:val="en-GB"/>
+            </w:rPr>
+            <w:t xml:space="preserve"> so that they can help us detect and distinguish </w:t>
+          </w:r>
+          <w:r>
+            <w:rPr>
+              <w:lang w:val="en-GB"/>
+            </w:rPr>
+            <w:t>covid</w:t>
+          </w:r>
+          <w:r>
+            <w:rPr>
+              <w:lang w:val="en-GB"/>
+            </w:rPr>
+            <w:t>19</w:t>
+          </w:r>
+          <w:r>
+            <w:rPr>
+              <w:lang w:val="en-GB"/>
+            </w:rPr>
+            <w:t xml:space="preserve"> from pneumonia</w:t>
+          </w:r>
+          <w:r>
+            <w:rPr>
+              <w:lang w:val="en-GB"/>
+            </w:rPr>
+            <w:t xml:space="preserve"> accurately without any confusion. </w:t>
+          </w:r>
+          <w:r>
+            <w:rPr>
+              <w:lang w:val="en-GB"/>
+            </w:rPr>
+            <w:t>In total 7 models were trained some created from scratch while most adopted using transfer learning methodology on the dataset available publicly and ensemble technique</w:t>
+          </w:r>
+          <w:r>
+            <w:rPr>
+              <w:lang w:val="en-GB"/>
+            </w:rPr>
+            <w:t xml:space="preserve">s of two kind </w:t>
+          </w:r>
+          <w:r>
+            <w:rPr>
+              <w:lang w:val="en-GB"/>
+            </w:rPr>
+            <w:t>i.e.,</w:t>
+          </w:r>
+          <w:r>
+            <w:rPr>
+              <w:lang w:val="en-GB"/>
+            </w:rPr>
+            <w:t xml:space="preserve"> voting based and weighted were used to get the final output for the given input.</w:t>
+          </w:r>
+          <w:r>
+            <w:rPr>
+              <w:lang w:val="en-GB"/>
+            </w:rPr>
+            <w:t xml:space="preserve"> </w:t>
+          </w:r>
+          <w:r>
+            <w:rPr>
+              <w:lang w:val="en-GB"/>
+            </w:rPr>
+            <w:t>Overall the output obtained was</w:t>
+          </w:r>
+          <w:r>
+            <w:rPr>
+              <w:lang w:val="en-GB"/>
+            </w:rPr>
+            <w:t xml:space="preserve"> close to 91</w:t>
+          </w:r>
+          <w:proofErr w:type="gramStart"/>
+          <w:r>
+            <w:rPr>
+              <w:lang w:val="en-GB"/>
+            </w:rPr>
+            <w:t xml:space="preserve">% </w:t>
+          </w:r>
+          <w:r>
+            <w:rPr>
+              <w:lang w:val="en-GB"/>
+            </w:rPr>
+            <w:t xml:space="preserve"> and</w:t>
+          </w:r>
+          <w:proofErr w:type="gramEnd"/>
+          <w:r>
+            <w:rPr>
+              <w:lang w:val="en-GB"/>
+            </w:rPr>
+            <w:t xml:space="preserve"> reliable but still it can raise some concerns as even a single inaccurate </w:t>
+          </w:r>
+          <w:r>
+            <w:rPr>
+              <w:lang w:val="en-GB"/>
+            </w:rPr>
+            <w:t>diagnosis</w:t>
+          </w:r>
+          <w:r>
+            <w:rPr>
+              <w:lang w:val="en-GB"/>
+            </w:rPr>
+            <w:t xml:space="preserve"> might result </w:t>
+          </w:r>
+          <w:r>
+            <w:rPr>
+              <w:lang w:val="en-GB"/>
+            </w:rPr>
+            <w:t>in a</w:t>
+          </w:r>
+          <w:r>
+            <w:rPr>
+              <w:lang w:val="en-GB"/>
+            </w:rPr>
+            <w:t xml:space="preserve"> loss.</w:t>
+          </w:r>
+        </w:p>
+        <w:p>
+          <w:pPr>
+            <w:rPr>
+              <w:lang w:val="en-GB"/>
+            </w:rPr>
+          </w:pPr>
+        </w:p>
+        <w:p>
+          <w:pPr>
+            <w:rPr>
+              <w:lang w:val="en-GB"/>
+            </w:rPr>
+          </w:pPr>
+        </w:p>
+        <w:p>
+          <w:pPr>
+            <w:rPr>
+              <w:lang w:val="en-GB"/>
+            </w:rPr>
+          </w:pPr>
+        </w:p>
+        <w:p>
+          <w:pPr>
+            <w:rPr>
+              <w:lang w:val="en-GB"/>
+            </w:rPr>
+          </w:pPr>
+        </w:p>
+        <w:p>
+          <w:pPr>
+            <w:rPr>
+              <w:lang w:val="en-GB"/>
+            </w:rPr>
+          </w:pPr>
+        </w:p>
+      </w:sdtContent>
+    </w:sdt>
     <w:p>
       <w:pPr>
         <w:pStyle w:val="Heading1"/>
+        <w:spacing w:line="240" w:lineRule="auto"/>
         <w:rPr>
           <w:lang w:val="en-GB"/>
         </w:rPr>
       </w:pPr>
-      <w:bookmarkStart w:id="0" w:name="_Toc47562848"/>
       <w:r>
         <w:rPr>
           <w:lang w:val="en-GB"/>
@@ -21,12 +2729,19 @@
     <w:p>
       <w:pPr>
         <w:rPr>
-          <w:lang w:val="en-GB"/>
+          <w:lang w:val="en-GB" w:eastAsia="en-US"/>
         </w:rPr>
       </w:pPr>
     </w:p>
     <w:p>
       <w:pPr>
+        <w:rPr>
+          <w:lang w:val="en-GB"/>
+        </w:rPr>
+      </w:pPr>
+    </w:p>
+    <w:p>
+      <w:pPr>
         <w:ind w:left="432"/>
         <w:jc w:val="both"/>
         <w:rPr>
@@ -49,7 +2764,14 @@
         <w:rPr>
           <w:lang w:val="en-GB"/>
         </w:rPr>
-        <w:t xml:space="preserve"> use of x-ray technology for medical image analysis became very popular as it opened unseen doors in the world of human health treatment. Treatments of illnesses in chest region and bone damage detection became more accurate and precise. Then after the invention of computers and machine learning techniques whereby using statistical formulas and functions computers are taught to perform work like doing repetitive tasks, identification, prediction of required data etc. became prominent. Many machine learning researchers especially in the field of CNN have worked on developing a machine learning model which identifies any object presented to it. In this paper using similar principles of machine learning for classification of images we would be trying to get a highly precise model for identification of chest related diseases like pneumonia, covid-19 etc.</w:t>
+        <w:t xml:space="preserve"> use of x-ray technology for medical image analysis became very popular as it opened unseen doors in the world of human health treatment. Treatments of illnesses in chest region and bone damage detection became more accurate and precise. Then after the invention of computers and machine learning techniques whereby using statistical formulas and functions computers are taught to perform work like doing repetitive tasks, identification, prediction of required data etc. became prominent. Many machine learning researchers especially in the field of CNN have worked on developing a machine learning model which identifies any object presented to it. In this paper using similar principles of machine learning for classification </w:t>
+      </w:r>
+      <w:r>
+        <w:rPr>
+          <w:lang w:val="en-GB"/>
+        </w:rPr>
+        <w:lastRenderedPageBreak/>
+        <w:t>of images we would be trying to get a highly precise model for identification of chest related diseases like pneumonia, covid-19 etc.</w:t>
       </w:r>
       <w:sdt>
         <w:sdtPr>
@@ -170,35 +2892,40 @@
       <w:pPr>
         <w:ind w:left="432"/>
         <w:jc w:val="both"/>
-      </w:pPr>
-      <w:r>
-        <w:rPr>
-          <w:lang w:val="en-GB"/>
-        </w:rPr>
-        <w:t>In this paper, we will make use of basic exploratory data analytics i.e. data visualization and pre-processing which involves cleaning up the data and plotting charts and graphs to get a gist of data we would be using on our machine learning models, later on we will divide that dataset into train and test sets and pass the former over our machine learning models to train them and then valid their performances by checking their output on test set, this process can be repeated N number of times depending upon our satisfaction as we increase this process of train and test, the model’s performance also known as accuracy measure tends to improve overtime. One thing to keep in mind is that no matter the number of loops or epochs as known in the machine learning world, we can’t keep it running forever as at certain point it reaches a stage where it gets overfitted for our training data so we need to try permutations and combinations from the dataset to have a diverse train and test cases and also make sure that the model we are trying to train has the required layers which works very well on our dataset when it comes to extraction of features and processing or adjusting the weights in those layers accordingly.</w:t>
-      </w:r>
-      <w:r>
-        <w:rPr>
-          <w:lang w:val="en-GB"/>
-        </w:rPr>
-        <w:t xml:space="preserve"> Also, we will be using </w:t>
-      </w:r>
-      <w:r>
         <w:rPr>
           <w:color w:val="000000"/>
           <w:shd w:val="clear" w:color="auto" w:fill="FFFFFF"/>
         </w:rPr>
+      </w:pPr>
+      <w:r>
+        <w:rPr>
+          <w:lang w:val="en-GB"/>
+        </w:rPr>
+        <w:t>In this paper, we will make use of basic exploratory data analytics i.e. data visualization and pre-processing which involves cleaning up the data and plotting charts and graphs to get a gist of data we would be using on our machine learning models, later on we will divide that dataset into train and test sets and pass the former over our machine learning models to train them and then valid their performances by checking their output on test set, this process can be repeated N number of times depending upon our satisfaction as we increase this process of train and test, the model’s performance also known as accuracy measure tends to improve overtime. One thing to keep in mind is that no matter the number of loops or epochs as known in the machine learning world, we can’t keep it running forever as at certain point it reaches a stage where it gets overfitted for our training data so we need to try permutations and combinations from the dataset to have a diverse train and test cases and also make sure that the model we are trying to train has the required layers which works very well on our dataset when it comes to extraction of features and processing or adjusting the weights in those layers accordingly.</w:t>
+      </w:r>
+      <w:r>
+        <w:rPr>
+          <w:lang w:val="en-GB"/>
+        </w:rPr>
+        <w:t xml:space="preserve"> Also, we will be using </w:t>
+      </w:r>
+      <w:r>
+        <w:rPr>
+          <w:color w:val="000000"/>
+          <w:shd w:val="clear" w:color="auto" w:fill="FFFFFF"/>
+        </w:rPr>
         <w:t>Gradient-weighted Class Activation Mapping (Grad-CAM) which will highlight the region of interest which are identified by our trained model to classify the input image.</w:t>
       </w:r>
     </w:p>
     <w:p>
       <w:pPr>
+        <w:jc w:val="both"/>
+      </w:pPr>
+    </w:p>
+    <w:p>
+      <w:pPr>
         <w:ind w:left="432"/>
         <w:jc w:val="both"/>
-        <w:rPr>
-          <w:sz w:val="28"/>
-          <w:szCs w:val="28"/>
-        </w:rPr>
       </w:pPr>
     </w:p>
     <w:p>
@@ -231,7 +2958,7 @@
                     <pic:cNvPicPr/>
                   </pic:nvPicPr>
                   <pic:blipFill>
-                    <a:blip r:embed="rId8" cstate="print">
+                    <a:blip r:embed="rId10" cstate="print">
                       <a:extLst>
                         <a:ext uri="{28A0092B-C50C-407E-A947-70E740481C1C}">
                           <a14:useLocalDpi xmlns:a14="http://schemas.microsoft.com/office/drawing/2010/main" val="0"/>
@@ -280,7 +3007,7 @@
                     <pic:cNvPicPr/>
                   </pic:nvPicPr>
                   <pic:blipFill>
-                    <a:blip r:embed="rId9" cstate="print">
+                    <a:blip r:embed="rId11" cstate="print">
                       <a:extLst>
                         <a:ext uri="{28A0092B-C50C-407E-A947-70E740481C1C}">
                           <a14:useLocalDpi xmlns:a14="http://schemas.microsoft.com/office/drawing/2010/main" val="0"/>
@@ -309,22 +3036,11 @@
     </w:p>
     <w:p>
       <w:pPr>
+        <w:jc w:val="right"/>
         <w:rPr>
           <w:lang w:val="en-GB"/>
         </w:rPr>
       </w:pPr>
-      <w:r>
-        <w:rPr>
-          <w:lang w:val="en-GB"/>
-        </w:rPr>
-        <w:tab/>
-      </w:r>
-      <w:r>
-        <w:rPr>
-          <w:lang w:val="en-GB"/>
-        </w:rPr>
-        <w:tab/>
-      </w:r>
     </w:p>
     <w:p>
       <w:pPr>
@@ -342,12 +3058,95 @@
       </w:r>
       <w:r>
         <w:rPr>
+          <w:lang w:val="en-GB"/>
+        </w:rPr>
+        <w:t xml:space="preserve">    </w:t>
+      </w:r>
+      <w:r>
+        <w:rPr>
           <w:sz w:val="28"/>
           <w:szCs w:val="28"/>
           <w:lang w:val="en-GB"/>
         </w:rPr>
         <w:t>Figure 1: Regular Covid X-Ray, Covid X-ray Image with Grad-CAM</w:t>
       </w:r>
+    </w:p>
+    <w:p>
+      <w:pPr>
+        <w:rPr>
+          <w:lang w:val="en-GB"/>
+        </w:rPr>
+      </w:pPr>
+    </w:p>
+    <w:p>
+      <w:pPr>
+        <w:rPr>
+          <w:lang w:val="en-GB"/>
+        </w:rPr>
+      </w:pPr>
+    </w:p>
+    <w:p>
+      <w:pPr>
+        <w:rPr>
+          <w:lang w:val="en-GB"/>
+        </w:rPr>
+      </w:pPr>
+    </w:p>
+    <w:p>
+      <w:pPr>
+        <w:rPr>
+          <w:lang w:val="en-GB"/>
+        </w:rPr>
+      </w:pPr>
+    </w:p>
+    <w:p>
+      <w:pPr>
+        <w:rPr>
+          <w:lang w:val="en-GB"/>
+        </w:rPr>
+      </w:pPr>
+    </w:p>
+    <w:p>
+      <w:pPr>
+        <w:rPr>
+          <w:lang w:val="en-GB"/>
+        </w:rPr>
+      </w:pPr>
+    </w:p>
+    <w:p>
+      <w:pPr>
+        <w:rPr>
+          <w:lang w:val="en-GB"/>
+        </w:rPr>
+      </w:pPr>
+    </w:p>
+    <w:p>
+      <w:pPr>
+        <w:rPr>
+          <w:lang w:val="en-GB"/>
+        </w:rPr>
+      </w:pPr>
+    </w:p>
+    <w:p>
+      <w:pPr>
+        <w:rPr>
+          <w:lang w:val="en-GB"/>
+        </w:rPr>
+      </w:pPr>
+    </w:p>
+    <w:p>
+      <w:pPr>
+        <w:rPr>
+          <w:lang w:val="en-GB"/>
+        </w:rPr>
+      </w:pPr>
+    </w:p>
+    <w:p>
+      <w:pPr>
+        <w:rPr>
+          <w:lang w:val="en-GB"/>
+        </w:rPr>
+      </w:pPr>
     </w:p>
     <w:p>
       <w:pPr>
@@ -4231,133 +7030,6 @@
           <w:lang w:val="en-GB"/>
         </w:rPr>
       </w:pPr>
-      <w:r>
-        <w:rPr>
-          <w:sz w:val="28"/>
-          <w:szCs w:val="28"/>
-          <w:lang w:val="en-GB"/>
-        </w:rPr>
-        <w:tab/>
-      </w:r>
-    </w:p>
-    <w:p>
-      <w:pPr>
-        <w:ind w:left="432"/>
-        <w:rPr>
-          <w:sz w:val="28"/>
-          <w:szCs w:val="28"/>
-          <w:lang w:val="en-GB"/>
-        </w:rPr>
-      </w:pPr>
-    </w:p>
-    <w:p>
-      <w:pPr>
-        <w:ind w:left="432"/>
-        <w:rPr>
-          <w:sz w:val="28"/>
-          <w:szCs w:val="28"/>
-          <w:lang w:val="en-GB"/>
-        </w:rPr>
-      </w:pPr>
-    </w:p>
-    <w:p>
-      <w:pPr>
-        <w:ind w:left="432"/>
-        <w:rPr>
-          <w:sz w:val="28"/>
-          <w:szCs w:val="28"/>
-          <w:lang w:val="en-GB"/>
-        </w:rPr>
-      </w:pPr>
-    </w:p>
-    <w:p>
-      <w:pPr>
-        <w:rPr>
-          <w:sz w:val="28"/>
-          <w:szCs w:val="28"/>
-          <w:lang w:val="en-GB"/>
-        </w:rPr>
-      </w:pPr>
-    </w:p>
-    <w:p>
-      <w:pPr>
-        <w:ind w:left="432"/>
-        <w:rPr>
-          <w:sz w:val="28"/>
-          <w:szCs w:val="28"/>
-          <w:lang w:val="en-GB"/>
-        </w:rPr>
-      </w:pPr>
-    </w:p>
-    <w:p>
-      <w:pPr>
-        <w:ind w:left="432"/>
-        <w:rPr>
-          <w:sz w:val="28"/>
-          <w:szCs w:val="28"/>
-          <w:lang w:val="en-GB"/>
-        </w:rPr>
-      </w:pPr>
-    </w:p>
-    <w:p>
-      <w:pPr>
-        <w:ind w:left="432"/>
-        <w:rPr>
-          <w:sz w:val="28"/>
-          <w:szCs w:val="28"/>
-          <w:lang w:val="en-GB"/>
-        </w:rPr>
-      </w:pPr>
-    </w:p>
-    <w:p>
-      <w:pPr>
-        <w:ind w:left="432"/>
-        <w:rPr>
-          <w:sz w:val="28"/>
-          <w:szCs w:val="28"/>
-          <w:lang w:val="en-GB"/>
-        </w:rPr>
-      </w:pPr>
-    </w:p>
-    <w:p>
-      <w:pPr>
-        <w:ind w:left="432"/>
-        <w:rPr>
-          <w:sz w:val="28"/>
-          <w:szCs w:val="28"/>
-          <w:lang w:val="en-GB"/>
-        </w:rPr>
-      </w:pPr>
-    </w:p>
-    <w:p>
-      <w:pPr>
-        <w:ind w:left="432"/>
-        <w:rPr>
-          <w:sz w:val="28"/>
-          <w:szCs w:val="28"/>
-          <w:lang w:val="en-GB"/>
-        </w:rPr>
-      </w:pPr>
-    </w:p>
-    <w:p>
-      <w:pPr>
-        <w:ind w:left="432"/>
-        <w:rPr>
-          <w:sz w:val="28"/>
-          <w:szCs w:val="28"/>
-          <w:lang w:val="en-GB"/>
-        </w:rPr>
-      </w:pPr>
-    </w:p>
-    <w:p>
-      <w:pPr>
-        <w:ind w:left="432"/>
-        <w:rPr>
-          <w:sz w:val="28"/>
-          <w:szCs w:val="28"/>
-          <w:lang w:val="en-GB"/>
-        </w:rPr>
-      </w:pPr>
     </w:p>
     <w:p>
       <w:pPr>
@@ -4378,7 +7050,6 @@
           <w:sz w:val="28"/>
           <w:szCs w:val="28"/>
         </w:rPr>
-        <w:lastRenderedPageBreak/>
         <w:t xml:space="preserve">INTRODUCTION </w:t>
       </w:r>
     </w:p>
@@ -4429,6 +7100,7 @@
         <w:rPr>
           <w:rFonts w:ascii="TimesNewRomanPSMT" w:hAnsi="TimesNewRomanPSMT"/>
         </w:rPr>
+        <w:lastRenderedPageBreak/>
         <w:t xml:space="preserve">As per </w:t>
       </w:r>
       <w:r>
@@ -4714,7 +7386,6 @@
           <w:szCs w:val="28"/>
           <w:u w:val="single"/>
         </w:rPr>
-        <w:lastRenderedPageBreak/>
         <w:t>AlexNet</w:t>
       </w:r>
       <w:proofErr w:type="spellEnd"/>
@@ -4764,7 +7435,14 @@
         <w:rPr>
           <w:rFonts w:ascii="TimesNewRomanPSMT" w:hAnsi="TimesNewRomanPSMT"/>
         </w:rPr>
-        <w:t xml:space="preserve"> He, 2015) which was able to classify more than 1 million high- resolution pictures in a contest to differentiate up to 1000 different classes. They did this by training almost 600,000+ neurons which consisted of 5 convolutional layers. For training their model they made use of a sub-set of ImageNet dataset which around 1.2 million training pictures and roughly 50,000 to 150,000 for validation and testing. Considering the size of dataset and length of network, they spread out the network across two GTX 580 GPUs each of 3GB in memory using parallelism. Since their network architecture was dense, they had to face an issue of overfitting and to combat that they made use of two techniques namely Data Augmentation and Dropout. Advantage of using data augmentation is that the transformed images which they’ve generated using the existing ones don’t need to be stored on the disk instead they’re generated via code on CPU while the GPU trains on the preceding array of pictures. Also, in the technique called Dropout, every neuron in the hidden layer with a probability of 0.5 was set to zero in this way they didn’t contribute to the backpropagation. In this way they achieved good output on an immensely challenging dataset using just supervised learning (</w:t>
+        <w:t xml:space="preserve"> He, 2015) which was able to classify more than 1 million high- resolution pictures in a contest to differentiate up to 1000 different classes. They did this by training almost 600,000+ neurons which consisted of 5 convolutional layers. For training their model they made use of a sub-set of ImageNet dataset which around 1.2 million training pictures and roughly 50,000 to 150,000 for validation and testing. Considering the size of dataset and length of network, they spread out the network across two GTX 580 GPUs each of 3GB in memory using parallelism. Since their network architecture was dense, they had to face an issue of overfitting and to combat that they made use of two techniques namely Data Augmentation and Dropout. Advantage of using data augmentation is that the transformed images which they’ve generated using the existing ones don’t need to be stored on the disk instead they’re generated via code on CPU while the GPU </w:t>
+      </w:r>
+      <w:r>
+        <w:rPr>
+          <w:rFonts w:ascii="TimesNewRomanPSMT" w:hAnsi="TimesNewRomanPSMT"/>
+        </w:rPr>
+        <w:lastRenderedPageBreak/>
+        <w:t>trains on the preceding array of pictures. Also, in the technique called Dropout, every neuron in the hidden layer with a probability of 0.5 was set to zero in this way they didn’t contribute to the backpropagation. In this way they achieved good output on an immensely challenging dataset using just supervised learning (</w:t>
       </w:r>
       <w:proofErr w:type="spellStart"/>
       <w:r>
@@ -4970,7 +7648,6 @@
           <w:szCs w:val="28"/>
           <w:u w:val="single"/>
         </w:rPr>
-        <w:lastRenderedPageBreak/>
         <w:t>Multi-Label Chest X-Ray Classification</w:t>
       </w:r>
     </w:p>
@@ -5064,7 +7741,11 @@
         <w:t xml:space="preserve"> There</w:t>
       </w:r>
       <w:r>
-        <w:t xml:space="preserve"> optimized model ResNet-38 achieved better results in 5 out of 14 classes </w:t>
+        <w:t xml:space="preserve"> optimized model ResNet-38 achieved </w:t>
+      </w:r>
+      <w:r>
+        <w:lastRenderedPageBreak/>
+        <w:t xml:space="preserve">better results in 5 out of 14 classes </w:t>
       </w:r>
       <w:r>
         <w:t>compared to the works they’ve cited also they observed substantial variability when different splits of the same dataset were considered.</w:t>
@@ -5210,7 +7891,6 @@
         <w:jc w:val="both"/>
       </w:pPr>
       <w:r>
-        <w:lastRenderedPageBreak/>
         <w:t>In the next step of segmentation, image is segmented to locate the position of both lungs which then helps them to determine the region of interest.</w:t>
       </w:r>
       <w:r>
@@ -5275,6 +7955,7 @@
           <w:szCs w:val="28"/>
           <w:u w:val="single"/>
         </w:rPr>
+        <w:lastRenderedPageBreak/>
         <w:t xml:space="preserve">Detection of Abnormality </w:t>
       </w:r>
       <w:r>
@@ -5453,7 +8134,6 @@
           <w:szCs w:val="28"/>
           <w:u w:val="single"/>
         </w:rPr>
-        <w:lastRenderedPageBreak/>
         <w:t xml:space="preserve">Conclusion </w:t>
       </w:r>
     </w:p>
@@ -5871,7 +8551,71 @@
           <w:iCs/>
           <w:lang w:val="en-GB"/>
         </w:rPr>
-        <w:t>“With use of ensemble learning approach for machine learning can we get a reliable and efficient model for chest x-ray image classification?”</w:t>
+        <w:t xml:space="preserve">“With use of ensemble </w:t>
+      </w:r>
+      <w:r>
+        <w:rPr>
+          <w:i/>
+          <w:iCs/>
+          <w:lang w:val="en-GB"/>
+        </w:rPr>
+        <w:t>technique</w:t>
+      </w:r>
+      <w:r>
+        <w:rPr>
+          <w:i/>
+          <w:iCs/>
+          <w:lang w:val="en-GB"/>
+        </w:rPr>
+        <w:t xml:space="preserve"> </w:t>
+      </w:r>
+      <w:r>
+        <w:rPr>
+          <w:i/>
+          <w:iCs/>
+          <w:lang w:val="en-GB"/>
+        </w:rPr>
+        <w:t>on</w:t>
+      </w:r>
+      <w:r>
+        <w:rPr>
+          <w:i/>
+          <w:iCs/>
+          <w:lang w:val="en-GB"/>
+        </w:rPr>
+        <w:t xml:space="preserve"> machine learning</w:t>
+      </w:r>
+      <w:r>
+        <w:rPr>
+          <w:i/>
+          <w:iCs/>
+          <w:lang w:val="en-GB"/>
+        </w:rPr>
+        <w:t xml:space="preserve"> models</w:t>
+      </w:r>
+      <w:r>
+        <w:rPr>
+          <w:i/>
+          <w:iCs/>
+          <w:lang w:val="en-GB"/>
+        </w:rPr>
+        <w:t xml:space="preserve"> can we get a reliable and efficient </w:t>
+      </w:r>
+      <w:r>
+        <w:rPr>
+          <w:i/>
+          <w:iCs/>
+          <w:lang w:val="en-GB"/>
+        </w:rPr>
+        <w:t>output</w:t>
+      </w:r>
+      <w:r>
+        <w:rPr>
+          <w:i/>
+          <w:iCs/>
+          <w:lang w:val="en-GB"/>
+        </w:rPr>
+        <w:t xml:space="preserve"> for chest x-ray image classification?”</w:t>
       </w:r>
     </w:p>
     <w:p>
@@ -6026,12 +8770,168 @@
         </w:rPr>
       </w:pPr>
     </w:p>
+    <w:p>
+      <w:pPr>
+        <w:rPr>
+          <w:sz w:val="28"/>
+          <w:szCs w:val="28"/>
+          <w:lang w:val="en-GB"/>
+        </w:rPr>
+      </w:pPr>
+    </w:p>
+    <w:p>
+      <w:pPr>
+        <w:pStyle w:val="Heading1"/>
+        <w:rPr>
+          <w:lang w:val="en-GB"/>
+        </w:rPr>
+      </w:pPr>
+      <w:r>
+        <w:rPr>
+          <w:lang w:val="en-GB"/>
+        </w:rPr>
+        <w:t>Research Methodology</w:t>
+      </w:r>
+    </w:p>
+    <w:p>
+      <w:pPr>
+        <w:rPr>
+          <w:lang w:val="en-GB" w:eastAsia="en-US"/>
+        </w:rPr>
+      </w:pPr>
+    </w:p>
+    <w:p>
+      <w:pPr>
+        <w:ind w:left="432"/>
+        <w:rPr>
+          <w:lang w:val="en-GB" w:eastAsia="en-US"/>
+        </w:rPr>
+      </w:pPr>
+    </w:p>
+    <w:p>
+      <w:pPr>
+        <w:rPr>
+          <w:lang w:val="en-GB" w:eastAsia="en-US"/>
+        </w:rPr>
+      </w:pPr>
+    </w:p>
+    <w:p>
+      <w:pPr>
+        <w:pStyle w:val="Heading1"/>
+        <w:rPr>
+          <w:lang w:val="en-GB"/>
+        </w:rPr>
+      </w:pPr>
+      <w:r>
+        <w:rPr>
+          <w:lang w:val="en-GB"/>
+        </w:rPr>
+        <w:t>Results and Discussion</w:t>
+      </w:r>
+    </w:p>
+    <w:p>
+      <w:pPr>
+        <w:rPr>
+          <w:lang w:val="en-GB" w:eastAsia="en-US"/>
+        </w:rPr>
+      </w:pPr>
+    </w:p>
+    <w:p>
+      <w:pPr>
+        <w:pStyle w:val="Heading1"/>
+        <w:rPr>
+          <w:lang w:val="en-GB"/>
+        </w:rPr>
+      </w:pPr>
+      <w:r>
+        <w:rPr>
+          <w:lang w:val="en-GB"/>
+        </w:rPr>
+        <w:t>Conclusion and Ethical Concerns</w:t>
+      </w:r>
+    </w:p>
+    <w:p>
+      <w:pPr>
+        <w:rPr>
+          <w:lang w:val="en-GB" w:eastAsia="en-US"/>
+        </w:rPr>
+      </w:pPr>
+    </w:p>
+    <w:p>
+      <w:pPr>
+        <w:pStyle w:val="Heading1"/>
+        <w:rPr>
+          <w:lang w:val="en-GB"/>
+        </w:rPr>
+      </w:pPr>
+      <w:r>
+        <w:rPr>
+          <w:lang w:val="en-GB"/>
+        </w:rPr>
+        <w:t>Acknowledgement</w:t>
+      </w:r>
+    </w:p>
+    <w:p>
+      <w:pPr>
+        <w:rPr>
+          <w:lang w:val="en-GB" w:eastAsia="en-US"/>
+        </w:rPr>
+      </w:pPr>
+    </w:p>
+    <w:p>
+      <w:pPr>
+        <w:rPr>
+          <w:lang w:val="en-GB" w:eastAsia="en-US"/>
+        </w:rPr>
+      </w:pPr>
+    </w:p>
+    <w:p>
+      <w:pPr>
+        <w:rPr>
+          <w:lang w:val="en-GB" w:eastAsia="en-US"/>
+        </w:rPr>
+      </w:pPr>
+    </w:p>
+    <w:p>
+      <w:pPr>
+        <w:rPr>
+          <w:lang w:val="en-GB" w:eastAsia="en-US"/>
+        </w:rPr>
+      </w:pPr>
+    </w:p>
+    <w:p>
+      <w:pPr>
+        <w:rPr>
+          <w:lang w:val="en-GB" w:eastAsia="en-US"/>
+        </w:rPr>
+      </w:pPr>
+    </w:p>
+    <w:p>
+      <w:pPr>
+        <w:rPr>
+          <w:sz w:val="28"/>
+          <w:szCs w:val="28"/>
+          <w:lang w:val="en-GB"/>
+        </w:rPr>
+      </w:pPr>
+    </w:p>
+    <w:p>
+      <w:pPr>
+        <w:rPr>
+          <w:sz w:val="28"/>
+          <w:szCs w:val="28"/>
+          <w:lang w:val="en-GB"/>
+        </w:rPr>
+      </w:pPr>
+    </w:p>
     <w:sectPr>
-      <w:footerReference w:type="even" r:id="rId10"/>
-      <w:footerReference w:type="default" r:id="rId11"/>
+      <w:footerReference w:type="even" r:id="rId12"/>
+      <w:footerReference w:type="default" r:id="rId13"/>
       <w:pgSz w:w="11900" w:h="16840"/>
       <w:pgMar w:top="1440" w:right="1440" w:bottom="1440" w:left="1440" w:header="708" w:footer="708" w:gutter="0"/>
+      <w:pgNumType w:start="0"/>
       <w:cols w:space="708"/>
+      <w:titlePg/>
       <w:docGrid w:linePitch="360"/>
     </w:sectPr>
   </w:body>
@@ -6110,6 +9010,7 @@
       <w:pStyle w:val="Footer"/>
     </w:pPr>
   </w:p>
+  <w:p/>
 </w:ftr>
 </file>
 
@@ -6179,6 +9080,7 @@
       <w:pStyle w:val="Footer"/>
     </w:pPr>
   </w:p>
+  <w:p/>
 </w:ftr>
 </file>
 
@@ -7822,6 +10724,95 @@
     <w:unhideWhenUsed/>
     <w:rsid w:val="00FB2B87"/>
   </w:style>
+  <w:style w:type="paragraph" w:styleId="NoSpacing">
+    <w:name w:val="No Spacing"/>
+    <w:link w:val="NoSpacingChar"/>
+    <w:uiPriority w:val="1"/>
+    <w:qFormat/>
+    <w:rsid w:val="00B060C2"/>
+    <w:rPr>
+      <w:rFonts w:eastAsiaTheme="minorEastAsia"/>
+      <w:sz w:val="22"/>
+      <w:szCs w:val="22"/>
+      <w:lang w:val="en-US" w:eastAsia="zh-CN"/>
+    </w:rPr>
+  </w:style>
+  <w:style w:type="character" w:customStyle="1" w:styleId="NoSpacingChar">
+    <w:name w:val="No Spacing Char"/>
+    <w:basedOn w:val="DefaultParagraphFont"/>
+    <w:link w:val="NoSpacing"/>
+    <w:uiPriority w:val="1"/>
+    <w:rsid w:val="00B060C2"/>
+    <w:rPr>
+      <w:rFonts w:eastAsiaTheme="minorEastAsia"/>
+      <w:sz w:val="22"/>
+      <w:szCs w:val="22"/>
+      <w:lang w:val="en-US" w:eastAsia="zh-CN"/>
+    </w:rPr>
+  </w:style>
+  <w:style w:type="paragraph" w:styleId="BodyText">
+    <w:name w:val="Body Text"/>
+    <w:basedOn w:val="Normal"/>
+    <w:link w:val="BodyTextChar"/>
+    <w:uiPriority w:val="99"/>
+    <w:semiHidden/>
+    <w:unhideWhenUsed/>
+    <w:rsid w:val="00D071F3"/>
+    <w:pPr>
+      <w:spacing w:after="120" w:line="276" w:lineRule="auto"/>
+      <w:jc w:val="both"/>
+    </w:pPr>
+    <w:rPr>
+      <w:szCs w:val="20"/>
+      <w:lang w:val="en-IE" w:eastAsia="en-IE"/>
+    </w:rPr>
+  </w:style>
+  <w:style w:type="character" w:customStyle="1" w:styleId="BodyTextChar">
+    <w:name w:val="Body Text Char"/>
+    <w:basedOn w:val="DefaultParagraphFont"/>
+    <w:link w:val="BodyText"/>
+    <w:uiPriority w:val="99"/>
+    <w:semiHidden/>
+    <w:rsid w:val="00D071F3"/>
+    <w:rPr>
+      <w:rFonts w:ascii="Times New Roman" w:eastAsia="Times New Roman" w:hAnsi="Times New Roman" w:cs="Times New Roman"/>
+      <w:szCs w:val="20"/>
+      <w:lang w:val="en-IE" w:eastAsia="en-IE"/>
+    </w:rPr>
+  </w:style>
+  <w:style w:type="paragraph" w:styleId="Title">
+    <w:name w:val="Title"/>
+    <w:basedOn w:val="Normal"/>
+    <w:next w:val="Normal"/>
+    <w:link w:val="TitleChar"/>
+    <w:uiPriority w:val="10"/>
+    <w:qFormat/>
+    <w:rsid w:val="00D071F3"/>
+    <w:pPr>
+      <w:spacing w:line="0" w:lineRule="atLeast"/>
+      <w:ind w:right="6"/>
+      <w:jc w:val="center"/>
+    </w:pPr>
+    <w:rPr>
+      <w:rFonts w:eastAsia="Arial"/>
+      <w:sz w:val="41"/>
+      <w:szCs w:val="20"/>
+      <w:lang w:val="en-GB" w:eastAsia="en-US"/>
+    </w:rPr>
+  </w:style>
+  <w:style w:type="character" w:customStyle="1" w:styleId="TitleChar">
+    <w:name w:val="Title Char"/>
+    <w:basedOn w:val="DefaultParagraphFont"/>
+    <w:link w:val="Title"/>
+    <w:uiPriority w:val="10"/>
+    <w:rsid w:val="00D071F3"/>
+    <w:rPr>
+      <w:rFonts w:ascii="Times New Roman" w:eastAsia="Arial" w:hAnsi="Times New Roman" w:cs="Times New Roman"/>
+      <w:sz w:val="41"/>
+      <w:szCs w:val="20"/>
+      <w:lang w:val="en-GB"/>
+    </w:rPr>
+  </w:style>
 </w:styles>
 </file>
 
@@ -8274,11 +11265,76 @@
     <b:Day>6</b:Day>
     <b:RefOrder>4</b:RefOrder>
   </b:Source>
+  <b:Source>
+    <b:Tag>Goo20</b:Tag>
+    <b:SourceType>InternetSite</b:SourceType>
+    <b:Guid>{75BE69F6-E308-E447-9A0E-3064E260297A}</b:Guid>
+    <b:Title>Collaboratory : - Frequently Asked Questions </b:Title>
+    <b:Author>
+      <b:Author>
+        <b:NameList>
+          <b:Person>
+            <b:Last>Google</b:Last>
+          </b:Person>
+        </b:NameList>
+      </b:Author>
+    </b:Author>
+    <b:URL>https://research.google.com/colaboratory/faq.html</b:URL>
+    <b:YearAccessed>2020</b:YearAccessed>
+    <b:MonthAccessed>December</b:MonthAccessed>
+    <b:DayAccessed>8</b:DayAccessed>
+    <b:RefOrder>1</b:RefOrder>
+  </b:Source>
+  <b:Source>
+    <b:Tag>Fra20</b:Tag>
+    <b:SourceType>InternetSite</b:SourceType>
+    <b:Guid>{54BD2226-310F-4E4E-AF6A-8F4EE5067183}</b:Guid>
+    <b:Author>
+      <b:Author>
+        <b:NameList>
+          <b:Person>
+            <b:Last>Chollet</b:Last>
+            <b:First>François</b:First>
+          </b:Person>
+        </b:NameList>
+      </b:Author>
+    </b:Author>
+    <b:Title>Grad-CAM class activation visualization </b:Title>
+    <b:URL>https://keras.io/examples/vision/grad_cam/</b:URL>
+    <b:Year>2020</b:Year>
+    <b:YearAccessed>2020</b:YearAccessed>
+    <b:MonthAccessed>December</b:MonthAccessed>
+    <b:DayAccessed>10</b:DayAccessed>
+    <b:RefOrder>2</b:RefOrder>
+  </b:Source>
+  <b:Source>
+    <b:Tag>DrV20</b:Tag>
+    <b:SourceType>InternetSite</b:SourceType>
+    <b:Guid>{23359930-327D-8446-BE45-336BBFCD51C9}</b:Guid>
+    <b:Author>
+      <b:Author>
+        <b:NameList>
+          <b:Person>
+            <b:Last>Kumar</b:Last>
+            <b:First>Dr.</b:First>
+            <b:Middle>Vaibhav</b:Middle>
+          </b:Person>
+        </b:NameList>
+      </b:Author>
+    </b:Author>
+    <b:Title>Hands-on Guide To Implementing AlexNet With Keras For Multi-Class Image Classification</b:Title>
+    <b:URL>https://analyticsindiamag.com/hands-on-guide-to-implementing-alexnet-with-keras-for-multi-class-image-classification/</b:URL>
+    <b:Year>2020</b:Year>
+    <b:YearAccessed>2020</b:YearAccessed>
+    <b:MonthAccessed>November</b:MonthAccessed>
+    <b:DayAccessed>10</b:DayAccessed>
+    <b:RefOrder>3</b:RefOrder>
+  </b:Source>
 </b:Sources>
 </file>
 
 <file path=customXml/itemProps1.xml><?xml version="1.0" encoding="utf-8"?>
-<ds:datastoreItem xmlns:ds="http://schemas.openxmlformats.org/officeDocument/2006/customXml" ds:itemID="{06BBEAD1-EF29-3C49-AC0A-D187940D4717}">
+<ds:datastoreItem xmlns:ds="http://schemas.openxmlformats.org/officeDocument/2006/customXml" ds:itemID="{9EFE665D-7284-FF40-98FA-3AAE073D4F99}">
   <ds:schemaRefs>
     <ds:schemaRef ds:uri="http://schemas.openxmlformats.org/officeDocument/2006/bibliography"/>
   </ds:schemaRefs>

</xml_diff>